<commit_message>
nates time added to sprint planning doc
</commit_message>
<xml_diff>
--- a/Documentation/Sprint_Planning_Doc_S1.docx
+++ b/Documentation/Sprint_Planning_Doc_S1.docx
@@ -1,6 +1,6 @@
 
 <file path=word/document.xml><?xml version="1.0" encoding="utf-8"?>
-<w:document xmlns:wpc="http://schemas.microsoft.com/office/word/2010/wordprocessingCanvas" xmlns:mc="http://schemas.openxmlformats.org/markup-compatibility/2006" xmlns:o="urn:schemas-microsoft-com:office:office" xmlns:r="http://schemas.openxmlformats.org/officeDocument/2006/relationships" xmlns:m="http://schemas.openxmlformats.org/officeDocument/2006/math" xmlns:v="urn:schemas-microsoft-com:vml" xmlns:wp14="http://schemas.microsoft.com/office/word/2010/wordprocessingDrawing" xmlns:wp="http://schemas.openxmlformats.org/drawingml/2006/wordprocessingDrawing" xmlns:w10="urn:schemas-microsoft-com:office:word" xmlns:w="http://schemas.openxmlformats.org/wordprocessingml/2006/main" xmlns:w14="http://schemas.microsoft.com/office/word/2010/wordml" xmlns:w15="http://schemas.microsoft.com/office/word/2012/wordml" xmlns:wpg="http://schemas.microsoft.com/office/word/2010/wordprocessingGroup" xmlns:wpi="http://schemas.microsoft.com/office/word/2010/wordprocessingInk" xmlns:wne="http://schemas.microsoft.com/office/word/2006/wordml" xmlns:wps="http://schemas.microsoft.com/office/word/2010/wordprocessingShape" mc:Ignorable="w14 w15 wp14">
+<w:document xmlns:wpc="http://schemas.microsoft.com/office/word/2010/wordprocessingCanvas" xmlns:mo="http://schemas.microsoft.com/office/mac/office/2008/main" xmlns:mc="http://schemas.openxmlformats.org/markup-compatibility/2006" xmlns:mv="urn:schemas-microsoft-com:mac:vml" xmlns:o="urn:schemas-microsoft-com:office:office" xmlns:r="http://schemas.openxmlformats.org/officeDocument/2006/relationships" xmlns:m="http://schemas.openxmlformats.org/officeDocument/2006/math" xmlns:v="urn:schemas-microsoft-com:vml" xmlns:wp14="http://schemas.microsoft.com/office/word/2010/wordprocessingDrawing" xmlns:wp="http://schemas.openxmlformats.org/drawingml/2006/wordprocessingDrawing" xmlns:w10="urn:schemas-microsoft-com:office:word" xmlns:w="http://schemas.openxmlformats.org/wordprocessingml/2006/main" xmlns:w14="http://schemas.microsoft.com/office/word/2010/wordml" xmlns:wpg="http://schemas.microsoft.com/office/word/2010/wordprocessingGroup" xmlns:wpi="http://schemas.microsoft.com/office/word/2010/wordprocessingInk" xmlns:wne="http://schemas.microsoft.com/office/word/2006/wordml" xmlns:wps="http://schemas.microsoft.com/office/word/2010/wordprocessingShape" mc:Ignorable="w14 wp14">
   <w:body>
     <w:p>
       <w:pPr>
@@ -49,23 +49,13 @@
           <w:sz w:val="28"/>
         </w:rPr>
       </w:pPr>
-      <w:proofErr w:type="gramStart"/>
       <w:r>
         <w:rPr>
           <w:rFonts w:cs="Arial"/>
           <w:b/>
           <w:sz w:val="28"/>
         </w:rPr>
-        <w:t>for</w:t>
-      </w:r>
-      <w:proofErr w:type="gramEnd"/>
-      <w:r>
-        <w:rPr>
-          <w:rFonts w:cs="Arial"/>
-          <w:b/>
-          <w:sz w:val="28"/>
-        </w:rPr>
-        <w:t xml:space="preserve"> the</w:t>
+        <w:t>for the</w:t>
       </w:r>
     </w:p>
     <w:p>
@@ -123,7 +113,6 @@
           <w:sz w:val="28"/>
         </w:rPr>
       </w:pPr>
-      <w:proofErr w:type="gramStart"/>
       <w:r>
         <w:rPr>
           <w:rFonts w:cs="Arial"/>
@@ -132,7 +121,6 @@
         </w:rPr>
         <w:t>by</w:t>
       </w:r>
-      <w:proofErr w:type="gramEnd"/>
     </w:p>
     <w:p>
       <w:pPr>
@@ -207,7 +195,6 @@
           <w:sz w:val="28"/>
         </w:rPr>
       </w:pPr>
-      <w:proofErr w:type="gramStart"/>
       <w:r>
         <w:rPr>
           <w:rFonts w:cs="Arial"/>
@@ -216,7 +203,6 @@
         </w:rPr>
         <w:t>of</w:t>
       </w:r>
-      <w:proofErr w:type="gramEnd"/>
     </w:p>
     <w:p>
       <w:pPr>
@@ -367,8 +353,8 @@
           <w:sz w:val="28"/>
         </w:rPr>
         <w:sectPr>
-          <w:headerReference w:type="default" r:id="rId7"/>
-          <w:footerReference w:type="default" r:id="rId8"/>
+          <w:headerReference w:type="default" r:id="rId8"/>
+          <w:footerReference w:type="default" r:id="rId9"/>
           <w:pgSz w:w="12240" w:h="15840"/>
           <w:pgMar w:top="1440" w:right="1440" w:bottom="1440" w:left="1440" w:header="720" w:footer="720" w:gutter="0"/>
           <w:cols w:space="720"/>
@@ -462,7 +448,7 @@
               </wp:anchor>
             </w:drawing>
           </mc:Choice>
-          <mc:Fallback>
+          <mc:Fallback xmlns:w15="http://schemas.microsoft.com/office/word/2012/wordml">
             <w:pict>
               <v:rect w14:anchorId="14207748" id="Rectangle 5" o:spid="_x0000_s1026" style="position:absolute;margin-left:0;margin-top:18.75pt;width:495pt;height:26.25pt;z-index:251662336;visibility:visible;mso-wrap-style:square;mso-wrap-distance-left:9pt;mso-wrap-distance-top:0;mso-wrap-distance-right:9pt;mso-wrap-distance-bottom:0;mso-position-horizontal:center;mso-position-horizontal-relative:margin;mso-position-vertical:absolute;mso-position-vertical-relative:text;v-text-anchor:top" o:gfxdata="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" fillcolor="white [3201]" strokecolor="black [3200]" strokeweight="1pt">
                 <v:textbox>
@@ -606,7 +592,7 @@
               </wp:anchor>
             </w:drawing>
           </mc:Choice>
-          <mc:Fallback>
+          <mc:Fallback xmlns:w15="http://schemas.microsoft.com/office/word/2012/wordml">
             <w:pict>
               <v:rect w14:anchorId="1DA44089" id="Rectangle 7" o:spid="_x0000_s1027" style="position:absolute;margin-left:198pt;margin-top:172.75pt;width:301.5pt;height:133.5pt;z-index:251659264;visibility:visible;mso-wrap-style:square;mso-wrap-distance-left:9pt;mso-wrap-distance-top:0;mso-wrap-distance-right:9pt;mso-wrap-distance-bottom:0;mso-position-horizontal:absolute;mso-position-horizontal-relative:text;mso-position-vertical:absolute;mso-position-vertical-relative:page;v-text-anchor:top" o:gfxdata="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" fillcolor="white [3201]" strokecolor="black [3200]" strokeweight="1pt">
                 <v:textbox>
@@ -750,7 +736,7 @@
               </wp:anchor>
             </w:drawing>
           </mc:Choice>
-          <mc:Fallback>
+          <mc:Fallback xmlns:w15="http://schemas.microsoft.com/office/word/2012/wordml">
             <w:pict>
               <v:roundrect w14:anchorId="108CB518" id="Rounded Rectangle 6" o:spid="_x0000_s1028" style="position:absolute;margin-left:-27.75pt;margin-top:21pt;width:180pt;height:111.75pt;z-index:251660288;visibility:visible;mso-wrap-style:square;mso-wrap-distance-left:9pt;mso-wrap-distance-top:0;mso-wrap-distance-right:9pt;mso-wrap-distance-bottom:0;mso-position-horizontal:absolute;mso-position-horizontal-relative:text;mso-position-vertical:absolute;mso-position-vertical-relative:text;v-text-anchor:middle" arcsize="10923f" o:gfxdata="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" fillcolor="white [3201]" strokecolor="black [3200]" strokeweight="1pt">
                 <v:stroke joinstyle="miter"/>
@@ -842,7 +828,7 @@
               </wp:anchor>
             </w:drawing>
           </mc:Choice>
-          <mc:Fallback>
+          <mc:Fallback xmlns:w15="http://schemas.microsoft.com/office/word/2012/wordml">
             <w:pict>
               <v:shapetype w14:anchorId="6624CF21" id="_x0000_t13" coordsize="21600,21600" o:spt="13" adj="16200,5400" path="m@0,l@0@1,0@1,0@2@0@2@0,21600,21600,10800xe">
                 <v:stroke joinstyle="miter"/>
@@ -947,7 +933,7 @@
               </wp:anchor>
             </w:drawing>
           </mc:Choice>
-          <mc:Fallback>
+          <mc:Fallback xmlns:w15="http://schemas.microsoft.com/office/word/2012/wordml">
             <w:pict>
               <v:rect w14:anchorId="698F5D67" id="Rectangle 18" o:spid="_x0000_s1029" style="position:absolute;margin-left:0;margin-top:-11.25pt;width:495pt;height:26.25pt;z-index:251667456;visibility:visible;mso-wrap-style:square;mso-wrap-distance-left:9pt;mso-wrap-distance-top:0;mso-wrap-distance-right:9pt;mso-wrap-distance-bottom:0;mso-position-horizontal:center;mso-position-horizontal-relative:margin;mso-position-vertical:absolute;mso-position-vertical-relative:text;v-text-anchor:top" o:gfxdata="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" fillcolor="white [3201]" strokecolor="black [3200]" strokeweight="1pt">
                 <v:textbox>
@@ -1048,7 +1034,7 @@
               </wp:anchor>
             </w:drawing>
           </mc:Choice>
-          <mc:Fallback>
+          <mc:Fallback xmlns:w15="http://schemas.microsoft.com/office/word/2012/wordml">
             <w:pict>
               <v:roundrect w14:anchorId="45382AF5" id="Rounded Rectangle 19" o:spid="_x0000_s1030" style="position:absolute;margin-left:-28.5pt;margin-top:42pt;width:180pt;height:111.75pt;z-index:251665408;visibility:visible;mso-wrap-style:square;mso-wrap-distance-left:9pt;mso-wrap-distance-top:0;mso-wrap-distance-right:9pt;mso-wrap-distance-bottom:0;mso-position-horizontal:absolute;mso-position-horizontal-relative:text;mso-position-vertical:absolute;mso-position-vertical-relative:text;v-text-anchor:middle" arcsize="10923f" o:gfxdata="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" fillcolor="white [3201]" strokecolor="black [3200]" strokeweight="1pt">
                 <v:stroke joinstyle="miter"/>
@@ -1136,7 +1122,7 @@
               </wp:anchor>
             </w:drawing>
           </mc:Choice>
-          <mc:Fallback>
+          <mc:Fallback xmlns:w15="http://schemas.microsoft.com/office/word/2012/wordml">
             <w:pict>
               <v:shape w14:anchorId="520AA6CD" id="Right Arrow 20" o:spid="_x0000_s1026" type="#_x0000_t13" style="position:absolute;margin-left:156.75pt;margin-top:87pt;width:38.25pt;height:18pt;z-index:251666432;visibility:visible;mso-wrap-style:square;mso-wrap-distance-left:9pt;mso-wrap-distance-top:0;mso-wrap-distance-right:9pt;mso-wrap-distance-bottom:0;mso-position-horizontal:absolute;mso-position-horizontal-relative:text;mso-position-vertical:absolute;mso-position-vertical-relative:text;v-text-anchor:middle" o:gfxdata="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" adj="16518" fillcolor="black [3200]" strokecolor="black [1600]" strokeweight="1pt"/>
             </w:pict>
@@ -1272,7 +1258,7 @@
               </wp:anchor>
             </w:drawing>
           </mc:Choice>
-          <mc:Fallback>
+          <mc:Fallback xmlns:w15="http://schemas.microsoft.com/office/word/2012/wordml">
             <w:pict>
               <v:rect w14:anchorId="24AE2537" id="Rectangle 21" o:spid="_x0000_s1031" style="position:absolute;margin-left:198pt;margin-top:30pt;width:301.5pt;height:133.5pt;z-index:251664384;visibility:visible;mso-wrap-style:square;mso-wrap-distance-left:9pt;mso-wrap-distance-top:0;mso-wrap-distance-right:9pt;mso-wrap-distance-bottom:0;mso-position-horizontal:absolute;mso-position-horizontal-relative:text;mso-position-vertical:absolute;mso-position-vertical-relative:text;v-text-anchor:top" o:gfxdata="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" fillcolor="white [3201]" strokecolor="black [3200]" strokeweight="1pt">
                 <v:textbox>
@@ -1384,15 +1370,15 @@
         <w:tblLook w:val="04A0" w:firstRow="1" w:lastRow="0" w:firstColumn="1" w:lastColumn="0" w:noHBand="0" w:noVBand="1"/>
       </w:tblPr>
       <w:tblGrid>
-        <w:gridCol w:w="2135"/>
+        <w:gridCol w:w="2350"/>
+        <w:gridCol w:w="844"/>
         <w:gridCol w:w="842"/>
-        <w:gridCol w:w="841"/>
-        <w:gridCol w:w="842"/>
-        <w:gridCol w:w="924"/>
-        <w:gridCol w:w="762"/>
-        <w:gridCol w:w="785"/>
-        <w:gridCol w:w="806"/>
-        <w:gridCol w:w="1413"/>
+        <w:gridCol w:w="843"/>
+        <w:gridCol w:w="926"/>
+        <w:gridCol w:w="763"/>
+        <w:gridCol w:w="786"/>
+        <w:gridCol w:w="807"/>
+        <w:gridCol w:w="1415"/>
       </w:tblGrid>
       <w:tr>
         <w:trPr>
@@ -1703,51 +1689,79 @@
           <w:tcPr>
             <w:tcW w:w="0" w:type="auto"/>
           </w:tcPr>
-          <w:p/>
-        </w:tc>
-        <w:tc>
-          <w:tcPr>
-            <w:tcW w:w="0" w:type="auto"/>
-          </w:tcPr>
-          <w:p/>
-        </w:tc>
-        <w:tc>
-          <w:tcPr>
-            <w:tcW w:w="0" w:type="auto"/>
-          </w:tcPr>
-          <w:p/>
-        </w:tc>
-        <w:tc>
-          <w:tcPr>
-            <w:tcW w:w="0" w:type="auto"/>
-          </w:tcPr>
-          <w:p/>
-        </w:tc>
-        <w:tc>
-          <w:tcPr>
-            <w:tcW w:w="0" w:type="auto"/>
-          </w:tcPr>
-          <w:p/>
-        </w:tc>
-        <w:tc>
-          <w:tcPr>
-            <w:tcW w:w="0" w:type="auto"/>
-          </w:tcPr>
-          <w:p/>
-        </w:tc>
-        <w:tc>
-          <w:tcPr>
-            <w:tcW w:w="0" w:type="auto"/>
-          </w:tcPr>
-          <w:p/>
-        </w:tc>
-        <w:tc>
-          <w:tcPr>
-            <w:tcW w:w="0" w:type="auto"/>
-          </w:tcPr>
-          <w:p>
-            <w:r>
-              <w:t>10</w:t>
+          <w:p>
+            <w:r>
+              <w:t>0</w:t>
+            </w:r>
+          </w:p>
+        </w:tc>
+        <w:tc>
+          <w:tcPr>
+            <w:tcW w:w="0" w:type="auto"/>
+          </w:tcPr>
+          <w:p>
+            <w:r>
+              <w:t>0</w:t>
+            </w:r>
+          </w:p>
+        </w:tc>
+        <w:tc>
+          <w:tcPr>
+            <w:tcW w:w="0" w:type="auto"/>
+          </w:tcPr>
+          <w:p>
+            <w:r>
+              <w:t>0</w:t>
+            </w:r>
+          </w:p>
+        </w:tc>
+        <w:tc>
+          <w:tcPr>
+            <w:tcW w:w="0" w:type="auto"/>
+          </w:tcPr>
+          <w:p>
+            <w:r>
+              <w:t>0</w:t>
+            </w:r>
+          </w:p>
+        </w:tc>
+        <w:tc>
+          <w:tcPr>
+            <w:tcW w:w="0" w:type="auto"/>
+          </w:tcPr>
+          <w:p>
+            <w:r>
+              <w:t>0</w:t>
+            </w:r>
+          </w:p>
+        </w:tc>
+        <w:tc>
+          <w:tcPr>
+            <w:tcW w:w="0" w:type="auto"/>
+          </w:tcPr>
+          <w:p>
+            <w:r>
+              <w:t>2</w:t>
+            </w:r>
+          </w:p>
+        </w:tc>
+        <w:tc>
+          <w:tcPr>
+            <w:tcW w:w="0" w:type="auto"/>
+          </w:tcPr>
+          <w:p>
+            <w:r>
+              <w:t>0</w:t>
+            </w:r>
+          </w:p>
+        </w:tc>
+        <w:tc>
+          <w:tcPr>
+            <w:tcW w:w="0" w:type="auto"/>
+          </w:tcPr>
+          <w:p>
+            <w:r>
+              <w:t>0</w:t>
             </w:r>
           </w:p>
         </w:tc>
@@ -1859,51 +1873,79 @@
           <w:tcPr>
             <w:tcW w:w="0" w:type="auto"/>
           </w:tcPr>
-          <w:p/>
-        </w:tc>
-        <w:tc>
-          <w:tcPr>
-            <w:tcW w:w="0" w:type="auto"/>
-          </w:tcPr>
-          <w:p/>
-        </w:tc>
-        <w:tc>
-          <w:tcPr>
-            <w:tcW w:w="0" w:type="auto"/>
-          </w:tcPr>
-          <w:p/>
-        </w:tc>
-        <w:tc>
-          <w:tcPr>
-            <w:tcW w:w="0" w:type="auto"/>
-          </w:tcPr>
-          <w:p/>
-        </w:tc>
-        <w:tc>
-          <w:tcPr>
-            <w:tcW w:w="0" w:type="auto"/>
-          </w:tcPr>
-          <w:p/>
-        </w:tc>
-        <w:tc>
-          <w:tcPr>
-            <w:tcW w:w="0" w:type="auto"/>
-          </w:tcPr>
-          <w:p/>
-        </w:tc>
-        <w:tc>
-          <w:tcPr>
-            <w:tcW w:w="0" w:type="auto"/>
-          </w:tcPr>
-          <w:p/>
-        </w:tc>
-        <w:tc>
-          <w:tcPr>
-            <w:tcW w:w="0" w:type="auto"/>
-          </w:tcPr>
-          <w:p>
-            <w:r>
-              <w:t>5</w:t>
+          <w:p>
+            <w:r>
+              <w:t>0</w:t>
+            </w:r>
+          </w:p>
+        </w:tc>
+        <w:tc>
+          <w:tcPr>
+            <w:tcW w:w="0" w:type="auto"/>
+          </w:tcPr>
+          <w:p>
+            <w:r>
+              <w:t>0</w:t>
+            </w:r>
+          </w:p>
+        </w:tc>
+        <w:tc>
+          <w:tcPr>
+            <w:tcW w:w="0" w:type="auto"/>
+          </w:tcPr>
+          <w:p>
+            <w:r>
+              <w:t>0</w:t>
+            </w:r>
+          </w:p>
+        </w:tc>
+        <w:tc>
+          <w:tcPr>
+            <w:tcW w:w="0" w:type="auto"/>
+          </w:tcPr>
+          <w:p>
+            <w:r>
+              <w:t>0</w:t>
+            </w:r>
+          </w:p>
+        </w:tc>
+        <w:tc>
+          <w:tcPr>
+            <w:tcW w:w="0" w:type="auto"/>
+          </w:tcPr>
+          <w:p>
+            <w:r>
+              <w:t>0</w:t>
+            </w:r>
+          </w:p>
+        </w:tc>
+        <w:tc>
+          <w:tcPr>
+            <w:tcW w:w="0" w:type="auto"/>
+          </w:tcPr>
+          <w:p>
+            <w:r>
+              <w:t>2</w:t>
+            </w:r>
+          </w:p>
+        </w:tc>
+        <w:tc>
+          <w:tcPr>
+            <w:tcW w:w="0" w:type="auto"/>
+          </w:tcPr>
+          <w:p>
+            <w:r>
+              <w:t>0</w:t>
+            </w:r>
+          </w:p>
+        </w:tc>
+        <w:tc>
+          <w:tcPr>
+            <w:tcW w:w="0" w:type="auto"/>
+          </w:tcPr>
+          <w:p>
+            <w:r>
+              <w:t>0</w:t>
             </w:r>
           </w:p>
         </w:tc>
@@ -2014,51 +2056,79 @@
           <w:tcPr>
             <w:tcW w:w="0" w:type="auto"/>
           </w:tcPr>
-          <w:p/>
-        </w:tc>
-        <w:tc>
-          <w:tcPr>
-            <w:tcW w:w="0" w:type="auto"/>
-          </w:tcPr>
-          <w:p/>
-        </w:tc>
-        <w:tc>
-          <w:tcPr>
-            <w:tcW w:w="0" w:type="auto"/>
-          </w:tcPr>
-          <w:p/>
-        </w:tc>
-        <w:tc>
-          <w:tcPr>
-            <w:tcW w:w="0" w:type="auto"/>
-          </w:tcPr>
-          <w:p/>
-        </w:tc>
-        <w:tc>
-          <w:tcPr>
-            <w:tcW w:w="0" w:type="auto"/>
-          </w:tcPr>
-          <w:p/>
-        </w:tc>
-        <w:tc>
-          <w:tcPr>
-            <w:tcW w:w="0" w:type="auto"/>
-          </w:tcPr>
-          <w:p/>
-        </w:tc>
-        <w:tc>
-          <w:tcPr>
-            <w:tcW w:w="0" w:type="auto"/>
-          </w:tcPr>
-          <w:p/>
-        </w:tc>
-        <w:tc>
-          <w:tcPr>
-            <w:tcW w:w="0" w:type="auto"/>
-          </w:tcPr>
-          <w:p>
-            <w:r>
-              <w:t>4</w:t>
+          <w:p>
+            <w:r>
+              <w:t>0</w:t>
+            </w:r>
+          </w:p>
+        </w:tc>
+        <w:tc>
+          <w:tcPr>
+            <w:tcW w:w="0" w:type="auto"/>
+          </w:tcPr>
+          <w:p>
+            <w:r>
+              <w:t>0</w:t>
+            </w:r>
+          </w:p>
+        </w:tc>
+        <w:tc>
+          <w:tcPr>
+            <w:tcW w:w="0" w:type="auto"/>
+          </w:tcPr>
+          <w:p>
+            <w:r>
+              <w:t>0</w:t>
+            </w:r>
+          </w:p>
+        </w:tc>
+        <w:tc>
+          <w:tcPr>
+            <w:tcW w:w="0" w:type="auto"/>
+          </w:tcPr>
+          <w:p>
+            <w:r>
+              <w:t>0</w:t>
+            </w:r>
+          </w:p>
+        </w:tc>
+        <w:tc>
+          <w:tcPr>
+            <w:tcW w:w="0" w:type="auto"/>
+          </w:tcPr>
+          <w:p>
+            <w:r>
+              <w:t>0</w:t>
+            </w:r>
+          </w:p>
+        </w:tc>
+        <w:tc>
+          <w:tcPr>
+            <w:tcW w:w="0" w:type="auto"/>
+          </w:tcPr>
+          <w:p>
+            <w:r>
+              <w:t>1</w:t>
+            </w:r>
+          </w:p>
+        </w:tc>
+        <w:tc>
+          <w:tcPr>
+            <w:tcW w:w="0" w:type="auto"/>
+          </w:tcPr>
+          <w:p>
+            <w:r>
+              <w:t>0</w:t>
+            </w:r>
+          </w:p>
+        </w:tc>
+        <w:tc>
+          <w:tcPr>
+            <w:tcW w:w="0" w:type="auto"/>
+          </w:tcPr>
+          <w:p>
+            <w:r>
+              <w:t>0</w:t>
             </w:r>
           </w:p>
         </w:tc>
@@ -2169,51 +2239,79 @@
           <w:tcPr>
             <w:tcW w:w="0" w:type="auto"/>
           </w:tcPr>
-          <w:p/>
-        </w:tc>
-        <w:tc>
-          <w:tcPr>
-            <w:tcW w:w="0" w:type="auto"/>
-          </w:tcPr>
-          <w:p/>
-        </w:tc>
-        <w:tc>
-          <w:tcPr>
-            <w:tcW w:w="0" w:type="auto"/>
-          </w:tcPr>
-          <w:p/>
-        </w:tc>
-        <w:tc>
-          <w:tcPr>
-            <w:tcW w:w="0" w:type="auto"/>
-          </w:tcPr>
-          <w:p/>
-        </w:tc>
-        <w:tc>
-          <w:tcPr>
-            <w:tcW w:w="0" w:type="auto"/>
-          </w:tcPr>
-          <w:p/>
-        </w:tc>
-        <w:tc>
-          <w:tcPr>
-            <w:tcW w:w="0" w:type="auto"/>
-          </w:tcPr>
-          <w:p/>
-        </w:tc>
-        <w:tc>
-          <w:tcPr>
-            <w:tcW w:w="0" w:type="auto"/>
-          </w:tcPr>
-          <w:p/>
-        </w:tc>
-        <w:tc>
-          <w:tcPr>
-            <w:tcW w:w="0" w:type="auto"/>
-          </w:tcPr>
-          <w:p>
-            <w:r>
-              <w:t>2</w:t>
+          <w:p>
+            <w:r>
+              <w:t>0</w:t>
+            </w:r>
+          </w:p>
+        </w:tc>
+        <w:tc>
+          <w:tcPr>
+            <w:tcW w:w="0" w:type="auto"/>
+          </w:tcPr>
+          <w:p>
+            <w:r>
+              <w:t>0</w:t>
+            </w:r>
+          </w:p>
+        </w:tc>
+        <w:tc>
+          <w:tcPr>
+            <w:tcW w:w="0" w:type="auto"/>
+          </w:tcPr>
+          <w:p>
+            <w:r>
+              <w:t>0</w:t>
+            </w:r>
+          </w:p>
+        </w:tc>
+        <w:tc>
+          <w:tcPr>
+            <w:tcW w:w="0" w:type="auto"/>
+          </w:tcPr>
+          <w:p>
+            <w:r>
+              <w:t>0</w:t>
+            </w:r>
+          </w:p>
+        </w:tc>
+        <w:tc>
+          <w:tcPr>
+            <w:tcW w:w="0" w:type="auto"/>
+          </w:tcPr>
+          <w:p>
+            <w:r>
+              <w:t>0</w:t>
+            </w:r>
+          </w:p>
+        </w:tc>
+        <w:tc>
+          <w:tcPr>
+            <w:tcW w:w="0" w:type="auto"/>
+          </w:tcPr>
+          <w:p>
+            <w:r>
+              <w:t>.5</w:t>
+            </w:r>
+          </w:p>
+        </w:tc>
+        <w:tc>
+          <w:tcPr>
+            <w:tcW w:w="0" w:type="auto"/>
+          </w:tcPr>
+          <w:p>
+            <w:r>
+              <w:t>0</w:t>
+            </w:r>
+          </w:p>
+        </w:tc>
+        <w:tc>
+          <w:tcPr>
+            <w:tcW w:w="0" w:type="auto"/>
+          </w:tcPr>
+          <w:p>
+            <w:r>
+              <w:t>0</w:t>
             </w:r>
           </w:p>
         </w:tc>
@@ -3425,15 +3523,15 @@
         <w:tblLook w:val="04A0" w:firstRow="1" w:lastRow="0" w:firstColumn="1" w:lastColumn="0" w:noHBand="0" w:noVBand="1"/>
       </w:tblPr>
       <w:tblGrid>
-        <w:gridCol w:w="2064"/>
-        <w:gridCol w:w="812"/>
+        <w:gridCol w:w="2297"/>
         <w:gridCol w:w="811"/>
-        <w:gridCol w:w="811"/>
-        <w:gridCol w:w="951"/>
+        <w:gridCol w:w="809"/>
+        <w:gridCol w:w="810"/>
+        <w:gridCol w:w="950"/>
         <w:gridCol w:w="757"/>
         <w:gridCol w:w="874"/>
-        <w:gridCol w:w="892"/>
-        <w:gridCol w:w="1378"/>
+        <w:gridCol w:w="891"/>
+        <w:gridCol w:w="1377"/>
       </w:tblGrid>
       <w:tr>
         <w:trPr>
@@ -3731,8 +3829,6 @@
             </w:r>
           </w:p>
         </w:tc>
-        <w:bookmarkStart w:id="0" w:name="_GoBack"/>
-        <w:bookmarkEnd w:id="0"/>
       </w:tr>
       <w:tr>
         <w:trPr>
@@ -3765,51 +3861,79 @@
           <w:tcPr>
             <w:tcW w:w="0" w:type="auto"/>
           </w:tcPr>
-          <w:p/>
-        </w:tc>
-        <w:tc>
-          <w:tcPr>
-            <w:tcW w:w="0" w:type="auto"/>
-          </w:tcPr>
-          <w:p/>
-        </w:tc>
-        <w:tc>
-          <w:tcPr>
-            <w:tcW w:w="0" w:type="auto"/>
-          </w:tcPr>
-          <w:p/>
-        </w:tc>
-        <w:tc>
-          <w:tcPr>
-            <w:tcW w:w="0" w:type="auto"/>
-          </w:tcPr>
-          <w:p/>
-        </w:tc>
-        <w:tc>
-          <w:tcPr>
-            <w:tcW w:w="0" w:type="auto"/>
-          </w:tcPr>
-          <w:p/>
-        </w:tc>
-        <w:tc>
-          <w:tcPr>
-            <w:tcW w:w="0" w:type="auto"/>
-          </w:tcPr>
-          <w:p/>
-        </w:tc>
-        <w:tc>
-          <w:tcPr>
-            <w:tcW w:w="0" w:type="auto"/>
-          </w:tcPr>
-          <w:p/>
-        </w:tc>
-        <w:tc>
-          <w:tcPr>
-            <w:tcW w:w="0" w:type="auto"/>
-          </w:tcPr>
-          <w:p>
-            <w:r>
-              <w:t>10</w:t>
+          <w:p>
+            <w:r>
+              <w:t>0</w:t>
+            </w:r>
+          </w:p>
+        </w:tc>
+        <w:tc>
+          <w:tcPr>
+            <w:tcW w:w="0" w:type="auto"/>
+          </w:tcPr>
+          <w:p>
+            <w:r>
+              <w:t>0</w:t>
+            </w:r>
+          </w:p>
+        </w:tc>
+        <w:tc>
+          <w:tcPr>
+            <w:tcW w:w="0" w:type="auto"/>
+          </w:tcPr>
+          <w:p>
+            <w:r>
+              <w:t>0</w:t>
+            </w:r>
+          </w:p>
+        </w:tc>
+        <w:tc>
+          <w:tcPr>
+            <w:tcW w:w="0" w:type="auto"/>
+          </w:tcPr>
+          <w:p>
+            <w:r>
+              <w:t>0</w:t>
+            </w:r>
+          </w:p>
+        </w:tc>
+        <w:tc>
+          <w:tcPr>
+            <w:tcW w:w="0" w:type="auto"/>
+          </w:tcPr>
+          <w:p>
+            <w:r>
+              <w:t>0</w:t>
+            </w:r>
+          </w:p>
+        </w:tc>
+        <w:tc>
+          <w:tcPr>
+            <w:tcW w:w="0" w:type="auto"/>
+          </w:tcPr>
+          <w:p>
+            <w:r>
+              <w:t>0</w:t>
+            </w:r>
+          </w:p>
+        </w:tc>
+        <w:tc>
+          <w:tcPr>
+            <w:tcW w:w="0" w:type="auto"/>
+          </w:tcPr>
+          <w:p>
+            <w:r>
+              <w:t>0</w:t>
+            </w:r>
+          </w:p>
+        </w:tc>
+        <w:tc>
+          <w:tcPr>
+            <w:tcW w:w="0" w:type="auto"/>
+          </w:tcPr>
+          <w:p>
+            <w:r>
+              <w:t>0</w:t>
             </w:r>
           </w:p>
         </w:tc>
@@ -3921,51 +4045,79 @@
           <w:tcPr>
             <w:tcW w:w="0" w:type="auto"/>
           </w:tcPr>
-          <w:p/>
-        </w:tc>
-        <w:tc>
-          <w:tcPr>
-            <w:tcW w:w="0" w:type="auto"/>
-          </w:tcPr>
-          <w:p/>
-        </w:tc>
-        <w:tc>
-          <w:tcPr>
-            <w:tcW w:w="0" w:type="auto"/>
-          </w:tcPr>
-          <w:p/>
-        </w:tc>
-        <w:tc>
-          <w:tcPr>
-            <w:tcW w:w="0" w:type="auto"/>
-          </w:tcPr>
-          <w:p/>
-        </w:tc>
-        <w:tc>
-          <w:tcPr>
-            <w:tcW w:w="0" w:type="auto"/>
-          </w:tcPr>
-          <w:p/>
-        </w:tc>
-        <w:tc>
-          <w:tcPr>
-            <w:tcW w:w="0" w:type="auto"/>
-          </w:tcPr>
-          <w:p/>
-        </w:tc>
-        <w:tc>
-          <w:tcPr>
-            <w:tcW w:w="0" w:type="auto"/>
-          </w:tcPr>
-          <w:p/>
-        </w:tc>
-        <w:tc>
-          <w:tcPr>
-            <w:tcW w:w="0" w:type="auto"/>
-          </w:tcPr>
-          <w:p>
-            <w:r>
-              <w:t>5</w:t>
+          <w:p>
+            <w:r>
+              <w:t>0</w:t>
+            </w:r>
+          </w:p>
+        </w:tc>
+        <w:tc>
+          <w:tcPr>
+            <w:tcW w:w="0" w:type="auto"/>
+          </w:tcPr>
+          <w:p>
+            <w:r>
+              <w:t>0</w:t>
+            </w:r>
+          </w:p>
+        </w:tc>
+        <w:tc>
+          <w:tcPr>
+            <w:tcW w:w="0" w:type="auto"/>
+          </w:tcPr>
+          <w:p>
+            <w:r>
+              <w:t>0</w:t>
+            </w:r>
+          </w:p>
+        </w:tc>
+        <w:tc>
+          <w:tcPr>
+            <w:tcW w:w="0" w:type="auto"/>
+          </w:tcPr>
+          <w:p>
+            <w:r>
+              <w:t>0</w:t>
+            </w:r>
+          </w:p>
+        </w:tc>
+        <w:tc>
+          <w:tcPr>
+            <w:tcW w:w="0" w:type="auto"/>
+          </w:tcPr>
+          <w:p>
+            <w:r>
+              <w:t>0</w:t>
+            </w:r>
+          </w:p>
+        </w:tc>
+        <w:tc>
+          <w:tcPr>
+            <w:tcW w:w="0" w:type="auto"/>
+          </w:tcPr>
+          <w:p>
+            <w:r>
+              <w:t>0</w:t>
+            </w:r>
+          </w:p>
+        </w:tc>
+        <w:tc>
+          <w:tcPr>
+            <w:tcW w:w="0" w:type="auto"/>
+          </w:tcPr>
+          <w:p>
+            <w:r>
+              <w:t>0</w:t>
+            </w:r>
+          </w:p>
+        </w:tc>
+        <w:tc>
+          <w:tcPr>
+            <w:tcW w:w="0" w:type="auto"/>
+          </w:tcPr>
+          <w:p>
+            <w:r>
+              <w:t>0</w:t>
             </w:r>
           </w:p>
         </w:tc>
@@ -4076,51 +4228,79 @@
           <w:tcPr>
             <w:tcW w:w="0" w:type="auto"/>
           </w:tcPr>
-          <w:p/>
-        </w:tc>
-        <w:tc>
-          <w:tcPr>
-            <w:tcW w:w="0" w:type="auto"/>
-          </w:tcPr>
-          <w:p/>
-        </w:tc>
-        <w:tc>
-          <w:tcPr>
-            <w:tcW w:w="0" w:type="auto"/>
-          </w:tcPr>
-          <w:p/>
-        </w:tc>
-        <w:tc>
-          <w:tcPr>
-            <w:tcW w:w="0" w:type="auto"/>
-          </w:tcPr>
-          <w:p/>
-        </w:tc>
-        <w:tc>
-          <w:tcPr>
-            <w:tcW w:w="0" w:type="auto"/>
-          </w:tcPr>
-          <w:p/>
-        </w:tc>
-        <w:tc>
-          <w:tcPr>
-            <w:tcW w:w="0" w:type="auto"/>
-          </w:tcPr>
-          <w:p/>
-        </w:tc>
-        <w:tc>
-          <w:tcPr>
-            <w:tcW w:w="0" w:type="auto"/>
-          </w:tcPr>
-          <w:p/>
-        </w:tc>
-        <w:tc>
-          <w:tcPr>
-            <w:tcW w:w="0" w:type="auto"/>
-          </w:tcPr>
-          <w:p>
-            <w:r>
-              <w:t>4</w:t>
+          <w:p>
+            <w:r>
+              <w:t>0</w:t>
+            </w:r>
+          </w:p>
+        </w:tc>
+        <w:tc>
+          <w:tcPr>
+            <w:tcW w:w="0" w:type="auto"/>
+          </w:tcPr>
+          <w:p>
+            <w:r>
+              <w:t>0</w:t>
+            </w:r>
+          </w:p>
+        </w:tc>
+        <w:tc>
+          <w:tcPr>
+            <w:tcW w:w="0" w:type="auto"/>
+          </w:tcPr>
+          <w:p>
+            <w:r>
+              <w:t>0</w:t>
+            </w:r>
+          </w:p>
+        </w:tc>
+        <w:tc>
+          <w:tcPr>
+            <w:tcW w:w="0" w:type="auto"/>
+          </w:tcPr>
+          <w:p>
+            <w:r>
+              <w:t>0</w:t>
+            </w:r>
+          </w:p>
+        </w:tc>
+        <w:tc>
+          <w:tcPr>
+            <w:tcW w:w="0" w:type="auto"/>
+          </w:tcPr>
+          <w:p>
+            <w:r>
+              <w:t>0</w:t>
+            </w:r>
+          </w:p>
+        </w:tc>
+        <w:tc>
+          <w:tcPr>
+            <w:tcW w:w="0" w:type="auto"/>
+          </w:tcPr>
+          <w:p>
+            <w:r>
+              <w:t>0</w:t>
+            </w:r>
+          </w:p>
+        </w:tc>
+        <w:tc>
+          <w:tcPr>
+            <w:tcW w:w="0" w:type="auto"/>
+          </w:tcPr>
+          <w:p>
+            <w:r>
+              <w:t>0</w:t>
+            </w:r>
+          </w:p>
+        </w:tc>
+        <w:tc>
+          <w:tcPr>
+            <w:tcW w:w="0" w:type="auto"/>
+          </w:tcPr>
+          <w:p>
+            <w:r>
+              <w:t>0</w:t>
             </w:r>
           </w:p>
         </w:tc>
@@ -4219,6 +4399,7 @@
                 <w:b/>
               </w:rPr>
             </w:pPr>
+            <w:bookmarkStart w:id="0" w:name="_GoBack" w:colFirst="1" w:colLast="8"/>
             <w:r>
               <w:rPr>
                 <w:b/>
@@ -4231,55 +4412,84 @@
           <w:tcPr>
             <w:tcW w:w="0" w:type="auto"/>
           </w:tcPr>
-          <w:p/>
-        </w:tc>
-        <w:tc>
-          <w:tcPr>
-            <w:tcW w:w="0" w:type="auto"/>
-          </w:tcPr>
-          <w:p/>
-        </w:tc>
-        <w:tc>
-          <w:tcPr>
-            <w:tcW w:w="0" w:type="auto"/>
-          </w:tcPr>
-          <w:p/>
-        </w:tc>
-        <w:tc>
-          <w:tcPr>
-            <w:tcW w:w="0" w:type="auto"/>
-          </w:tcPr>
-          <w:p/>
-        </w:tc>
-        <w:tc>
-          <w:tcPr>
-            <w:tcW w:w="0" w:type="auto"/>
-          </w:tcPr>
-          <w:p/>
-        </w:tc>
-        <w:tc>
-          <w:tcPr>
-            <w:tcW w:w="0" w:type="auto"/>
-          </w:tcPr>
-          <w:p/>
-        </w:tc>
-        <w:tc>
-          <w:tcPr>
-            <w:tcW w:w="0" w:type="auto"/>
-          </w:tcPr>
-          <w:p/>
-        </w:tc>
-        <w:tc>
-          <w:tcPr>
-            <w:tcW w:w="0" w:type="auto"/>
-          </w:tcPr>
-          <w:p>
-            <w:r>
-              <w:t>2</w:t>
+          <w:p>
+            <w:r>
+              <w:t>0</w:t>
+            </w:r>
+          </w:p>
+        </w:tc>
+        <w:tc>
+          <w:tcPr>
+            <w:tcW w:w="0" w:type="auto"/>
+          </w:tcPr>
+          <w:p>
+            <w:r>
+              <w:t>0</w:t>
+            </w:r>
+          </w:p>
+        </w:tc>
+        <w:tc>
+          <w:tcPr>
+            <w:tcW w:w="0" w:type="auto"/>
+          </w:tcPr>
+          <w:p>
+            <w:r>
+              <w:t>0</w:t>
+            </w:r>
+          </w:p>
+        </w:tc>
+        <w:tc>
+          <w:tcPr>
+            <w:tcW w:w="0" w:type="auto"/>
+          </w:tcPr>
+          <w:p>
+            <w:r>
+              <w:t>0</w:t>
+            </w:r>
+          </w:p>
+        </w:tc>
+        <w:tc>
+          <w:tcPr>
+            <w:tcW w:w="0" w:type="auto"/>
+          </w:tcPr>
+          <w:p>
+            <w:r>
+              <w:t>0</w:t>
+            </w:r>
+          </w:p>
+        </w:tc>
+        <w:tc>
+          <w:tcPr>
+            <w:tcW w:w="0" w:type="auto"/>
+          </w:tcPr>
+          <w:p>
+            <w:r>
+              <w:t>0</w:t>
+            </w:r>
+          </w:p>
+        </w:tc>
+        <w:tc>
+          <w:tcPr>
+            <w:tcW w:w="0" w:type="auto"/>
+          </w:tcPr>
+          <w:p>
+            <w:r>
+              <w:t>0</w:t>
+            </w:r>
+          </w:p>
+        </w:tc>
+        <w:tc>
+          <w:tcPr>
+            <w:tcW w:w="0" w:type="auto"/>
+          </w:tcPr>
+          <w:p>
+            <w:r>
+              <w:t>0</w:t>
             </w:r>
           </w:p>
         </w:tc>
       </w:tr>
+      <w:bookmarkEnd w:id="0"/>
       <w:tr>
         <w:trPr>
           <w:jc w:val="center"/>
@@ -5469,7 +5679,7 @@
 </file>
 
 <file path=word/endnotes.xml><?xml version="1.0" encoding="utf-8"?>
-<w:endnotes xmlns:wpc="http://schemas.microsoft.com/office/word/2010/wordprocessingCanvas" xmlns:mc="http://schemas.openxmlformats.org/markup-compatibility/2006" xmlns:o="urn:schemas-microsoft-com:office:office" xmlns:r="http://schemas.openxmlformats.org/officeDocument/2006/relationships" xmlns:m="http://schemas.openxmlformats.org/officeDocument/2006/math" xmlns:v="urn:schemas-microsoft-com:vml" xmlns:wp14="http://schemas.microsoft.com/office/word/2010/wordprocessingDrawing" xmlns:wp="http://schemas.openxmlformats.org/drawingml/2006/wordprocessingDrawing" xmlns:w10="urn:schemas-microsoft-com:office:word" xmlns:w="http://schemas.openxmlformats.org/wordprocessingml/2006/main" xmlns:w14="http://schemas.microsoft.com/office/word/2010/wordml" xmlns:w15="http://schemas.microsoft.com/office/word/2012/wordml" xmlns:wpg="http://schemas.microsoft.com/office/word/2010/wordprocessingGroup" xmlns:wpi="http://schemas.microsoft.com/office/word/2010/wordprocessingInk" xmlns:wne="http://schemas.microsoft.com/office/word/2006/wordml" xmlns:wps="http://schemas.microsoft.com/office/word/2010/wordprocessingShape" mc:Ignorable="w14 w15 wp14">
+<w:endnotes xmlns:wpc="http://schemas.microsoft.com/office/word/2010/wordprocessingCanvas" xmlns:mo="http://schemas.microsoft.com/office/mac/office/2008/main" xmlns:mc="http://schemas.openxmlformats.org/markup-compatibility/2006" xmlns:mv="urn:schemas-microsoft-com:mac:vml" xmlns:o="urn:schemas-microsoft-com:office:office" xmlns:r="http://schemas.openxmlformats.org/officeDocument/2006/relationships" xmlns:m="http://schemas.openxmlformats.org/officeDocument/2006/math" xmlns:v="urn:schemas-microsoft-com:vml" xmlns:wp14="http://schemas.microsoft.com/office/word/2010/wordprocessingDrawing" xmlns:wp="http://schemas.openxmlformats.org/drawingml/2006/wordprocessingDrawing" xmlns:w10="urn:schemas-microsoft-com:office:word" xmlns:w="http://schemas.openxmlformats.org/wordprocessingml/2006/main" xmlns:w14="http://schemas.microsoft.com/office/word/2010/wordml" xmlns:wpg="http://schemas.microsoft.com/office/word/2010/wordprocessingGroup" xmlns:wpi="http://schemas.microsoft.com/office/word/2010/wordprocessingInk" xmlns:wne="http://schemas.microsoft.com/office/word/2006/wordml" xmlns:wps="http://schemas.microsoft.com/office/word/2010/wordprocessingShape" mc:Ignorable="w14 wp14">
   <w:endnote w:type="separator" w:id="-1">
     <w:p>
       <w:pPr>
@@ -5494,7 +5704,7 @@
 </file>
 
 <file path=word/footer1.xml><?xml version="1.0" encoding="utf-8"?>
-<w:ftr xmlns:wpc="http://schemas.microsoft.com/office/word/2010/wordprocessingCanvas" xmlns:mc="http://schemas.openxmlformats.org/markup-compatibility/2006" xmlns:o="urn:schemas-microsoft-com:office:office" xmlns:r="http://schemas.openxmlformats.org/officeDocument/2006/relationships" xmlns:m="http://schemas.openxmlformats.org/officeDocument/2006/math" xmlns:v="urn:schemas-microsoft-com:vml" xmlns:wp14="http://schemas.microsoft.com/office/word/2010/wordprocessingDrawing" xmlns:wp="http://schemas.openxmlformats.org/drawingml/2006/wordprocessingDrawing" xmlns:w10="urn:schemas-microsoft-com:office:word" xmlns:w="http://schemas.openxmlformats.org/wordprocessingml/2006/main" xmlns:w14="http://schemas.microsoft.com/office/word/2010/wordml" xmlns:w15="http://schemas.microsoft.com/office/word/2012/wordml" xmlns:wpg="http://schemas.microsoft.com/office/word/2010/wordprocessingGroup" xmlns:wpi="http://schemas.microsoft.com/office/word/2010/wordprocessingInk" xmlns:wne="http://schemas.microsoft.com/office/word/2006/wordml" xmlns:wps="http://schemas.microsoft.com/office/word/2010/wordprocessingShape" mc:Ignorable="w14 w15 wp14">
+<w:ftr xmlns:wpc="http://schemas.microsoft.com/office/word/2010/wordprocessingCanvas" xmlns:mo="http://schemas.microsoft.com/office/mac/office/2008/main" xmlns:mc="http://schemas.openxmlformats.org/markup-compatibility/2006" xmlns:mv="urn:schemas-microsoft-com:mac:vml" xmlns:o="urn:schemas-microsoft-com:office:office" xmlns:r="http://schemas.openxmlformats.org/officeDocument/2006/relationships" xmlns:m="http://schemas.openxmlformats.org/officeDocument/2006/math" xmlns:v="urn:schemas-microsoft-com:vml" xmlns:wp14="http://schemas.microsoft.com/office/word/2010/wordprocessingDrawing" xmlns:wp="http://schemas.openxmlformats.org/drawingml/2006/wordprocessingDrawing" xmlns:w10="urn:schemas-microsoft-com:office:word" xmlns:w="http://schemas.openxmlformats.org/wordprocessingml/2006/main" xmlns:w14="http://schemas.microsoft.com/office/word/2010/wordml" xmlns:wpg="http://schemas.microsoft.com/office/word/2010/wordprocessingGroup" xmlns:wpi="http://schemas.microsoft.com/office/word/2010/wordprocessingInk" xmlns:wne="http://schemas.microsoft.com/office/word/2006/wordml" xmlns:wps="http://schemas.microsoft.com/office/word/2010/wordprocessingShape" mc:Ignorable="w14 wp14">
   <w:sdt>
     <w:sdtPr>
       <w:id w:val="-822740721"/>
@@ -5547,7 +5757,7 @@
 </file>
 
 <file path=word/footnotes.xml><?xml version="1.0" encoding="utf-8"?>
-<w:footnotes xmlns:wpc="http://schemas.microsoft.com/office/word/2010/wordprocessingCanvas" xmlns:mc="http://schemas.openxmlformats.org/markup-compatibility/2006" xmlns:o="urn:schemas-microsoft-com:office:office" xmlns:r="http://schemas.openxmlformats.org/officeDocument/2006/relationships" xmlns:m="http://schemas.openxmlformats.org/officeDocument/2006/math" xmlns:v="urn:schemas-microsoft-com:vml" xmlns:wp14="http://schemas.microsoft.com/office/word/2010/wordprocessingDrawing" xmlns:wp="http://schemas.openxmlformats.org/drawingml/2006/wordprocessingDrawing" xmlns:w10="urn:schemas-microsoft-com:office:word" xmlns:w="http://schemas.openxmlformats.org/wordprocessingml/2006/main" xmlns:w14="http://schemas.microsoft.com/office/word/2010/wordml" xmlns:w15="http://schemas.microsoft.com/office/word/2012/wordml" xmlns:wpg="http://schemas.microsoft.com/office/word/2010/wordprocessingGroup" xmlns:wpi="http://schemas.microsoft.com/office/word/2010/wordprocessingInk" xmlns:wne="http://schemas.microsoft.com/office/word/2006/wordml" xmlns:wps="http://schemas.microsoft.com/office/word/2010/wordprocessingShape" mc:Ignorable="w14 w15 wp14">
+<w:footnotes xmlns:wpc="http://schemas.microsoft.com/office/word/2010/wordprocessingCanvas" xmlns:mo="http://schemas.microsoft.com/office/mac/office/2008/main" xmlns:mc="http://schemas.openxmlformats.org/markup-compatibility/2006" xmlns:mv="urn:schemas-microsoft-com:mac:vml" xmlns:o="urn:schemas-microsoft-com:office:office" xmlns:r="http://schemas.openxmlformats.org/officeDocument/2006/relationships" xmlns:m="http://schemas.openxmlformats.org/officeDocument/2006/math" xmlns:v="urn:schemas-microsoft-com:vml" xmlns:wp14="http://schemas.microsoft.com/office/word/2010/wordprocessingDrawing" xmlns:wp="http://schemas.openxmlformats.org/drawingml/2006/wordprocessingDrawing" xmlns:w10="urn:schemas-microsoft-com:office:word" xmlns:w="http://schemas.openxmlformats.org/wordprocessingml/2006/main" xmlns:w14="http://schemas.microsoft.com/office/word/2010/wordml" xmlns:wpg="http://schemas.microsoft.com/office/word/2010/wordprocessingGroup" xmlns:wpi="http://schemas.microsoft.com/office/word/2010/wordprocessingInk" xmlns:wne="http://schemas.microsoft.com/office/word/2006/wordml" xmlns:wps="http://schemas.microsoft.com/office/word/2010/wordprocessingShape" mc:Ignorable="w14 wp14">
   <w:footnote w:type="separator" w:id="-1">
     <w:p>
       <w:pPr>
@@ -5572,7 +5782,7 @@
 </file>
 
 <file path=word/header1.xml><?xml version="1.0" encoding="utf-8"?>
-<w:hdr xmlns:wpc="http://schemas.microsoft.com/office/word/2010/wordprocessingCanvas" xmlns:mc="http://schemas.openxmlformats.org/markup-compatibility/2006" xmlns:o="urn:schemas-microsoft-com:office:office" xmlns:r="http://schemas.openxmlformats.org/officeDocument/2006/relationships" xmlns:m="http://schemas.openxmlformats.org/officeDocument/2006/math" xmlns:v="urn:schemas-microsoft-com:vml" xmlns:wp14="http://schemas.microsoft.com/office/word/2010/wordprocessingDrawing" xmlns:wp="http://schemas.openxmlformats.org/drawingml/2006/wordprocessingDrawing" xmlns:w10="urn:schemas-microsoft-com:office:word" xmlns:w="http://schemas.openxmlformats.org/wordprocessingml/2006/main" xmlns:w14="http://schemas.microsoft.com/office/word/2010/wordml" xmlns:w15="http://schemas.microsoft.com/office/word/2012/wordml" xmlns:wpg="http://schemas.microsoft.com/office/word/2010/wordprocessingGroup" xmlns:wpi="http://schemas.microsoft.com/office/word/2010/wordprocessingInk" xmlns:wne="http://schemas.microsoft.com/office/word/2006/wordml" xmlns:wps="http://schemas.microsoft.com/office/word/2010/wordprocessingShape" mc:Ignorable="w14 w15 wp14">
+<w:hdr xmlns:wpc="http://schemas.microsoft.com/office/word/2010/wordprocessingCanvas" xmlns:mo="http://schemas.microsoft.com/office/mac/office/2008/main" xmlns:mc="http://schemas.openxmlformats.org/markup-compatibility/2006" xmlns:mv="urn:schemas-microsoft-com:mac:vml" xmlns:o="urn:schemas-microsoft-com:office:office" xmlns:r="http://schemas.openxmlformats.org/officeDocument/2006/relationships" xmlns:m="http://schemas.openxmlformats.org/officeDocument/2006/math" xmlns:v="urn:schemas-microsoft-com:vml" xmlns:wp14="http://schemas.microsoft.com/office/word/2010/wordprocessingDrawing" xmlns:wp="http://schemas.openxmlformats.org/drawingml/2006/wordprocessingDrawing" xmlns:w10="urn:schemas-microsoft-com:office:word" xmlns:w="http://schemas.openxmlformats.org/wordprocessingml/2006/main" xmlns:w14="http://schemas.microsoft.com/office/word/2010/wordml" xmlns:wpg="http://schemas.microsoft.com/office/word/2010/wordprocessingGroup" xmlns:wpi="http://schemas.microsoft.com/office/word/2010/wordprocessingInk" xmlns:wne="http://schemas.microsoft.com/office/word/2006/wordml" xmlns:wps="http://schemas.microsoft.com/office/word/2010/wordprocessingShape" mc:Ignorable="w14 wp14">
   <w:p>
     <w:pPr>
       <w:pStyle w:val="Header"/>
@@ -5603,8 +5813,8 @@
 </file>
 
 <file path=word/numbering.xml><?xml version="1.0" encoding="utf-8"?>
-<w:numbering xmlns:wpc="http://schemas.microsoft.com/office/word/2010/wordprocessingCanvas" xmlns:mc="http://schemas.openxmlformats.org/markup-compatibility/2006" xmlns:o="urn:schemas-microsoft-com:office:office" xmlns:r="http://schemas.openxmlformats.org/officeDocument/2006/relationships" xmlns:m="http://schemas.openxmlformats.org/officeDocument/2006/math" xmlns:v="urn:schemas-microsoft-com:vml" xmlns:wp14="http://schemas.microsoft.com/office/word/2010/wordprocessingDrawing" xmlns:wp="http://schemas.openxmlformats.org/drawingml/2006/wordprocessingDrawing" xmlns:w10="urn:schemas-microsoft-com:office:word" xmlns:w="http://schemas.openxmlformats.org/wordprocessingml/2006/main" xmlns:w14="http://schemas.microsoft.com/office/word/2010/wordml" xmlns:w15="http://schemas.microsoft.com/office/word/2012/wordml" xmlns:wpg="http://schemas.microsoft.com/office/word/2010/wordprocessingGroup" xmlns:wpi="http://schemas.microsoft.com/office/word/2010/wordprocessingInk" xmlns:wne="http://schemas.microsoft.com/office/word/2006/wordml" xmlns:wps="http://schemas.microsoft.com/office/word/2010/wordprocessingShape" mc:Ignorable="w14 w15 wp14">
-  <w:abstractNum w:abstractNumId="0" w15:restartNumberingAfterBreak="0">
+<w:numbering xmlns:wpc="http://schemas.microsoft.com/office/word/2010/wordprocessingCanvas" xmlns:mo="http://schemas.microsoft.com/office/mac/office/2008/main" xmlns:mc="http://schemas.openxmlformats.org/markup-compatibility/2006" xmlns:mv="urn:schemas-microsoft-com:mac:vml" xmlns:o="urn:schemas-microsoft-com:office:office" xmlns:r="http://schemas.openxmlformats.org/officeDocument/2006/relationships" xmlns:m="http://schemas.openxmlformats.org/officeDocument/2006/math" xmlns:v="urn:schemas-microsoft-com:vml" xmlns:wp14="http://schemas.microsoft.com/office/word/2010/wordprocessingDrawing" xmlns:wp="http://schemas.openxmlformats.org/drawingml/2006/wordprocessingDrawing" xmlns:w10="urn:schemas-microsoft-com:office:word" xmlns:w="http://schemas.openxmlformats.org/wordprocessingml/2006/main" xmlns:w14="http://schemas.microsoft.com/office/word/2010/wordml" xmlns:wpg="http://schemas.microsoft.com/office/word/2010/wordprocessingGroup" xmlns:wpi="http://schemas.microsoft.com/office/word/2010/wordprocessingInk" xmlns:wne="http://schemas.microsoft.com/office/word/2006/wordml" xmlns:wps="http://schemas.microsoft.com/office/word/2010/wordprocessingShape" mc:Ignorable="w14 wp14">
+  <w:abstractNum w:abstractNumId="0">
     <w:nsid w:val="01762CB0"/>
     <w:multiLevelType w:val="hybridMultilevel"/>
     <w:tmpl w:val="902C4DBC"/>
@@ -5717,7 +5927,7 @@
       </w:rPr>
     </w:lvl>
   </w:abstractNum>
-  <w:abstractNum w:abstractNumId="1" w15:restartNumberingAfterBreak="0">
+  <w:abstractNum w:abstractNumId="1">
     <w:nsid w:val="0F915979"/>
     <w:multiLevelType w:val="hybridMultilevel"/>
     <w:tmpl w:val="A25ACA76"/>
@@ -5830,7 +6040,7 @@
       </w:rPr>
     </w:lvl>
   </w:abstractNum>
-  <w:abstractNum w:abstractNumId="2" w15:restartNumberingAfterBreak="0">
+  <w:abstractNum w:abstractNumId="2">
     <w:nsid w:val="2C32368C"/>
     <w:multiLevelType w:val="hybridMultilevel"/>
     <w:tmpl w:val="69C8860E"/>
@@ -5943,7 +6153,7 @@
       </w:rPr>
     </w:lvl>
   </w:abstractNum>
-  <w:abstractNum w:abstractNumId="3" w15:restartNumberingAfterBreak="0">
+  <w:abstractNum w:abstractNumId="3">
     <w:nsid w:val="2F977875"/>
     <w:multiLevelType w:val="hybridMultilevel"/>
     <w:tmpl w:val="E48C80C2"/>
@@ -6056,7 +6266,7 @@
       </w:rPr>
     </w:lvl>
   </w:abstractNum>
-  <w:abstractNum w:abstractNumId="4" w15:restartNumberingAfterBreak="0">
+  <w:abstractNum w:abstractNumId="4">
     <w:nsid w:val="706C355C"/>
     <w:multiLevelType w:val="hybridMultilevel"/>
     <w:tmpl w:val="2A068A62"/>
@@ -6169,7 +6379,7 @@
       </w:rPr>
     </w:lvl>
   </w:abstractNum>
-  <w:abstractNum w:abstractNumId="5" w15:restartNumberingAfterBreak="0">
+  <w:abstractNum w:abstractNumId="5">
     <w:nsid w:val="7159357B"/>
     <w:multiLevelType w:val="hybridMultilevel"/>
     <w:tmpl w:val="842C16C0"/>
@@ -6282,7 +6492,7 @@
       </w:rPr>
     </w:lvl>
   </w:abstractNum>
-  <w:abstractNum w:abstractNumId="6" w15:restartNumberingAfterBreak="0">
+  <w:abstractNum w:abstractNumId="6">
     <w:nsid w:val="77F26407"/>
     <w:multiLevelType w:val="hybridMultilevel"/>
     <w:tmpl w:val="73F03AF0"/>
@@ -6420,7 +6630,7 @@
 </file>
 
 <file path=word/styles.xml><?xml version="1.0" encoding="utf-8"?>
-<w:styles xmlns:mc="http://schemas.openxmlformats.org/markup-compatibility/2006" xmlns:r="http://schemas.openxmlformats.org/officeDocument/2006/relationships" xmlns:w="http://schemas.openxmlformats.org/wordprocessingml/2006/main" xmlns:w14="http://schemas.microsoft.com/office/word/2010/wordml" xmlns:w15="http://schemas.microsoft.com/office/word/2012/wordml" mc:Ignorable="w14 w15">
+<w:styles xmlns:mc="http://schemas.openxmlformats.org/markup-compatibility/2006" xmlns:r="http://schemas.openxmlformats.org/officeDocument/2006/relationships" xmlns:w="http://schemas.openxmlformats.org/wordprocessingml/2006/main" xmlns:w14="http://schemas.microsoft.com/office/word/2010/wordml" mc:Ignorable="w14">
   <w:docDefaults>
     <w:rPrDefault>
       <w:rPr>
@@ -6436,378 +6646,153 @@
       </w:pPr>
     </w:pPrDefault>
   </w:docDefaults>
-  <w:latentStyles w:defLockedState="0" w:defUIPriority="99" w:defSemiHidden="0" w:defUnhideWhenUsed="0" w:defQFormat="0" w:count="371">
-    <w:lsdException w:name="Normal" w:uiPriority="0" w:qFormat="1"/>
-    <w:lsdException w:name="heading 1" w:uiPriority="9" w:qFormat="1"/>
-    <w:lsdException w:name="heading 2" w:semiHidden="1" w:uiPriority="9" w:unhideWhenUsed="1" w:qFormat="1"/>
-    <w:lsdException w:name="heading 3" w:semiHidden="1" w:uiPriority="9" w:unhideWhenUsed="1" w:qFormat="1"/>
-    <w:lsdException w:name="heading 4" w:semiHidden="1" w:uiPriority="9" w:unhideWhenUsed="1" w:qFormat="1"/>
-    <w:lsdException w:name="heading 5" w:semiHidden="1" w:uiPriority="9" w:unhideWhenUsed="1" w:qFormat="1"/>
-    <w:lsdException w:name="heading 6" w:semiHidden="1" w:uiPriority="9" w:unhideWhenUsed="1" w:qFormat="1"/>
-    <w:lsdException w:name="heading 7" w:semiHidden="1" w:uiPriority="9" w:unhideWhenUsed="1" w:qFormat="1"/>
-    <w:lsdException w:name="heading 8" w:semiHidden="1" w:uiPriority="9" w:unhideWhenUsed="1" w:qFormat="1"/>
-    <w:lsdException w:name="heading 9" w:semiHidden="1" w:uiPriority="9" w:unhideWhenUsed="1" w:qFormat="1"/>
-    <w:lsdException w:name="index 1" w:semiHidden="1" w:unhideWhenUsed="1"/>
-    <w:lsdException w:name="index 2" w:semiHidden="1" w:unhideWhenUsed="1"/>
-    <w:lsdException w:name="index 3" w:semiHidden="1" w:unhideWhenUsed="1"/>
-    <w:lsdException w:name="index 4" w:semiHidden="1" w:unhideWhenUsed="1"/>
-    <w:lsdException w:name="index 5" w:semiHidden="1" w:unhideWhenUsed="1"/>
-    <w:lsdException w:name="index 6" w:semiHidden="1" w:unhideWhenUsed="1"/>
-    <w:lsdException w:name="index 7" w:semiHidden="1" w:unhideWhenUsed="1"/>
-    <w:lsdException w:name="index 8" w:semiHidden="1" w:unhideWhenUsed="1"/>
-    <w:lsdException w:name="index 9" w:semiHidden="1" w:unhideWhenUsed="1"/>
-    <w:lsdException w:name="toc 1" w:semiHidden="1" w:uiPriority="39" w:unhideWhenUsed="1"/>
-    <w:lsdException w:name="toc 2" w:semiHidden="1" w:uiPriority="39" w:unhideWhenUsed="1"/>
-    <w:lsdException w:name="toc 3" w:semiHidden="1" w:uiPriority="39" w:unhideWhenUsed="1"/>
-    <w:lsdException w:name="toc 4" w:semiHidden="1" w:uiPriority="39" w:unhideWhenUsed="1"/>
-    <w:lsdException w:name="toc 5" w:semiHidden="1" w:uiPriority="39" w:unhideWhenUsed="1"/>
-    <w:lsdException w:name="toc 6" w:semiHidden="1" w:uiPriority="39" w:unhideWhenUsed="1"/>
-    <w:lsdException w:name="toc 7" w:semiHidden="1" w:uiPriority="39" w:unhideWhenUsed="1"/>
-    <w:lsdException w:name="toc 8" w:semiHidden="1" w:uiPriority="39" w:unhideWhenUsed="1"/>
-    <w:lsdException w:name="toc 9" w:semiHidden="1" w:uiPriority="39" w:unhideWhenUsed="1"/>
-    <w:lsdException w:name="Normal Indent" w:semiHidden="1" w:unhideWhenUsed="1"/>
-    <w:lsdException w:name="footnote text" w:semiHidden="1" w:unhideWhenUsed="1"/>
-    <w:lsdException w:name="annotation text" w:semiHidden="1" w:unhideWhenUsed="1"/>
-    <w:lsdException w:name="header" w:semiHidden="1" w:unhideWhenUsed="1"/>
-    <w:lsdException w:name="footer" w:semiHidden="1" w:unhideWhenUsed="1"/>
-    <w:lsdException w:name="index heading" w:semiHidden="1" w:unhideWhenUsed="1"/>
-    <w:lsdException w:name="caption" w:semiHidden="1" w:uiPriority="35" w:unhideWhenUsed="1" w:qFormat="1"/>
-    <w:lsdException w:name="table of figures" w:semiHidden="1" w:unhideWhenUsed="1"/>
-    <w:lsdException w:name="envelope address" w:semiHidden="1" w:unhideWhenUsed="1"/>
-    <w:lsdException w:name="envelope return" w:semiHidden="1" w:unhideWhenUsed="1"/>
-    <w:lsdException w:name="footnote reference" w:semiHidden="1" w:unhideWhenUsed="1"/>
-    <w:lsdException w:name="annotation reference" w:semiHidden="1" w:unhideWhenUsed="1"/>
-    <w:lsdException w:name="line number" w:semiHidden="1" w:unhideWhenUsed="1"/>
-    <w:lsdException w:name="page number" w:semiHidden="1" w:unhideWhenUsed="1"/>
-    <w:lsdException w:name="endnote reference" w:semiHidden="1" w:unhideWhenUsed="1"/>
-    <w:lsdException w:name="endnote text" w:semiHidden="1" w:unhideWhenUsed="1"/>
-    <w:lsdException w:name="table of authorities" w:semiHidden="1" w:unhideWhenUsed="1"/>
-    <w:lsdException w:name="macro" w:semiHidden="1" w:unhideWhenUsed="1"/>
-    <w:lsdException w:name="toa heading" w:semiHidden="1" w:unhideWhenUsed="1"/>
-    <w:lsdException w:name="List" w:semiHidden="1" w:unhideWhenUsed="1"/>
-    <w:lsdException w:name="List Bullet" w:semiHidden="1" w:unhideWhenUsed="1"/>
-    <w:lsdException w:name="List Number" w:semiHidden="1" w:unhideWhenUsed="1"/>
-    <w:lsdException w:name="List 2" w:semiHidden="1" w:unhideWhenUsed="1"/>
-    <w:lsdException w:name="List 3" w:semiHidden="1" w:unhideWhenUsed="1"/>
-    <w:lsdException w:name="List 4" w:semiHidden="1" w:unhideWhenUsed="1"/>
-    <w:lsdException w:name="List 5" w:semiHidden="1" w:unhideWhenUsed="1"/>
-    <w:lsdException w:name="List Bullet 2" w:semiHidden="1" w:unhideWhenUsed="1"/>
-    <w:lsdException w:name="List Bullet 3" w:semiHidden="1" w:unhideWhenUsed="1"/>
-    <w:lsdException w:name="List Bullet 4" w:semiHidden="1" w:unhideWhenUsed="1"/>
-    <w:lsdException w:name="List Bullet 5" w:semiHidden="1" w:unhideWhenUsed="1"/>
-    <w:lsdException w:name="List Number 2" w:semiHidden="1" w:unhideWhenUsed="1"/>
-    <w:lsdException w:name="List Number 3" w:semiHidden="1" w:unhideWhenUsed="1"/>
-    <w:lsdException w:name="List Number 4" w:semiHidden="1" w:unhideWhenUsed="1"/>
-    <w:lsdException w:name="List Number 5" w:semiHidden="1" w:unhideWhenUsed="1"/>
-    <w:lsdException w:name="Title" w:uiPriority="10" w:qFormat="1"/>
-    <w:lsdException w:name="Closing" w:semiHidden="1" w:unhideWhenUsed="1"/>
-    <w:lsdException w:name="Signature" w:semiHidden="1" w:unhideWhenUsed="1"/>
-    <w:lsdException w:name="Default Paragraph Font" w:semiHidden="1" w:uiPriority="1" w:unhideWhenUsed="1"/>
-    <w:lsdException w:name="Body Text" w:semiHidden="1" w:unhideWhenUsed="1"/>
-    <w:lsdException w:name="Body Text Indent" w:semiHidden="1" w:unhideWhenUsed="1"/>
-    <w:lsdException w:name="List Continue" w:semiHidden="1" w:unhideWhenUsed="1"/>
-    <w:lsdException w:name="List Continue 2" w:semiHidden="1" w:unhideWhenUsed="1"/>
-    <w:lsdException w:name="List Continue 3" w:semiHidden="1" w:unhideWhenUsed="1"/>
-    <w:lsdException w:name="List Continue 4" w:semiHidden="1" w:unhideWhenUsed="1"/>
-    <w:lsdException w:name="List Continue 5" w:semiHidden="1" w:unhideWhenUsed="1"/>
-    <w:lsdException w:name="Message Header" w:semiHidden="1" w:unhideWhenUsed="1"/>
-    <w:lsdException w:name="Subtitle" w:uiPriority="11" w:qFormat="1"/>
-    <w:lsdException w:name="Salutation" w:semiHidden="1" w:unhideWhenUsed="1"/>
-    <w:lsdException w:name="Date" w:semiHidden="1" w:unhideWhenUsed="1"/>
-    <w:lsdException w:name="Body Text First Indent" w:semiHidden="1" w:unhideWhenUsed="1"/>
-    <w:lsdException w:name="Body Text First Indent 2" w:semiHidden="1" w:unhideWhenUsed="1"/>
-    <w:lsdException w:name="Note Heading" w:semiHidden="1" w:unhideWhenUsed="1"/>
-    <w:lsdException w:name="Body Text 2" w:semiHidden="1" w:unhideWhenUsed="1"/>
-    <w:lsdException w:name="Body Text 3" w:semiHidden="1" w:unhideWhenUsed="1"/>
-    <w:lsdException w:name="Body Text Indent 2" w:semiHidden="1" w:unhideWhenUsed="1"/>
-    <w:lsdException w:name="Body Text Indent 3" w:semiHidden="1" w:unhideWhenUsed="1"/>
-    <w:lsdException w:name="Block Text" w:semiHidden="1" w:unhideWhenUsed="1"/>
-    <w:lsdException w:name="Hyperlink" w:semiHidden="1" w:unhideWhenUsed="1"/>
-    <w:lsdException w:name="FollowedHyperlink" w:semiHidden="1" w:unhideWhenUsed="1"/>
-    <w:lsdException w:name="Strong" w:uiPriority="22" w:qFormat="1"/>
-    <w:lsdException w:name="Emphasis" w:uiPriority="20" w:qFormat="1"/>
-    <w:lsdException w:name="Document Map" w:semiHidden="1" w:unhideWhenUsed="1"/>
-    <w:lsdException w:name="Plain Text" w:semiHidden="1" w:unhideWhenUsed="1"/>
-    <w:lsdException w:name="E-mail Signature" w:semiHidden="1" w:unhideWhenUsed="1"/>
-    <w:lsdException w:name="HTML Top of Form" w:semiHidden="1" w:unhideWhenUsed="1"/>
-    <w:lsdException w:name="HTML Bottom of Form" w:semiHidden="1" w:unhideWhenUsed="1"/>
-    <w:lsdException w:name="Normal (Web)" w:semiHidden="1" w:unhideWhenUsed="1"/>
-    <w:lsdException w:name="HTML Acronym" w:semiHidden="1" w:unhideWhenUsed="1"/>
-    <w:lsdException w:name="HTML Address" w:semiHidden="1" w:unhideWhenUsed="1"/>
-    <w:lsdException w:name="HTML Cite" w:semiHidden="1" w:unhideWhenUsed="1"/>
-    <w:lsdException w:name="HTML Code" w:semiHidden="1" w:unhideWhenUsed="1"/>
-    <w:lsdException w:name="HTML Definition" w:semiHidden="1" w:unhideWhenUsed="1"/>
-    <w:lsdException w:name="HTML Keyboard" w:semiHidden="1" w:unhideWhenUsed="1"/>
-    <w:lsdException w:name="HTML Preformatted" w:semiHidden="1" w:unhideWhenUsed="1"/>
-    <w:lsdException w:name="HTML Sample" w:semiHidden="1" w:unhideWhenUsed="1"/>
-    <w:lsdException w:name="HTML Typewriter" w:semiHidden="1" w:unhideWhenUsed="1"/>
-    <w:lsdException w:name="HTML Variable" w:semiHidden="1" w:unhideWhenUsed="1"/>
-    <w:lsdException w:name="Normal Table" w:semiHidden="1" w:unhideWhenUsed="1"/>
-    <w:lsdException w:name="annotation subject" w:semiHidden="1" w:unhideWhenUsed="1"/>
-    <w:lsdException w:name="No List" w:semiHidden="1" w:unhideWhenUsed="1"/>
-    <w:lsdException w:name="Outline List 1" w:semiHidden="1" w:unhideWhenUsed="1"/>
-    <w:lsdException w:name="Outline List 2" w:semiHidden="1" w:unhideWhenUsed="1"/>
-    <w:lsdException w:name="Outline List 3" w:semiHidden="1" w:unhideWhenUsed="1"/>
-    <w:lsdException w:name="Table Simple 1" w:semiHidden="1" w:unhideWhenUsed="1"/>
-    <w:lsdException w:name="Table Simple 2" w:semiHidden="1" w:unhideWhenUsed="1"/>
-    <w:lsdException w:name="Table Simple 3" w:semiHidden="1" w:unhideWhenUsed="1"/>
-    <w:lsdException w:name="Table Classic 1" w:semiHidden="1" w:unhideWhenUsed="1"/>
-    <w:lsdException w:name="Table Classic 2" w:semiHidden="1" w:unhideWhenUsed="1"/>
-    <w:lsdException w:name="Table Classic 3" w:semiHidden="1" w:unhideWhenUsed="1"/>
-    <w:lsdException w:name="Table Classic 4" w:semiHidden="1" w:unhideWhenUsed="1"/>
-    <w:lsdException w:name="Table Colorful 1" w:semiHidden="1" w:unhideWhenUsed="1"/>
-    <w:lsdException w:name="Table Colorful 2" w:semiHidden="1" w:unhideWhenUsed="1"/>
-    <w:lsdException w:name="Table Colorful 3" w:semiHidden="1" w:unhideWhenUsed="1"/>
-    <w:lsdException w:name="Table Columns 1" w:semiHidden="1" w:unhideWhenUsed="1"/>
-    <w:lsdException w:name="Table Columns 2" w:semiHidden="1" w:unhideWhenUsed="1"/>
-    <w:lsdException w:name="Table Columns 3" w:semiHidden="1" w:unhideWhenUsed="1"/>
-    <w:lsdException w:name="Table Columns 4" w:semiHidden="1" w:unhideWhenUsed="1"/>
-    <w:lsdException w:name="Table Columns 5" w:semiHidden="1" w:unhideWhenUsed="1"/>
-    <w:lsdException w:name="Table Grid 1" w:semiHidden="1" w:unhideWhenUsed="1"/>
-    <w:lsdException w:name="Table Grid 2" w:semiHidden="1" w:unhideWhenUsed="1"/>
-    <w:lsdException w:name="Table Grid 3" w:semiHidden="1" w:unhideWhenUsed="1"/>
-    <w:lsdException w:name="Table Grid 4" w:semiHidden="1" w:unhideWhenUsed="1"/>
-    <w:lsdException w:name="Table Grid 5" w:semiHidden="1" w:unhideWhenUsed="1"/>
-    <w:lsdException w:name="Table Grid 6" w:semiHidden="1" w:unhideWhenUsed="1"/>
-    <w:lsdException w:name="Table Grid 7" w:semiHidden="1" w:unhideWhenUsed="1"/>
-    <w:lsdException w:name="Table Grid 8" w:semiHidden="1" w:unhideWhenUsed="1"/>
-    <w:lsdException w:name="Table List 1" w:semiHidden="1" w:unhideWhenUsed="1"/>
-    <w:lsdException w:name="Table List 2" w:semiHidden="1" w:unhideWhenUsed="1"/>
-    <w:lsdException w:name="Table List 3" w:semiHidden="1" w:unhideWhenUsed="1"/>
-    <w:lsdException w:name="Table List 4" w:semiHidden="1" w:unhideWhenUsed="1"/>
-    <w:lsdException w:name="Table List 5" w:semiHidden="1" w:unhideWhenUsed="1"/>
-    <w:lsdException w:name="Table List 6" w:semiHidden="1" w:unhideWhenUsed="1"/>
-    <w:lsdException w:name="Table List 7" w:semiHidden="1" w:unhideWhenUsed="1"/>
-    <w:lsdException w:name="Table List 8" w:semiHidden="1" w:unhideWhenUsed="1"/>
-    <w:lsdException w:name="Table 3D effects 1" w:semiHidden="1" w:unhideWhenUsed="1"/>
-    <w:lsdException w:name="Table 3D effects 2" w:semiHidden="1" w:unhideWhenUsed="1"/>
-    <w:lsdException w:name="Table 3D effects 3" w:semiHidden="1" w:unhideWhenUsed="1"/>
-    <w:lsdException w:name="Table Contemporary" w:semiHidden="1" w:unhideWhenUsed="1"/>
-    <w:lsdException w:name="Table Elegant" w:semiHidden="1" w:unhideWhenUsed="1"/>
-    <w:lsdException w:name="Table Professional" w:semiHidden="1" w:unhideWhenUsed="1"/>
-    <w:lsdException w:name="Table Subtle 1" w:semiHidden="1" w:unhideWhenUsed="1"/>
-    <w:lsdException w:name="Table Subtle 2" w:semiHidden="1" w:unhideWhenUsed="1"/>
-    <w:lsdException w:name="Table Web 1" w:semiHidden="1" w:unhideWhenUsed="1"/>
-    <w:lsdException w:name="Table Web 2" w:semiHidden="1" w:unhideWhenUsed="1"/>
-    <w:lsdException w:name="Table Web 3" w:semiHidden="1" w:unhideWhenUsed="1"/>
-    <w:lsdException w:name="Balloon Text" w:semiHidden="1" w:unhideWhenUsed="1"/>
-    <w:lsdException w:name="Table Grid" w:uiPriority="39"/>
-    <w:lsdException w:name="Table Theme" w:semiHidden="1" w:unhideWhenUsed="1"/>
-    <w:lsdException w:name="Placeholder Text" w:semiHidden="1"/>
-    <w:lsdException w:name="No Spacing" w:uiPriority="1" w:qFormat="1"/>
-    <w:lsdException w:name="Light Shading" w:uiPriority="60"/>
-    <w:lsdException w:name="Light List" w:uiPriority="61"/>
-    <w:lsdException w:name="Light Grid" w:uiPriority="62"/>
-    <w:lsdException w:name="Medium Shading 1" w:uiPriority="63"/>
-    <w:lsdException w:name="Medium Shading 2" w:uiPriority="64"/>
-    <w:lsdException w:name="Medium List 1" w:uiPriority="65"/>
-    <w:lsdException w:name="Medium List 2" w:uiPriority="66"/>
-    <w:lsdException w:name="Medium Grid 1" w:uiPriority="67"/>
-    <w:lsdException w:name="Medium Grid 2" w:uiPriority="68"/>
-    <w:lsdException w:name="Medium Grid 3" w:uiPriority="69"/>
-    <w:lsdException w:name="Dark List" w:uiPriority="70"/>
-    <w:lsdException w:name="Colorful Shading" w:uiPriority="71"/>
-    <w:lsdException w:name="Colorful List" w:uiPriority="72"/>
-    <w:lsdException w:name="Colorful Grid" w:uiPriority="73"/>
-    <w:lsdException w:name="Light Shading Accent 1" w:uiPriority="60"/>
-    <w:lsdException w:name="Light List Accent 1" w:uiPriority="61"/>
-    <w:lsdException w:name="Light Grid Accent 1" w:uiPriority="62"/>
-    <w:lsdException w:name="Medium Shading 1 Accent 1" w:uiPriority="63"/>
-    <w:lsdException w:name="Medium Shading 2 Accent 1" w:uiPriority="64"/>
-    <w:lsdException w:name="Medium List 1 Accent 1" w:uiPriority="65"/>
-    <w:lsdException w:name="Revision" w:semiHidden="1"/>
-    <w:lsdException w:name="List Paragraph" w:uiPriority="34" w:qFormat="1"/>
-    <w:lsdException w:name="Quote" w:uiPriority="29" w:qFormat="1"/>
-    <w:lsdException w:name="Intense Quote" w:uiPriority="30" w:qFormat="1"/>
-    <w:lsdException w:name="Medium List 2 Accent 1" w:uiPriority="66"/>
-    <w:lsdException w:name="Medium Grid 1 Accent 1" w:uiPriority="67"/>
-    <w:lsdException w:name="Medium Grid 2 Accent 1" w:uiPriority="68"/>
-    <w:lsdException w:name="Medium Grid 3 Accent 1" w:uiPriority="69"/>
-    <w:lsdException w:name="Dark List Accent 1" w:uiPriority="70"/>
-    <w:lsdException w:name="Colorful Shading Accent 1" w:uiPriority="71"/>
-    <w:lsdException w:name="Colorful List Accent 1" w:uiPriority="72"/>
-    <w:lsdException w:name="Colorful Grid Accent 1" w:uiPriority="73"/>
-    <w:lsdException w:name="Light Shading Accent 2" w:uiPriority="60"/>
-    <w:lsdException w:name="Light List Accent 2" w:uiPriority="61"/>
-    <w:lsdException w:name="Light Grid Accent 2" w:uiPriority="62"/>
-    <w:lsdException w:name="Medium Shading 1 Accent 2" w:uiPriority="63"/>
-    <w:lsdException w:name="Medium Shading 2 Accent 2" w:uiPriority="64"/>
-    <w:lsdException w:name="Medium List 1 Accent 2" w:uiPriority="65"/>
-    <w:lsdException w:name="Medium List 2 Accent 2" w:uiPriority="66"/>
-    <w:lsdException w:name="Medium Grid 1 Accent 2" w:uiPriority="67"/>
-    <w:lsdException w:name="Medium Grid 2 Accent 2" w:uiPriority="68"/>
-    <w:lsdException w:name="Medium Grid 3 Accent 2" w:uiPriority="69"/>
-    <w:lsdException w:name="Dark List Accent 2" w:uiPriority="70"/>
-    <w:lsdException w:name="Colorful Shading Accent 2" w:uiPriority="71"/>
-    <w:lsdException w:name="Colorful List Accent 2" w:uiPriority="72"/>
-    <w:lsdException w:name="Colorful Grid Accent 2" w:uiPriority="73"/>
-    <w:lsdException w:name="Light Shading Accent 3" w:uiPriority="60"/>
-    <w:lsdException w:name="Light List Accent 3" w:uiPriority="61"/>
-    <w:lsdException w:name="Light Grid Accent 3" w:uiPriority="62"/>
-    <w:lsdException w:name="Medium Shading 1 Accent 3" w:uiPriority="63"/>
-    <w:lsdException w:name="Medium Shading 2 Accent 3" w:uiPriority="64"/>
-    <w:lsdException w:name="Medium List 1 Accent 3" w:uiPriority="65"/>
-    <w:lsdException w:name="Medium List 2 Accent 3" w:uiPriority="66"/>
-    <w:lsdException w:name="Medium Grid 1 Accent 3" w:uiPriority="67"/>
-    <w:lsdException w:name="Medium Grid 2 Accent 3" w:uiPriority="68"/>
-    <w:lsdException w:name="Medium Grid 3 Accent 3" w:uiPriority="69"/>
-    <w:lsdException w:name="Dark List Accent 3" w:uiPriority="70"/>
-    <w:lsdException w:name="Colorful Shading Accent 3" w:uiPriority="71"/>
-    <w:lsdException w:name="Colorful List Accent 3" w:uiPriority="72"/>
-    <w:lsdException w:name="Colorful Grid Accent 3" w:uiPriority="73"/>
-    <w:lsdException w:name="Light Shading Accent 4" w:uiPriority="60"/>
-    <w:lsdException w:name="Light List Accent 4" w:uiPriority="61"/>
-    <w:lsdException w:name="Light Grid Accent 4" w:uiPriority="62"/>
-    <w:lsdException w:name="Medium Shading 1 Accent 4" w:uiPriority="63"/>
-    <w:lsdException w:name="Medium Shading 2 Accent 4" w:uiPriority="64"/>
-    <w:lsdException w:name="Medium List 1 Accent 4" w:uiPriority="65"/>
-    <w:lsdException w:name="Medium List 2 Accent 4" w:uiPriority="66"/>
-    <w:lsdException w:name="Medium Grid 1 Accent 4" w:uiPriority="67"/>
-    <w:lsdException w:name="Medium Grid 2 Accent 4" w:uiPriority="68"/>
-    <w:lsdException w:name="Medium Grid 3 Accent 4" w:uiPriority="69"/>
-    <w:lsdException w:name="Dark List Accent 4" w:uiPriority="70"/>
-    <w:lsdException w:name="Colorful Shading Accent 4" w:uiPriority="71"/>
-    <w:lsdException w:name="Colorful List Accent 4" w:uiPriority="72"/>
-    <w:lsdException w:name="Colorful Grid Accent 4" w:uiPriority="73"/>
-    <w:lsdException w:name="Light Shading Accent 5" w:uiPriority="60"/>
-    <w:lsdException w:name="Light List Accent 5" w:uiPriority="61"/>
-    <w:lsdException w:name="Light Grid Accent 5" w:uiPriority="62"/>
-    <w:lsdException w:name="Medium Shading 1 Accent 5" w:uiPriority="63"/>
-    <w:lsdException w:name="Medium Shading 2 Accent 5" w:uiPriority="64"/>
-    <w:lsdException w:name="Medium List 1 Accent 5" w:uiPriority="65"/>
-    <w:lsdException w:name="Medium List 2 Accent 5" w:uiPriority="66"/>
-    <w:lsdException w:name="Medium Grid 1 Accent 5" w:uiPriority="67"/>
-    <w:lsdException w:name="Medium Grid 2 Accent 5" w:uiPriority="68"/>
-    <w:lsdException w:name="Medium Grid 3 Accent 5" w:uiPriority="69"/>
-    <w:lsdException w:name="Dark List Accent 5" w:uiPriority="70"/>
-    <w:lsdException w:name="Colorful Shading Accent 5" w:uiPriority="71"/>
-    <w:lsdException w:name="Colorful List Accent 5" w:uiPriority="72"/>
-    <w:lsdException w:name="Colorful Grid Accent 5" w:uiPriority="73"/>
-    <w:lsdException w:name="Light Shading Accent 6" w:uiPriority="60"/>
-    <w:lsdException w:name="Light List Accent 6" w:uiPriority="61"/>
-    <w:lsdException w:name="Light Grid Accent 6" w:uiPriority="62"/>
-    <w:lsdException w:name="Medium Shading 1 Accent 6" w:uiPriority="63"/>
-    <w:lsdException w:name="Medium Shading 2 Accent 6" w:uiPriority="64"/>
-    <w:lsdException w:name="Medium List 1 Accent 6" w:uiPriority="65"/>
-    <w:lsdException w:name="Medium List 2 Accent 6" w:uiPriority="66"/>
-    <w:lsdException w:name="Medium Grid 1 Accent 6" w:uiPriority="67"/>
-    <w:lsdException w:name="Medium Grid 2 Accent 6" w:uiPriority="68"/>
-    <w:lsdException w:name="Medium Grid 3 Accent 6" w:uiPriority="69"/>
-    <w:lsdException w:name="Dark List Accent 6" w:uiPriority="70"/>
-    <w:lsdException w:name="Colorful Shading Accent 6" w:uiPriority="71"/>
-    <w:lsdException w:name="Colorful List Accent 6" w:uiPriority="72"/>
-    <w:lsdException w:name="Colorful Grid Accent 6" w:uiPriority="73"/>
-    <w:lsdException w:name="Subtle Emphasis" w:uiPriority="19" w:qFormat="1"/>
-    <w:lsdException w:name="Intense Emphasis" w:uiPriority="21" w:qFormat="1"/>
-    <w:lsdException w:name="Subtle Reference" w:uiPriority="31" w:qFormat="1"/>
-    <w:lsdException w:name="Intense Reference" w:uiPriority="32" w:qFormat="1"/>
-    <w:lsdException w:name="Book Title" w:uiPriority="33" w:qFormat="1"/>
-    <w:lsdException w:name="Bibliography" w:semiHidden="1" w:uiPriority="37" w:unhideWhenUsed="1"/>
-    <w:lsdException w:name="TOC Heading" w:semiHidden="1" w:uiPriority="39" w:unhideWhenUsed="1" w:qFormat="1"/>
-    <w:lsdException w:name="Plain Table 1" w:uiPriority="41"/>
-    <w:lsdException w:name="Plain Table 2" w:uiPriority="42"/>
-    <w:lsdException w:name="Plain Table 3" w:uiPriority="43"/>
-    <w:lsdException w:name="Plain Table 4" w:uiPriority="44"/>
-    <w:lsdException w:name="Plain Table 5" w:uiPriority="45"/>
-    <w:lsdException w:name="Grid Table Light" w:uiPriority="40"/>
-    <w:lsdException w:name="Grid Table 1 Light" w:uiPriority="46"/>
-    <w:lsdException w:name="Grid Table 2" w:uiPriority="47"/>
-    <w:lsdException w:name="Grid Table 3" w:uiPriority="48"/>
-    <w:lsdException w:name="Grid Table 4" w:uiPriority="49"/>
-    <w:lsdException w:name="Grid Table 5 Dark" w:uiPriority="50"/>
-    <w:lsdException w:name="Grid Table 6 Colorful" w:uiPriority="51"/>
-    <w:lsdException w:name="Grid Table 7 Colorful" w:uiPriority="52"/>
-    <w:lsdException w:name="Grid Table 1 Light Accent 1" w:uiPriority="46"/>
-    <w:lsdException w:name="Grid Table 2 Accent 1" w:uiPriority="47"/>
-    <w:lsdException w:name="Grid Table 3 Accent 1" w:uiPriority="48"/>
-    <w:lsdException w:name="Grid Table 4 Accent 1" w:uiPriority="49"/>
-    <w:lsdException w:name="Grid Table 5 Dark Accent 1" w:uiPriority="50"/>
-    <w:lsdException w:name="Grid Table 6 Colorful Accent 1" w:uiPriority="51"/>
-    <w:lsdException w:name="Grid Table 7 Colorful Accent 1" w:uiPriority="52"/>
-    <w:lsdException w:name="Grid Table 1 Light Accent 2" w:uiPriority="46"/>
-    <w:lsdException w:name="Grid Table 2 Accent 2" w:uiPriority="47"/>
-    <w:lsdException w:name="Grid Table 3 Accent 2" w:uiPriority="48"/>
-    <w:lsdException w:name="Grid Table 4 Accent 2" w:uiPriority="49"/>
-    <w:lsdException w:name="Grid Table 5 Dark Accent 2" w:uiPriority="50"/>
-    <w:lsdException w:name="Grid Table 6 Colorful Accent 2" w:uiPriority="51"/>
-    <w:lsdException w:name="Grid Table 7 Colorful Accent 2" w:uiPriority="52"/>
-    <w:lsdException w:name="Grid Table 1 Light Accent 3" w:uiPriority="46"/>
-    <w:lsdException w:name="Grid Table 2 Accent 3" w:uiPriority="47"/>
-    <w:lsdException w:name="Grid Table 3 Accent 3" w:uiPriority="48"/>
-    <w:lsdException w:name="Grid Table 4 Accent 3" w:uiPriority="49"/>
-    <w:lsdException w:name="Grid Table 5 Dark Accent 3" w:uiPriority="50"/>
-    <w:lsdException w:name="Grid Table 6 Colorful Accent 3" w:uiPriority="51"/>
-    <w:lsdException w:name="Grid Table 7 Colorful Accent 3" w:uiPriority="52"/>
-    <w:lsdException w:name="Grid Table 1 Light Accent 4" w:uiPriority="46"/>
-    <w:lsdException w:name="Grid Table 2 Accent 4" w:uiPriority="47"/>
-    <w:lsdException w:name="Grid Table 3 Accent 4" w:uiPriority="48"/>
-    <w:lsdException w:name="Grid Table 4 Accent 4" w:uiPriority="49"/>
-    <w:lsdException w:name="Grid Table 5 Dark Accent 4" w:uiPriority="50"/>
-    <w:lsdException w:name="Grid Table 6 Colorful Accent 4" w:uiPriority="51"/>
-    <w:lsdException w:name="Grid Table 7 Colorful Accent 4" w:uiPriority="52"/>
-    <w:lsdException w:name="Grid Table 1 Light Accent 5" w:uiPriority="46"/>
-    <w:lsdException w:name="Grid Table 2 Accent 5" w:uiPriority="47"/>
-    <w:lsdException w:name="Grid Table 3 Accent 5" w:uiPriority="48"/>
-    <w:lsdException w:name="Grid Table 4 Accent 5" w:uiPriority="49"/>
-    <w:lsdException w:name="Grid Table 5 Dark Accent 5" w:uiPriority="50"/>
-    <w:lsdException w:name="Grid Table 6 Colorful Accent 5" w:uiPriority="51"/>
-    <w:lsdException w:name="Grid Table 7 Colorful Accent 5" w:uiPriority="52"/>
-    <w:lsdException w:name="Grid Table 1 Light Accent 6" w:uiPriority="46"/>
-    <w:lsdException w:name="Grid Table 2 Accent 6" w:uiPriority="47"/>
-    <w:lsdException w:name="Grid Table 3 Accent 6" w:uiPriority="48"/>
-    <w:lsdException w:name="Grid Table 4 Accent 6" w:uiPriority="49"/>
-    <w:lsdException w:name="Grid Table 5 Dark Accent 6" w:uiPriority="50"/>
-    <w:lsdException w:name="Grid Table 6 Colorful Accent 6" w:uiPriority="51"/>
-    <w:lsdException w:name="Grid Table 7 Colorful Accent 6" w:uiPriority="52"/>
-    <w:lsdException w:name="List Table 1 Light" w:uiPriority="46"/>
-    <w:lsdException w:name="List Table 2" w:uiPriority="47"/>
-    <w:lsdException w:name="List Table 3" w:uiPriority="48"/>
-    <w:lsdException w:name="List Table 4" w:uiPriority="49"/>
-    <w:lsdException w:name="List Table 5 Dark" w:uiPriority="50"/>
-    <w:lsdException w:name="List Table 6 Colorful" w:uiPriority="51"/>
-    <w:lsdException w:name="List Table 7 Colorful" w:uiPriority="52"/>
-    <w:lsdException w:name="List Table 1 Light Accent 1" w:uiPriority="46"/>
-    <w:lsdException w:name="List Table 2 Accent 1" w:uiPriority="47"/>
-    <w:lsdException w:name="List Table 3 Accent 1" w:uiPriority="48"/>
-    <w:lsdException w:name="List Table 4 Accent 1" w:uiPriority="49"/>
-    <w:lsdException w:name="List Table 5 Dark Accent 1" w:uiPriority="50"/>
-    <w:lsdException w:name="List Table 6 Colorful Accent 1" w:uiPriority="51"/>
-    <w:lsdException w:name="List Table 7 Colorful Accent 1" w:uiPriority="52"/>
-    <w:lsdException w:name="List Table 1 Light Accent 2" w:uiPriority="46"/>
-    <w:lsdException w:name="List Table 2 Accent 2" w:uiPriority="47"/>
-    <w:lsdException w:name="List Table 3 Accent 2" w:uiPriority="48"/>
-    <w:lsdException w:name="List Table 4 Accent 2" w:uiPriority="49"/>
-    <w:lsdException w:name="List Table 5 Dark Accent 2" w:uiPriority="50"/>
-    <w:lsdException w:name="List Table 6 Colorful Accent 2" w:uiPriority="51"/>
-    <w:lsdException w:name="List Table 7 Colorful Accent 2" w:uiPriority="52"/>
-    <w:lsdException w:name="List Table 1 Light Accent 3" w:uiPriority="46"/>
-    <w:lsdException w:name="List Table 2 Accent 3" w:uiPriority="47"/>
-    <w:lsdException w:name="List Table 3 Accent 3" w:uiPriority="48"/>
-    <w:lsdException w:name="List Table 4 Accent 3" w:uiPriority="49"/>
-    <w:lsdException w:name="List Table 5 Dark Accent 3" w:uiPriority="50"/>
-    <w:lsdException w:name="List Table 6 Colorful Accent 3" w:uiPriority="51"/>
-    <w:lsdException w:name="List Table 7 Colorful Accent 3" w:uiPriority="52"/>
-    <w:lsdException w:name="List Table 1 Light Accent 4" w:uiPriority="46"/>
-    <w:lsdException w:name="List Table 2 Accent 4" w:uiPriority="47"/>
-    <w:lsdException w:name="List Table 3 Accent 4" w:uiPriority="48"/>
-    <w:lsdException w:name="List Table 4 Accent 4" w:uiPriority="49"/>
-    <w:lsdException w:name="List Table 5 Dark Accent 4" w:uiPriority="50"/>
-    <w:lsdException w:name="List Table 6 Colorful Accent 4" w:uiPriority="51"/>
-    <w:lsdException w:name="List Table 7 Colorful Accent 4" w:uiPriority="52"/>
-    <w:lsdException w:name="List Table 1 Light Accent 5" w:uiPriority="46"/>
-    <w:lsdException w:name="List Table 2 Accent 5" w:uiPriority="47"/>
-    <w:lsdException w:name="List Table 3 Accent 5" w:uiPriority="48"/>
-    <w:lsdException w:name="List Table 4 Accent 5" w:uiPriority="49"/>
-    <w:lsdException w:name="List Table 5 Dark Accent 5" w:uiPriority="50"/>
-    <w:lsdException w:name="List Table 6 Colorful Accent 5" w:uiPriority="51"/>
-    <w:lsdException w:name="List Table 7 Colorful Accent 5" w:uiPriority="52"/>
-    <w:lsdException w:name="List Table 1 Light Accent 6" w:uiPriority="46"/>
-    <w:lsdException w:name="List Table 2 Accent 6" w:uiPriority="47"/>
-    <w:lsdException w:name="List Table 3 Accent 6" w:uiPriority="48"/>
-    <w:lsdException w:name="List Table 4 Accent 6" w:uiPriority="49"/>
-    <w:lsdException w:name="List Table 5 Dark Accent 6" w:uiPriority="50"/>
-    <w:lsdException w:name="List Table 6 Colorful Accent 6" w:uiPriority="51"/>
-    <w:lsdException w:name="List Table 7 Colorful Accent 6" w:uiPriority="52"/>
+  <w:latentStyles w:defLockedState="0" w:defUIPriority="99" w:defSemiHidden="1" w:defUnhideWhenUsed="1" w:defQFormat="0" w:count="276">
+    <w:lsdException w:name="Normal" w:semiHidden="0" w:uiPriority="0" w:unhideWhenUsed="0" w:qFormat="1"/>
+    <w:lsdException w:name="heading 1" w:semiHidden="0" w:uiPriority="9" w:unhideWhenUsed="0" w:qFormat="1"/>
+    <w:lsdException w:name="heading 2" w:uiPriority="9" w:qFormat="1"/>
+    <w:lsdException w:name="heading 3" w:uiPriority="9" w:qFormat="1"/>
+    <w:lsdException w:name="heading 4" w:uiPriority="9" w:qFormat="1"/>
+    <w:lsdException w:name="heading 5" w:uiPriority="9" w:qFormat="1"/>
+    <w:lsdException w:name="heading 6" w:uiPriority="9" w:qFormat="1"/>
+    <w:lsdException w:name="heading 7" w:uiPriority="9" w:qFormat="1"/>
+    <w:lsdException w:name="heading 8" w:uiPriority="9" w:qFormat="1"/>
+    <w:lsdException w:name="heading 9" w:uiPriority="9" w:qFormat="1"/>
+    <w:lsdException w:name="toc 1" w:uiPriority="39"/>
+    <w:lsdException w:name="toc 2" w:uiPriority="39"/>
+    <w:lsdException w:name="toc 3" w:uiPriority="39"/>
+    <w:lsdException w:name="toc 4" w:uiPriority="39"/>
+    <w:lsdException w:name="toc 5" w:uiPriority="39"/>
+    <w:lsdException w:name="toc 6" w:uiPriority="39"/>
+    <w:lsdException w:name="toc 7" w:uiPriority="39"/>
+    <w:lsdException w:name="toc 8" w:uiPriority="39"/>
+    <w:lsdException w:name="toc 9" w:uiPriority="39"/>
+    <w:lsdException w:name="caption" w:uiPriority="35" w:qFormat="1"/>
+    <w:lsdException w:name="Title" w:semiHidden="0" w:uiPriority="10" w:unhideWhenUsed="0" w:qFormat="1"/>
+    <w:lsdException w:name="Default Paragraph Font" w:uiPriority="1"/>
+    <w:lsdException w:name="Subtitle" w:semiHidden="0" w:uiPriority="11" w:unhideWhenUsed="0" w:qFormat="1"/>
+    <w:lsdException w:name="Strong" w:semiHidden="0" w:uiPriority="22" w:unhideWhenUsed="0" w:qFormat="1"/>
+    <w:lsdException w:name="Emphasis" w:semiHidden="0" w:uiPriority="20" w:unhideWhenUsed="0" w:qFormat="1"/>
+    <w:lsdException w:name="Table Grid" w:semiHidden="0" w:uiPriority="39" w:unhideWhenUsed="0"/>
+    <w:lsdException w:name="Note Level 1" w:semiHidden="0" w:unhideWhenUsed="0"/>
+    <w:lsdException w:name="Note Level 2" w:semiHidden="0" w:unhideWhenUsed="0"/>
+    <w:lsdException w:name="Note Level 3" w:semiHidden="0" w:unhideWhenUsed="0"/>
+    <w:lsdException w:name="Note Level 4" w:semiHidden="0" w:unhideWhenUsed="0"/>
+    <w:lsdException w:name="Note Level 5" w:semiHidden="0" w:unhideWhenUsed="0"/>
+    <w:lsdException w:name="Note Level 6" w:semiHidden="0" w:unhideWhenUsed="0"/>
+    <w:lsdException w:name="Note Level 7" w:semiHidden="0" w:unhideWhenUsed="0"/>
+    <w:lsdException w:name="Note Level 8" w:semiHidden="0" w:unhideWhenUsed="0"/>
+    <w:lsdException w:name="Note Level 9" w:semiHidden="0" w:unhideWhenUsed="0"/>
+    <w:lsdException w:name="Placeholder Text" w:unhideWhenUsed="0"/>
+    <w:lsdException w:name="No Spacing" w:semiHidden="0" w:uiPriority="1" w:unhideWhenUsed="0" w:qFormat="1"/>
+    <w:lsdException w:name="Light Shading" w:semiHidden="0" w:uiPriority="60" w:unhideWhenUsed="0"/>
+    <w:lsdException w:name="Light List" w:semiHidden="0" w:uiPriority="61" w:unhideWhenUsed="0"/>
+    <w:lsdException w:name="Light Grid" w:semiHidden="0" w:uiPriority="62" w:unhideWhenUsed="0"/>
+    <w:lsdException w:name="Medium Shading 1" w:semiHidden="0" w:uiPriority="63" w:unhideWhenUsed="0"/>
+    <w:lsdException w:name="Medium Shading 2" w:semiHidden="0" w:uiPriority="64" w:unhideWhenUsed="0"/>
+    <w:lsdException w:name="Medium List 1" w:semiHidden="0" w:uiPriority="65" w:unhideWhenUsed="0"/>
+    <w:lsdException w:name="Medium List 2" w:semiHidden="0" w:uiPriority="66" w:unhideWhenUsed="0"/>
+    <w:lsdException w:name="Medium Grid 1" w:semiHidden="0" w:uiPriority="67" w:unhideWhenUsed="0"/>
+    <w:lsdException w:name="Medium Grid 2" w:semiHidden="0" w:uiPriority="68" w:unhideWhenUsed="0"/>
+    <w:lsdException w:name="Medium Grid 3" w:semiHidden="0" w:uiPriority="69" w:unhideWhenUsed="0"/>
+    <w:lsdException w:name="Dark List" w:semiHidden="0" w:uiPriority="70" w:unhideWhenUsed="0"/>
+    <w:lsdException w:name="Colorful Shading" w:semiHidden="0" w:uiPriority="71" w:unhideWhenUsed="0"/>
+    <w:lsdException w:name="Colorful List" w:semiHidden="0" w:uiPriority="72" w:unhideWhenUsed="0"/>
+    <w:lsdException w:name="Colorful Grid" w:semiHidden="0" w:uiPriority="73" w:unhideWhenUsed="0"/>
+    <w:lsdException w:name="Light Shading Accent 1" w:semiHidden="0" w:uiPriority="60" w:unhideWhenUsed="0"/>
+    <w:lsdException w:name="Light List Accent 1" w:semiHidden="0" w:uiPriority="61" w:unhideWhenUsed="0"/>
+    <w:lsdException w:name="Light Grid Accent 1" w:semiHidden="0" w:uiPriority="62" w:unhideWhenUsed="0"/>
+    <w:lsdException w:name="Medium Shading 1 Accent 1" w:semiHidden="0" w:uiPriority="63" w:unhideWhenUsed="0"/>
+    <w:lsdException w:name="Medium Shading 2 Accent 1" w:semiHidden="0" w:uiPriority="64" w:unhideWhenUsed="0"/>
+    <w:lsdException w:name="Medium List 1 Accent 1" w:semiHidden="0" w:uiPriority="65" w:unhideWhenUsed="0"/>
+    <w:lsdException w:name="Revision" w:unhideWhenUsed="0"/>
+    <w:lsdException w:name="List Paragraph" w:semiHidden="0" w:uiPriority="34" w:unhideWhenUsed="0" w:qFormat="1"/>
+    <w:lsdException w:name="Quote" w:semiHidden="0" w:uiPriority="29" w:unhideWhenUsed="0" w:qFormat="1"/>
+    <w:lsdException w:name="Intense Quote" w:semiHidden="0" w:uiPriority="30" w:unhideWhenUsed="0" w:qFormat="1"/>
+    <w:lsdException w:name="Medium List 2 Accent 1" w:semiHidden="0" w:uiPriority="66" w:unhideWhenUsed="0"/>
+    <w:lsdException w:name="Medium Grid 1 Accent 1" w:semiHidden="0" w:uiPriority="67" w:unhideWhenUsed="0"/>
+    <w:lsdException w:name="Medium Grid 2 Accent 1" w:semiHidden="0" w:uiPriority="68" w:unhideWhenUsed="0"/>
+    <w:lsdException w:name="Medium Grid 3 Accent 1" w:semiHidden="0" w:uiPriority="69" w:unhideWhenUsed="0"/>
+    <w:lsdException w:name="Dark List Accent 1" w:semiHidden="0" w:uiPriority="70" w:unhideWhenUsed="0"/>
+    <w:lsdException w:name="Colorful Shading Accent 1" w:semiHidden="0" w:uiPriority="71" w:unhideWhenUsed="0"/>
+    <w:lsdException w:name="Colorful List Accent 1" w:semiHidden="0" w:uiPriority="72" w:unhideWhenUsed="0"/>
+    <w:lsdException w:name="Colorful Grid Accent 1" w:semiHidden="0" w:uiPriority="73" w:unhideWhenUsed="0"/>
+    <w:lsdException w:name="Light Shading Accent 2" w:semiHidden="0" w:uiPriority="60" w:unhideWhenUsed="0"/>
+    <w:lsdException w:name="Light List Accent 2" w:semiHidden="0" w:uiPriority="61" w:unhideWhenUsed="0"/>
+    <w:lsdException w:name="Light Grid Accent 2" w:semiHidden="0" w:uiPriority="62" w:unhideWhenUsed="0"/>
+    <w:lsdException w:name="Medium Shading 1 Accent 2" w:semiHidden="0" w:uiPriority="63" w:unhideWhenUsed="0"/>
+    <w:lsdException w:name="Medium Shading 2 Accent 2" w:semiHidden="0" w:uiPriority="64" w:unhideWhenUsed="0"/>
+    <w:lsdException w:name="Medium List 1 Accent 2" w:semiHidden="0" w:uiPriority="65" w:unhideWhenUsed="0"/>
+    <w:lsdException w:name="Medium List 2 Accent 2" w:semiHidden="0" w:uiPriority="66" w:unhideWhenUsed="0"/>
+    <w:lsdException w:name="Medium Grid 1 Accent 2" w:semiHidden="0" w:uiPriority="67" w:unhideWhenUsed="0"/>
+    <w:lsdException w:name="Medium Grid 2 Accent 2" w:semiHidden="0" w:uiPriority="68" w:unhideWhenUsed="0"/>
+    <w:lsdException w:name="Medium Grid 3 Accent 2" w:semiHidden="0" w:uiPriority="69" w:unhideWhenUsed="0"/>
+    <w:lsdException w:name="Dark List Accent 2" w:semiHidden="0" w:uiPriority="70" w:unhideWhenUsed="0"/>
+    <w:lsdException w:name="Colorful Shading Accent 2" w:semiHidden="0" w:uiPriority="71" w:unhideWhenUsed="0"/>
+    <w:lsdException w:name="Colorful List Accent 2" w:semiHidden="0" w:uiPriority="72" w:unhideWhenUsed="0"/>
+    <w:lsdException w:name="Colorful Grid Accent 2" w:semiHidden="0" w:uiPriority="73" w:unhideWhenUsed="0"/>
+    <w:lsdException w:name="Light Shading Accent 3" w:semiHidden="0" w:uiPriority="60" w:unhideWhenUsed="0"/>
+    <w:lsdException w:name="Light List Accent 3" w:semiHidden="0" w:uiPriority="61" w:unhideWhenUsed="0"/>
+    <w:lsdException w:name="Light Grid Accent 3" w:semiHidden="0" w:uiPriority="62" w:unhideWhenUsed="0"/>
+    <w:lsdException w:name="Medium Shading 1 Accent 3" w:semiHidden="0" w:uiPriority="63" w:unhideWhenUsed="0"/>
+    <w:lsdException w:name="Medium Shading 2 Accent 3" w:semiHidden="0" w:uiPriority="64" w:unhideWhenUsed="0"/>
+    <w:lsdException w:name="Medium List 1 Accent 3" w:semiHidden="0" w:uiPriority="65" w:unhideWhenUsed="0"/>
+    <w:lsdException w:name="Medium List 2 Accent 3" w:semiHidden="0" w:uiPriority="66" w:unhideWhenUsed="0"/>
+    <w:lsdException w:name="Medium Grid 1 Accent 3" w:semiHidden="0" w:uiPriority="67" w:unhideWhenUsed="0"/>
+    <w:lsdException w:name="Medium Grid 2 Accent 3" w:semiHidden="0" w:uiPriority="68" w:unhideWhenUsed="0"/>
+    <w:lsdException w:name="Medium Grid 3 Accent 3" w:semiHidden="0" w:uiPriority="69" w:unhideWhenUsed="0"/>
+    <w:lsdException w:name="Dark List Accent 3" w:semiHidden="0" w:uiPriority="70" w:unhideWhenUsed="0"/>
+    <w:lsdException w:name="Colorful Shading Accent 3" w:semiHidden="0" w:uiPriority="71" w:unhideWhenUsed="0"/>
+    <w:lsdException w:name="Colorful List Accent 3" w:semiHidden="0" w:uiPriority="72" w:unhideWhenUsed="0"/>
+    <w:lsdException w:name="Colorful Grid Accent 3" w:semiHidden="0" w:uiPriority="73" w:unhideWhenUsed="0"/>
+    <w:lsdException w:name="Light Shading Accent 4" w:semiHidden="0" w:uiPriority="60" w:unhideWhenUsed="0"/>
+    <w:lsdException w:name="Light List Accent 4" w:semiHidden="0" w:uiPriority="61" w:unhideWhenUsed="0"/>
+    <w:lsdException w:name="Light Grid Accent 4" w:semiHidden="0" w:uiPriority="62" w:unhideWhenUsed="0"/>
+    <w:lsdException w:name="Medium Shading 1 Accent 4" w:semiHidden="0" w:uiPriority="63" w:unhideWhenUsed="0"/>
+    <w:lsdException w:name="Medium Shading 2 Accent 4" w:semiHidden="0" w:uiPriority="64" w:unhideWhenUsed="0"/>
+    <w:lsdException w:name="Medium List 1 Accent 4" w:semiHidden="0" w:uiPriority="65" w:unhideWhenUsed="0"/>
+    <w:lsdException w:name="Medium List 2 Accent 4" w:semiHidden="0" w:uiPriority="66" w:unhideWhenUsed="0"/>
+    <w:lsdException w:name="Medium Grid 1 Accent 4" w:semiHidden="0" w:uiPriority="67" w:unhideWhenUsed="0"/>
+    <w:lsdException w:name="Medium Grid 2 Accent 4" w:semiHidden="0" w:uiPriority="68" w:unhideWhenUsed="0"/>
+    <w:lsdException w:name="Medium Grid 3 Accent 4" w:semiHidden="0" w:uiPriority="69" w:unhideWhenUsed="0"/>
+    <w:lsdException w:name="Dark List Accent 4" w:semiHidden="0" w:uiPriority="70" w:unhideWhenUsed="0"/>
+    <w:lsdException w:name="Colorful Shading Accent 4" w:semiHidden="0" w:uiPriority="71" w:unhideWhenUsed="0"/>
+    <w:lsdException w:name="Colorful List Accent 4" w:semiHidden="0" w:uiPriority="72" w:unhideWhenUsed="0"/>
+    <w:lsdException w:name="Colorful Grid Accent 4" w:semiHidden="0" w:uiPriority="73" w:unhideWhenUsed="0"/>
+    <w:lsdException w:name="Light Shading Accent 5" w:semiHidden="0" w:uiPriority="60" w:unhideWhenUsed="0"/>
+    <w:lsdException w:name="Light List Accent 5" w:semiHidden="0" w:uiPriority="61" w:unhideWhenUsed="0"/>
+    <w:lsdException w:name="Light Grid Accent 5" w:semiHidden="0" w:uiPriority="62" w:unhideWhenUsed="0"/>
+    <w:lsdException w:name="Medium Shading 1 Accent 5" w:semiHidden="0" w:uiPriority="63" w:unhideWhenUsed="0"/>
+    <w:lsdException w:name="Medium Shading 2 Accent 5" w:semiHidden="0" w:uiPriority="64" w:unhideWhenUsed="0"/>
+    <w:lsdException w:name="Medium List 1 Accent 5" w:semiHidden="0" w:uiPriority="65" w:unhideWhenUsed="0"/>
+    <w:lsdException w:name="Medium List 2 Accent 5" w:semiHidden="0" w:uiPriority="66" w:unhideWhenUsed="0"/>
+    <w:lsdException w:name="Medium Grid 1 Accent 5" w:semiHidden="0" w:uiPriority="67" w:unhideWhenUsed="0"/>
+    <w:lsdException w:name="Medium Grid 2 Accent 5" w:semiHidden="0" w:uiPriority="68" w:unhideWhenUsed="0"/>
+    <w:lsdException w:name="Medium Grid 3 Accent 5" w:semiHidden="0" w:uiPriority="69" w:unhideWhenUsed="0"/>
+    <w:lsdException w:name="Dark List Accent 5" w:semiHidden="0" w:uiPriority="70" w:unhideWhenUsed="0"/>
+    <w:lsdException w:name="Colorful Shading Accent 5" w:semiHidden="0" w:uiPriority="71" w:unhideWhenUsed="0"/>
+    <w:lsdException w:name="Colorful List Accent 5" w:semiHidden="0" w:uiPriority="72" w:unhideWhenUsed="0"/>
+    <w:lsdException w:name="Colorful Grid Accent 5" w:semiHidden="0" w:uiPriority="73" w:unhideWhenUsed="0"/>
+    <w:lsdException w:name="Light Shading Accent 6" w:semiHidden="0" w:uiPriority="60" w:unhideWhenUsed="0"/>
+    <w:lsdException w:name="Light List Accent 6" w:semiHidden="0" w:uiPriority="61" w:unhideWhenUsed="0"/>
+    <w:lsdException w:name="Light Grid Accent 6" w:semiHidden="0" w:uiPriority="62" w:unhideWhenUsed="0"/>
+    <w:lsdException w:name="Medium Shading 1 Accent 6" w:semiHidden="0" w:uiPriority="63" w:unhideWhenUsed="0"/>
+    <w:lsdException w:name="Medium Shading 2 Accent 6" w:semiHidden="0" w:uiPriority="64" w:unhideWhenUsed="0"/>
+    <w:lsdException w:name="Medium List 1 Accent 6" w:semiHidden="0" w:uiPriority="65" w:unhideWhenUsed="0"/>
+    <w:lsdException w:name="Medium List 2 Accent 6" w:semiHidden="0" w:uiPriority="66" w:unhideWhenUsed="0"/>
+    <w:lsdException w:name="Medium Grid 1 Accent 6" w:semiHidden="0" w:uiPriority="67" w:unhideWhenUsed="0"/>
+    <w:lsdException w:name="Medium Grid 2 Accent 6" w:semiHidden="0" w:uiPriority="68" w:unhideWhenUsed="0"/>
+    <w:lsdException w:name="Medium Grid 3 Accent 6" w:semiHidden="0" w:uiPriority="69" w:unhideWhenUsed="0"/>
+    <w:lsdException w:name="Dark List Accent 6" w:semiHidden="0" w:uiPriority="70" w:unhideWhenUsed="0"/>
+    <w:lsdException w:name="Colorful Shading Accent 6" w:semiHidden="0" w:uiPriority="71" w:unhideWhenUsed="0"/>
+    <w:lsdException w:name="Colorful List Accent 6" w:semiHidden="0" w:uiPriority="72" w:unhideWhenUsed="0"/>
+    <w:lsdException w:name="Colorful Grid Accent 6" w:semiHidden="0" w:uiPriority="73" w:unhideWhenUsed="0"/>
+    <w:lsdException w:name="Subtle Emphasis" w:semiHidden="0" w:uiPriority="19" w:unhideWhenUsed="0" w:qFormat="1"/>
+    <w:lsdException w:name="Intense Emphasis" w:semiHidden="0" w:uiPriority="21" w:unhideWhenUsed="0" w:qFormat="1"/>
+    <w:lsdException w:name="Subtle Reference" w:semiHidden="0" w:uiPriority="31" w:unhideWhenUsed="0" w:qFormat="1"/>
+    <w:lsdException w:name="Intense Reference" w:semiHidden="0" w:uiPriority="32" w:unhideWhenUsed="0" w:qFormat="1"/>
+    <w:lsdException w:name="Book Title" w:semiHidden="0" w:uiPriority="33" w:unhideWhenUsed="0" w:qFormat="1"/>
+    <w:lsdException w:name="Bibliography" w:uiPriority="37"/>
+    <w:lsdException w:name="TOC Heading" w:uiPriority="39" w:qFormat="1"/>
   </w:latentStyles>
   <w:style w:type="paragraph" w:default="1" w:styleId="Normal">
     <w:name w:val="Normal"/>
@@ -6947,6 +6932,7 @@
       <w:spacing w:after="0" w:line="240" w:lineRule="auto"/>
     </w:pPr>
     <w:tblPr>
+      <w:tblInd w:w="0" w:type="dxa"/>
       <w:tblBorders>
         <w:top w:val="single" w:sz="4" w:space="0" w:color="auto"/>
         <w:left w:val="single" w:sz="4" w:space="0" w:color="auto"/>
@@ -6955,6 +6941,361 @@
         <w:insideH w:val="single" w:sz="4" w:space="0" w:color="auto"/>
         <w:insideV w:val="single" w:sz="4" w:space="0" w:color="auto"/>
       </w:tblBorders>
+      <w:tblCellMar>
+        <w:top w:w="0" w:type="dxa"/>
+        <w:left w:w="108" w:type="dxa"/>
+        <w:bottom w:w="0" w:type="dxa"/>
+        <w:right w:w="108" w:type="dxa"/>
+      </w:tblCellMar>
+    </w:tblPr>
+  </w:style>
+  <w:style w:type="character" w:customStyle="1" w:styleId="Heading1Char">
+    <w:name w:val="Heading 1 Char"/>
+    <w:basedOn w:val="DefaultParagraphFont"/>
+    <w:link w:val="Heading1"/>
+    <w:uiPriority w:val="9"/>
+    <w:rsid w:val="001F46F2"/>
+    <w:rPr>
+      <w:rFonts w:asciiTheme="majorHAnsi" w:eastAsiaTheme="majorEastAsia" w:hAnsiTheme="majorHAnsi" w:cstheme="majorBidi"/>
+      <w:color w:val="2E74B5" w:themeColor="accent1" w:themeShade="BF"/>
+      <w:sz w:val="32"/>
+      <w:szCs w:val="32"/>
+    </w:rPr>
+  </w:style>
+  <w:style w:type="character" w:customStyle="1" w:styleId="Heading2Char">
+    <w:name w:val="Heading 2 Char"/>
+    <w:basedOn w:val="DefaultParagraphFont"/>
+    <w:link w:val="Heading2"/>
+    <w:uiPriority w:val="9"/>
+    <w:rsid w:val="001F46F2"/>
+    <w:rPr>
+      <w:rFonts w:asciiTheme="majorHAnsi" w:eastAsiaTheme="majorEastAsia" w:hAnsiTheme="majorHAnsi" w:cstheme="majorBidi"/>
+      <w:color w:val="2E74B5" w:themeColor="accent1" w:themeShade="BF"/>
+      <w:sz w:val="26"/>
+      <w:szCs w:val="26"/>
+    </w:rPr>
+  </w:style>
+</w:styles>
+</file>
+
+<file path=word/stylesWithEffects.xml><?xml version="1.0" encoding="utf-8"?>
+<w:styles xmlns:wpc="http://schemas.microsoft.com/office/word/2010/wordprocessingCanvas" xmlns:mo="http://schemas.microsoft.com/office/mac/office/2008/main" xmlns:mc="http://schemas.openxmlformats.org/markup-compatibility/2006" xmlns:mv="urn:schemas-microsoft-com:mac:vml" xmlns:o="urn:schemas-microsoft-com:office:office" xmlns:r="http://schemas.openxmlformats.org/officeDocument/2006/relationships" xmlns:m="http://schemas.openxmlformats.org/officeDocument/2006/math" xmlns:v="urn:schemas-microsoft-com:vml" xmlns:wp14="http://schemas.microsoft.com/office/word/2010/wordprocessingDrawing" xmlns:wp="http://schemas.openxmlformats.org/drawingml/2006/wordprocessingDrawing" xmlns:w10="urn:schemas-microsoft-com:office:word" xmlns:w="http://schemas.openxmlformats.org/wordprocessingml/2006/main" xmlns:w14="http://schemas.microsoft.com/office/word/2010/wordml" xmlns:wpg="http://schemas.microsoft.com/office/word/2010/wordprocessingGroup" xmlns:wpi="http://schemas.microsoft.com/office/word/2010/wordprocessingInk" xmlns:wne="http://schemas.microsoft.com/office/word/2006/wordml" xmlns:wps="http://schemas.microsoft.com/office/word/2010/wordprocessingShape" mc:Ignorable="w14 wp14">
+  <w:docDefaults>
+    <w:rPrDefault>
+      <w:rPr>
+        <w:rFonts w:asciiTheme="minorHAnsi" w:eastAsiaTheme="minorHAnsi" w:hAnsiTheme="minorHAnsi" w:cstheme="minorBidi"/>
+        <w:sz w:val="22"/>
+        <w:szCs w:val="22"/>
+        <w:lang w:val="en-US" w:eastAsia="en-US" w:bidi="ar-SA"/>
+      </w:rPr>
+    </w:rPrDefault>
+    <w:pPrDefault>
+      <w:pPr>
+        <w:spacing w:after="160" w:line="259" w:lineRule="auto"/>
+      </w:pPr>
+    </w:pPrDefault>
+  </w:docDefaults>
+  <w:latentStyles w:defLockedState="0" w:defUIPriority="99" w:defSemiHidden="1" w:defUnhideWhenUsed="1" w:defQFormat="0" w:count="276">
+    <w:lsdException w:name="Normal" w:semiHidden="0" w:uiPriority="0" w:unhideWhenUsed="0" w:qFormat="1"/>
+    <w:lsdException w:name="heading 1" w:semiHidden="0" w:uiPriority="9" w:unhideWhenUsed="0" w:qFormat="1"/>
+    <w:lsdException w:name="heading 2" w:uiPriority="9" w:qFormat="1"/>
+    <w:lsdException w:name="heading 3" w:uiPriority="9" w:qFormat="1"/>
+    <w:lsdException w:name="heading 4" w:uiPriority="9" w:qFormat="1"/>
+    <w:lsdException w:name="heading 5" w:uiPriority="9" w:qFormat="1"/>
+    <w:lsdException w:name="heading 6" w:uiPriority="9" w:qFormat="1"/>
+    <w:lsdException w:name="heading 7" w:uiPriority="9" w:qFormat="1"/>
+    <w:lsdException w:name="heading 8" w:uiPriority="9" w:qFormat="1"/>
+    <w:lsdException w:name="heading 9" w:uiPriority="9" w:qFormat="1"/>
+    <w:lsdException w:name="toc 1" w:uiPriority="39"/>
+    <w:lsdException w:name="toc 2" w:uiPriority="39"/>
+    <w:lsdException w:name="toc 3" w:uiPriority="39"/>
+    <w:lsdException w:name="toc 4" w:uiPriority="39"/>
+    <w:lsdException w:name="toc 5" w:uiPriority="39"/>
+    <w:lsdException w:name="toc 6" w:uiPriority="39"/>
+    <w:lsdException w:name="toc 7" w:uiPriority="39"/>
+    <w:lsdException w:name="toc 8" w:uiPriority="39"/>
+    <w:lsdException w:name="toc 9" w:uiPriority="39"/>
+    <w:lsdException w:name="caption" w:uiPriority="35" w:qFormat="1"/>
+    <w:lsdException w:name="Title" w:semiHidden="0" w:uiPriority="10" w:unhideWhenUsed="0" w:qFormat="1"/>
+    <w:lsdException w:name="Default Paragraph Font" w:uiPriority="1"/>
+    <w:lsdException w:name="Subtitle" w:semiHidden="0" w:uiPriority="11" w:unhideWhenUsed="0" w:qFormat="1"/>
+    <w:lsdException w:name="Strong" w:semiHidden="0" w:uiPriority="22" w:unhideWhenUsed="0" w:qFormat="1"/>
+    <w:lsdException w:name="Emphasis" w:semiHidden="0" w:uiPriority="20" w:unhideWhenUsed="0" w:qFormat="1"/>
+    <w:lsdException w:name="Table Grid" w:semiHidden="0" w:uiPriority="39" w:unhideWhenUsed="0"/>
+    <w:lsdException w:name="Note Level 1" w:semiHidden="0" w:unhideWhenUsed="0"/>
+    <w:lsdException w:name="Note Level 2" w:semiHidden="0" w:unhideWhenUsed="0"/>
+    <w:lsdException w:name="Note Level 3" w:semiHidden="0" w:unhideWhenUsed="0"/>
+    <w:lsdException w:name="Note Level 4" w:semiHidden="0" w:unhideWhenUsed="0"/>
+    <w:lsdException w:name="Note Level 5" w:semiHidden="0" w:unhideWhenUsed="0"/>
+    <w:lsdException w:name="Note Level 6" w:semiHidden="0" w:unhideWhenUsed="0"/>
+    <w:lsdException w:name="Note Level 7" w:semiHidden="0" w:unhideWhenUsed="0"/>
+    <w:lsdException w:name="Note Level 8" w:semiHidden="0" w:unhideWhenUsed="0"/>
+    <w:lsdException w:name="Note Level 9" w:semiHidden="0" w:unhideWhenUsed="0"/>
+    <w:lsdException w:name="Placeholder Text" w:unhideWhenUsed="0"/>
+    <w:lsdException w:name="No Spacing" w:semiHidden="0" w:uiPriority="1" w:unhideWhenUsed="0" w:qFormat="1"/>
+    <w:lsdException w:name="Light Shading" w:semiHidden="0" w:uiPriority="60" w:unhideWhenUsed="0"/>
+    <w:lsdException w:name="Light List" w:semiHidden="0" w:uiPriority="61" w:unhideWhenUsed="0"/>
+    <w:lsdException w:name="Light Grid" w:semiHidden="0" w:uiPriority="62" w:unhideWhenUsed="0"/>
+    <w:lsdException w:name="Medium Shading 1" w:semiHidden="0" w:uiPriority="63" w:unhideWhenUsed="0"/>
+    <w:lsdException w:name="Medium Shading 2" w:semiHidden="0" w:uiPriority="64" w:unhideWhenUsed="0"/>
+    <w:lsdException w:name="Medium List 1" w:semiHidden="0" w:uiPriority="65" w:unhideWhenUsed="0"/>
+    <w:lsdException w:name="Medium List 2" w:semiHidden="0" w:uiPriority="66" w:unhideWhenUsed="0"/>
+    <w:lsdException w:name="Medium Grid 1" w:semiHidden="0" w:uiPriority="67" w:unhideWhenUsed="0"/>
+    <w:lsdException w:name="Medium Grid 2" w:semiHidden="0" w:uiPriority="68" w:unhideWhenUsed="0"/>
+    <w:lsdException w:name="Medium Grid 3" w:semiHidden="0" w:uiPriority="69" w:unhideWhenUsed="0"/>
+    <w:lsdException w:name="Dark List" w:semiHidden="0" w:uiPriority="70" w:unhideWhenUsed="0"/>
+    <w:lsdException w:name="Colorful Shading" w:semiHidden="0" w:uiPriority="71" w:unhideWhenUsed="0"/>
+    <w:lsdException w:name="Colorful List" w:semiHidden="0" w:uiPriority="72" w:unhideWhenUsed="0"/>
+    <w:lsdException w:name="Colorful Grid" w:semiHidden="0" w:uiPriority="73" w:unhideWhenUsed="0"/>
+    <w:lsdException w:name="Light Shading Accent 1" w:semiHidden="0" w:uiPriority="60" w:unhideWhenUsed="0"/>
+    <w:lsdException w:name="Light List Accent 1" w:semiHidden="0" w:uiPriority="61" w:unhideWhenUsed="0"/>
+    <w:lsdException w:name="Light Grid Accent 1" w:semiHidden="0" w:uiPriority="62" w:unhideWhenUsed="0"/>
+    <w:lsdException w:name="Medium Shading 1 Accent 1" w:semiHidden="0" w:uiPriority="63" w:unhideWhenUsed="0"/>
+    <w:lsdException w:name="Medium Shading 2 Accent 1" w:semiHidden="0" w:uiPriority="64" w:unhideWhenUsed="0"/>
+    <w:lsdException w:name="Medium List 1 Accent 1" w:semiHidden="0" w:uiPriority="65" w:unhideWhenUsed="0"/>
+    <w:lsdException w:name="Revision" w:unhideWhenUsed="0"/>
+    <w:lsdException w:name="List Paragraph" w:semiHidden="0" w:uiPriority="34" w:unhideWhenUsed="0" w:qFormat="1"/>
+    <w:lsdException w:name="Quote" w:semiHidden="0" w:uiPriority="29" w:unhideWhenUsed="0" w:qFormat="1"/>
+    <w:lsdException w:name="Intense Quote" w:semiHidden="0" w:uiPriority="30" w:unhideWhenUsed="0" w:qFormat="1"/>
+    <w:lsdException w:name="Medium List 2 Accent 1" w:semiHidden="0" w:uiPriority="66" w:unhideWhenUsed="0"/>
+    <w:lsdException w:name="Medium Grid 1 Accent 1" w:semiHidden="0" w:uiPriority="67" w:unhideWhenUsed="0"/>
+    <w:lsdException w:name="Medium Grid 2 Accent 1" w:semiHidden="0" w:uiPriority="68" w:unhideWhenUsed="0"/>
+    <w:lsdException w:name="Medium Grid 3 Accent 1" w:semiHidden="0" w:uiPriority="69" w:unhideWhenUsed="0"/>
+    <w:lsdException w:name="Dark List Accent 1" w:semiHidden="0" w:uiPriority="70" w:unhideWhenUsed="0"/>
+    <w:lsdException w:name="Colorful Shading Accent 1" w:semiHidden="0" w:uiPriority="71" w:unhideWhenUsed="0"/>
+    <w:lsdException w:name="Colorful List Accent 1" w:semiHidden="0" w:uiPriority="72" w:unhideWhenUsed="0"/>
+    <w:lsdException w:name="Colorful Grid Accent 1" w:semiHidden="0" w:uiPriority="73" w:unhideWhenUsed="0"/>
+    <w:lsdException w:name="Light Shading Accent 2" w:semiHidden="0" w:uiPriority="60" w:unhideWhenUsed="0"/>
+    <w:lsdException w:name="Light List Accent 2" w:semiHidden="0" w:uiPriority="61" w:unhideWhenUsed="0"/>
+    <w:lsdException w:name="Light Grid Accent 2" w:semiHidden="0" w:uiPriority="62" w:unhideWhenUsed="0"/>
+    <w:lsdException w:name="Medium Shading 1 Accent 2" w:semiHidden="0" w:uiPriority="63" w:unhideWhenUsed="0"/>
+    <w:lsdException w:name="Medium Shading 2 Accent 2" w:semiHidden="0" w:uiPriority="64" w:unhideWhenUsed="0"/>
+    <w:lsdException w:name="Medium List 1 Accent 2" w:semiHidden="0" w:uiPriority="65" w:unhideWhenUsed="0"/>
+    <w:lsdException w:name="Medium List 2 Accent 2" w:semiHidden="0" w:uiPriority="66" w:unhideWhenUsed="0"/>
+    <w:lsdException w:name="Medium Grid 1 Accent 2" w:semiHidden="0" w:uiPriority="67" w:unhideWhenUsed="0"/>
+    <w:lsdException w:name="Medium Grid 2 Accent 2" w:semiHidden="0" w:uiPriority="68" w:unhideWhenUsed="0"/>
+    <w:lsdException w:name="Medium Grid 3 Accent 2" w:semiHidden="0" w:uiPriority="69" w:unhideWhenUsed="0"/>
+    <w:lsdException w:name="Dark List Accent 2" w:semiHidden="0" w:uiPriority="70" w:unhideWhenUsed="0"/>
+    <w:lsdException w:name="Colorful Shading Accent 2" w:semiHidden="0" w:uiPriority="71" w:unhideWhenUsed="0"/>
+    <w:lsdException w:name="Colorful List Accent 2" w:semiHidden="0" w:uiPriority="72" w:unhideWhenUsed="0"/>
+    <w:lsdException w:name="Colorful Grid Accent 2" w:semiHidden="0" w:uiPriority="73" w:unhideWhenUsed="0"/>
+    <w:lsdException w:name="Light Shading Accent 3" w:semiHidden="0" w:uiPriority="60" w:unhideWhenUsed="0"/>
+    <w:lsdException w:name="Light List Accent 3" w:semiHidden="0" w:uiPriority="61" w:unhideWhenUsed="0"/>
+    <w:lsdException w:name="Light Grid Accent 3" w:semiHidden="0" w:uiPriority="62" w:unhideWhenUsed="0"/>
+    <w:lsdException w:name="Medium Shading 1 Accent 3" w:semiHidden="0" w:uiPriority="63" w:unhideWhenUsed="0"/>
+    <w:lsdException w:name="Medium Shading 2 Accent 3" w:semiHidden="0" w:uiPriority="64" w:unhideWhenUsed="0"/>
+    <w:lsdException w:name="Medium List 1 Accent 3" w:semiHidden="0" w:uiPriority="65" w:unhideWhenUsed="0"/>
+    <w:lsdException w:name="Medium List 2 Accent 3" w:semiHidden="0" w:uiPriority="66" w:unhideWhenUsed="0"/>
+    <w:lsdException w:name="Medium Grid 1 Accent 3" w:semiHidden="0" w:uiPriority="67" w:unhideWhenUsed="0"/>
+    <w:lsdException w:name="Medium Grid 2 Accent 3" w:semiHidden="0" w:uiPriority="68" w:unhideWhenUsed="0"/>
+    <w:lsdException w:name="Medium Grid 3 Accent 3" w:semiHidden="0" w:uiPriority="69" w:unhideWhenUsed="0"/>
+    <w:lsdException w:name="Dark List Accent 3" w:semiHidden="0" w:uiPriority="70" w:unhideWhenUsed="0"/>
+    <w:lsdException w:name="Colorful Shading Accent 3" w:semiHidden="0" w:uiPriority="71" w:unhideWhenUsed="0"/>
+    <w:lsdException w:name="Colorful List Accent 3" w:semiHidden="0" w:uiPriority="72" w:unhideWhenUsed="0"/>
+    <w:lsdException w:name="Colorful Grid Accent 3" w:semiHidden="0" w:uiPriority="73" w:unhideWhenUsed="0"/>
+    <w:lsdException w:name="Light Shading Accent 4" w:semiHidden="0" w:uiPriority="60" w:unhideWhenUsed="0"/>
+    <w:lsdException w:name="Light List Accent 4" w:semiHidden="0" w:uiPriority="61" w:unhideWhenUsed="0"/>
+    <w:lsdException w:name="Light Grid Accent 4" w:semiHidden="0" w:uiPriority="62" w:unhideWhenUsed="0"/>
+    <w:lsdException w:name="Medium Shading 1 Accent 4" w:semiHidden="0" w:uiPriority="63" w:unhideWhenUsed="0"/>
+    <w:lsdException w:name="Medium Shading 2 Accent 4" w:semiHidden="0" w:uiPriority="64" w:unhideWhenUsed="0"/>
+    <w:lsdException w:name="Medium List 1 Accent 4" w:semiHidden="0" w:uiPriority="65" w:unhideWhenUsed="0"/>
+    <w:lsdException w:name="Medium List 2 Accent 4" w:semiHidden="0" w:uiPriority="66" w:unhideWhenUsed="0"/>
+    <w:lsdException w:name="Medium Grid 1 Accent 4" w:semiHidden="0" w:uiPriority="67" w:unhideWhenUsed="0"/>
+    <w:lsdException w:name="Medium Grid 2 Accent 4" w:semiHidden="0" w:uiPriority="68" w:unhideWhenUsed="0"/>
+    <w:lsdException w:name="Medium Grid 3 Accent 4" w:semiHidden="0" w:uiPriority="69" w:unhideWhenUsed="0"/>
+    <w:lsdException w:name="Dark List Accent 4" w:semiHidden="0" w:uiPriority="70" w:unhideWhenUsed="0"/>
+    <w:lsdException w:name="Colorful Shading Accent 4" w:semiHidden="0" w:uiPriority="71" w:unhideWhenUsed="0"/>
+    <w:lsdException w:name="Colorful List Accent 4" w:semiHidden="0" w:uiPriority="72" w:unhideWhenUsed="0"/>
+    <w:lsdException w:name="Colorful Grid Accent 4" w:semiHidden="0" w:uiPriority="73" w:unhideWhenUsed="0"/>
+    <w:lsdException w:name="Light Shading Accent 5" w:semiHidden="0" w:uiPriority="60" w:unhideWhenUsed="0"/>
+    <w:lsdException w:name="Light List Accent 5" w:semiHidden="0" w:uiPriority="61" w:unhideWhenUsed="0"/>
+    <w:lsdException w:name="Light Grid Accent 5" w:semiHidden="0" w:uiPriority="62" w:unhideWhenUsed="0"/>
+    <w:lsdException w:name="Medium Shading 1 Accent 5" w:semiHidden="0" w:uiPriority="63" w:unhideWhenUsed="0"/>
+    <w:lsdException w:name="Medium Shading 2 Accent 5" w:semiHidden="0" w:uiPriority="64" w:unhideWhenUsed="0"/>
+    <w:lsdException w:name="Medium List 1 Accent 5" w:semiHidden="0" w:uiPriority="65" w:unhideWhenUsed="0"/>
+    <w:lsdException w:name="Medium List 2 Accent 5" w:semiHidden="0" w:uiPriority="66" w:unhideWhenUsed="0"/>
+    <w:lsdException w:name="Medium Grid 1 Accent 5" w:semiHidden="0" w:uiPriority="67" w:unhideWhenUsed="0"/>
+    <w:lsdException w:name="Medium Grid 2 Accent 5" w:semiHidden="0" w:uiPriority="68" w:unhideWhenUsed="0"/>
+    <w:lsdException w:name="Medium Grid 3 Accent 5" w:semiHidden="0" w:uiPriority="69" w:unhideWhenUsed="0"/>
+    <w:lsdException w:name="Dark List Accent 5" w:semiHidden="0" w:uiPriority="70" w:unhideWhenUsed="0"/>
+    <w:lsdException w:name="Colorful Shading Accent 5" w:semiHidden="0" w:uiPriority="71" w:unhideWhenUsed="0"/>
+    <w:lsdException w:name="Colorful List Accent 5" w:semiHidden="0" w:uiPriority="72" w:unhideWhenUsed="0"/>
+    <w:lsdException w:name="Colorful Grid Accent 5" w:semiHidden="0" w:uiPriority="73" w:unhideWhenUsed="0"/>
+    <w:lsdException w:name="Light Shading Accent 6" w:semiHidden="0" w:uiPriority="60" w:unhideWhenUsed="0"/>
+    <w:lsdException w:name="Light List Accent 6" w:semiHidden="0" w:uiPriority="61" w:unhideWhenUsed="0"/>
+    <w:lsdException w:name="Light Grid Accent 6" w:semiHidden="0" w:uiPriority="62" w:unhideWhenUsed="0"/>
+    <w:lsdException w:name="Medium Shading 1 Accent 6" w:semiHidden="0" w:uiPriority="63" w:unhideWhenUsed="0"/>
+    <w:lsdException w:name="Medium Shading 2 Accent 6" w:semiHidden="0" w:uiPriority="64" w:unhideWhenUsed="0"/>
+    <w:lsdException w:name="Medium List 1 Accent 6" w:semiHidden="0" w:uiPriority="65" w:unhideWhenUsed="0"/>
+    <w:lsdException w:name="Medium List 2 Accent 6" w:semiHidden="0" w:uiPriority="66" w:unhideWhenUsed="0"/>
+    <w:lsdException w:name="Medium Grid 1 Accent 6" w:semiHidden="0" w:uiPriority="67" w:unhideWhenUsed="0"/>
+    <w:lsdException w:name="Medium Grid 2 Accent 6" w:semiHidden="0" w:uiPriority="68" w:unhideWhenUsed="0"/>
+    <w:lsdException w:name="Medium Grid 3 Accent 6" w:semiHidden="0" w:uiPriority="69" w:unhideWhenUsed="0"/>
+    <w:lsdException w:name="Dark List Accent 6" w:semiHidden="0" w:uiPriority="70" w:unhideWhenUsed="0"/>
+    <w:lsdException w:name="Colorful Shading Accent 6" w:semiHidden="0" w:uiPriority="71" w:unhideWhenUsed="0"/>
+    <w:lsdException w:name="Colorful List Accent 6" w:semiHidden="0" w:uiPriority="72" w:unhideWhenUsed="0"/>
+    <w:lsdException w:name="Colorful Grid Accent 6" w:semiHidden="0" w:uiPriority="73" w:unhideWhenUsed="0"/>
+    <w:lsdException w:name="Subtle Emphasis" w:semiHidden="0" w:uiPriority="19" w:unhideWhenUsed="0" w:qFormat="1"/>
+    <w:lsdException w:name="Intense Emphasis" w:semiHidden="0" w:uiPriority="21" w:unhideWhenUsed="0" w:qFormat="1"/>
+    <w:lsdException w:name="Subtle Reference" w:semiHidden="0" w:uiPriority="31" w:unhideWhenUsed="0" w:qFormat="1"/>
+    <w:lsdException w:name="Intense Reference" w:semiHidden="0" w:uiPriority="32" w:unhideWhenUsed="0" w:qFormat="1"/>
+    <w:lsdException w:name="Book Title" w:semiHidden="0" w:uiPriority="33" w:unhideWhenUsed="0" w:qFormat="1"/>
+    <w:lsdException w:name="Bibliography" w:uiPriority="37"/>
+    <w:lsdException w:name="TOC Heading" w:uiPriority="39" w:qFormat="1"/>
+  </w:latentStyles>
+  <w:style w:type="paragraph" w:default="1" w:styleId="Normal">
+    <w:name w:val="Normal"/>
+    <w:qFormat/>
+  </w:style>
+  <w:style w:type="paragraph" w:styleId="Heading1">
+    <w:name w:val="heading 1"/>
+    <w:basedOn w:val="Normal"/>
+    <w:next w:val="Normal"/>
+    <w:link w:val="Heading1Char"/>
+    <w:uiPriority w:val="9"/>
+    <w:qFormat/>
+    <w:rsid w:val="001F46F2"/>
+    <w:pPr>
+      <w:keepNext/>
+      <w:keepLines/>
+      <w:spacing w:before="240" w:after="0"/>
+      <w:outlineLvl w:val="0"/>
+    </w:pPr>
+    <w:rPr>
+      <w:rFonts w:asciiTheme="majorHAnsi" w:eastAsiaTheme="majorEastAsia" w:hAnsiTheme="majorHAnsi" w:cstheme="majorBidi"/>
+      <w:color w:val="2E74B5" w:themeColor="accent1" w:themeShade="BF"/>
+      <w:sz w:val="32"/>
+      <w:szCs w:val="32"/>
+    </w:rPr>
+  </w:style>
+  <w:style w:type="paragraph" w:styleId="Heading2">
+    <w:name w:val="heading 2"/>
+    <w:basedOn w:val="Normal"/>
+    <w:next w:val="Normal"/>
+    <w:link w:val="Heading2Char"/>
+    <w:uiPriority w:val="9"/>
+    <w:unhideWhenUsed/>
+    <w:qFormat/>
+    <w:rsid w:val="001F46F2"/>
+    <w:pPr>
+      <w:keepNext/>
+      <w:keepLines/>
+      <w:spacing w:before="40" w:after="0"/>
+      <w:outlineLvl w:val="1"/>
+    </w:pPr>
+    <w:rPr>
+      <w:rFonts w:asciiTheme="majorHAnsi" w:eastAsiaTheme="majorEastAsia" w:hAnsiTheme="majorHAnsi" w:cstheme="majorBidi"/>
+      <w:color w:val="2E74B5" w:themeColor="accent1" w:themeShade="BF"/>
+      <w:sz w:val="26"/>
+      <w:szCs w:val="26"/>
+    </w:rPr>
+  </w:style>
+  <w:style w:type="character" w:default="1" w:styleId="DefaultParagraphFont">
+    <w:name w:val="Default Paragraph Font"/>
+    <w:uiPriority w:val="1"/>
+    <w:semiHidden/>
+    <w:unhideWhenUsed/>
+  </w:style>
+  <w:style w:type="table" w:default="1" w:styleId="TableNormal">
+    <w:name w:val="Normal Table"/>
+    <w:uiPriority w:val="99"/>
+    <w:semiHidden/>
+    <w:unhideWhenUsed/>
+    <w:tblPr>
+      <w:tblInd w:w="0" w:type="dxa"/>
+      <w:tblCellMar>
+        <w:top w:w="0" w:type="dxa"/>
+        <w:left w:w="108" w:type="dxa"/>
+        <w:bottom w:w="0" w:type="dxa"/>
+        <w:right w:w="108" w:type="dxa"/>
+      </w:tblCellMar>
+    </w:tblPr>
+  </w:style>
+  <w:style w:type="numbering" w:default="1" w:styleId="NoList">
+    <w:name w:val="No List"/>
+    <w:uiPriority w:val="99"/>
+    <w:semiHidden/>
+    <w:unhideWhenUsed/>
+  </w:style>
+  <w:style w:type="paragraph" w:styleId="ListParagraph">
+    <w:name w:val="List Paragraph"/>
+    <w:basedOn w:val="Normal"/>
+    <w:uiPriority w:val="34"/>
+    <w:qFormat/>
+    <w:rsid w:val="00E35120"/>
+    <w:pPr>
+      <w:ind w:left="720"/>
+      <w:contextualSpacing/>
+    </w:pPr>
+  </w:style>
+  <w:style w:type="paragraph" w:styleId="Header">
+    <w:name w:val="header"/>
+    <w:basedOn w:val="Normal"/>
+    <w:link w:val="HeaderChar"/>
+    <w:uiPriority w:val="99"/>
+    <w:unhideWhenUsed/>
+    <w:rsid w:val="00E800C7"/>
+    <w:pPr>
+      <w:tabs>
+        <w:tab w:val="center" w:pos="4680"/>
+        <w:tab w:val="right" w:pos="9360"/>
+      </w:tabs>
+      <w:spacing w:after="0" w:line="240" w:lineRule="auto"/>
+    </w:pPr>
+  </w:style>
+  <w:style w:type="character" w:customStyle="1" w:styleId="HeaderChar">
+    <w:name w:val="Header Char"/>
+    <w:basedOn w:val="DefaultParagraphFont"/>
+    <w:link w:val="Header"/>
+    <w:uiPriority w:val="99"/>
+    <w:rsid w:val="00E800C7"/>
+  </w:style>
+  <w:style w:type="paragraph" w:styleId="Footer">
+    <w:name w:val="footer"/>
+    <w:basedOn w:val="Normal"/>
+    <w:link w:val="FooterChar"/>
+    <w:uiPriority w:val="99"/>
+    <w:unhideWhenUsed/>
+    <w:rsid w:val="00E800C7"/>
+    <w:pPr>
+      <w:tabs>
+        <w:tab w:val="center" w:pos="4680"/>
+        <w:tab w:val="right" w:pos="9360"/>
+      </w:tabs>
+      <w:spacing w:after="0" w:line="240" w:lineRule="auto"/>
+    </w:pPr>
+  </w:style>
+  <w:style w:type="character" w:customStyle="1" w:styleId="FooterChar">
+    <w:name w:val="Footer Char"/>
+    <w:basedOn w:val="DefaultParagraphFont"/>
+    <w:link w:val="Footer"/>
+    <w:uiPriority w:val="99"/>
+    <w:rsid w:val="00E800C7"/>
+  </w:style>
+  <w:style w:type="table" w:styleId="TableGrid">
+    <w:name w:val="Table Grid"/>
+    <w:basedOn w:val="TableNormal"/>
+    <w:uiPriority w:val="39"/>
+    <w:rsid w:val="008C7D0B"/>
+    <w:pPr>
+      <w:spacing w:after="0" w:line="240" w:lineRule="auto"/>
+    </w:pPr>
+    <w:tblPr>
+      <w:tblInd w:w="0" w:type="dxa"/>
+      <w:tblBorders>
+        <w:top w:val="single" w:sz="4" w:space="0" w:color="auto"/>
+        <w:left w:val="single" w:sz="4" w:space="0" w:color="auto"/>
+        <w:bottom w:val="single" w:sz="4" w:space="0" w:color="auto"/>
+        <w:right w:val="single" w:sz="4" w:space="0" w:color="auto"/>
+        <w:insideH w:val="single" w:sz="4" w:space="0" w:color="auto"/>
+        <w:insideV w:val="single" w:sz="4" w:space="0" w:color="auto"/>
+      </w:tblBorders>
+      <w:tblCellMar>
+        <w:top w:w="0" w:type="dxa"/>
+        <w:left w:w="108" w:type="dxa"/>
+        <w:bottom w:w="0" w:type="dxa"/>
+        <w:right w:w="108" w:type="dxa"/>
+      </w:tblCellMar>
     </w:tblPr>
   </w:style>
   <w:style w:type="character" w:customStyle="1" w:styleId="Heading1Char">
@@ -7029,7 +7370,7 @@
     </a:clrScheme>
     <a:fontScheme name="Office">
       <a:majorFont>
-        <a:latin typeface="Calibri Light" panose="020F0302020204030204"/>
+        <a:latin typeface="Calibri Light"/>
         <a:ea typeface=""/>
         <a:cs typeface=""/>
         <a:font script="Jpan" typeface="ＭＳ ゴシック"/>
@@ -7064,7 +7405,7 @@
         <a:font script="Geor" typeface="Sylfaen"/>
       </a:majorFont>
       <a:minorFont>
-        <a:latin typeface="Calibri" panose="020F0502020204030204"/>
+        <a:latin typeface="Calibri"/>
         <a:ea typeface=""/>
         <a:cs typeface=""/>
         <a:font script="Jpan" typeface="ＭＳ 明朝"/>
@@ -7241,7 +7582,7 @@
   <a:extraClrSchemeLst/>
   <a:extLst>
     <a:ext uri="{05A4C25C-085E-4340-85A3-A5531E510DB2}">
-      <thm15:themeFamily xmlns:thm15="http://schemas.microsoft.com/office/thememl/2012/main" name="Office Theme" id="{62F939B6-93AF-4DB8-9C6B-D6C7DFDC589F}" vid="{4A3C46E8-61CC-4603-A589-7422A47A8E4A}"/>
+      <thm15:themeFamily xmlns:thm15="http://schemas.microsoft.com/office/thememl/2012/main" xmlns="" name="Office Theme" id="{62F939B6-93AF-4DB8-9C6B-D6C7DFDC589F}" vid="{4A3C46E8-61CC-4603-A589-7422A47A8E4A}"/>
     </a:ext>
   </a:extLst>
 </a:theme>

</xml_diff>

<commit_message>
added time portion, fixed dates and page numbers
</commit_message>
<xml_diff>
--- a/Documentation/Sprint_Planning_Doc_S1.docx
+++ b/Documentation/Sprint_Planning_Doc_S1.docx
@@ -1,6 +1,6 @@
 
 <file path=word/document.xml><?xml version="1.0" encoding="utf-8"?>
-<w:document xmlns:wpc="http://schemas.microsoft.com/office/word/2010/wordprocessingCanvas" xmlns:mo="http://schemas.microsoft.com/office/mac/office/2008/main" xmlns:mc="http://schemas.openxmlformats.org/markup-compatibility/2006" xmlns:mv="urn:schemas-microsoft-com:mac:vml" xmlns:o="urn:schemas-microsoft-com:office:office" xmlns:r="http://schemas.openxmlformats.org/officeDocument/2006/relationships" xmlns:m="http://schemas.openxmlformats.org/officeDocument/2006/math" xmlns:v="urn:schemas-microsoft-com:vml" xmlns:wp14="http://schemas.microsoft.com/office/word/2010/wordprocessingDrawing" xmlns:wp="http://schemas.openxmlformats.org/drawingml/2006/wordprocessingDrawing" xmlns:w10="urn:schemas-microsoft-com:office:word" xmlns:w="http://schemas.openxmlformats.org/wordprocessingml/2006/main" xmlns:w14="http://schemas.microsoft.com/office/word/2010/wordml" xmlns:wpg="http://schemas.microsoft.com/office/word/2010/wordprocessingGroup" xmlns:wpi="http://schemas.microsoft.com/office/word/2010/wordprocessingInk" xmlns:wne="http://schemas.microsoft.com/office/word/2006/wordml" xmlns:wps="http://schemas.microsoft.com/office/word/2010/wordprocessingShape" mc:Ignorable="w14 wp14">
+<w:document xmlns:wpc="http://schemas.microsoft.com/office/word/2010/wordprocessingCanvas" xmlns:mc="http://schemas.openxmlformats.org/markup-compatibility/2006" xmlns:o="urn:schemas-microsoft-com:office:office" xmlns:r="http://schemas.openxmlformats.org/officeDocument/2006/relationships" xmlns:m="http://schemas.openxmlformats.org/officeDocument/2006/math" xmlns:v="urn:schemas-microsoft-com:vml" xmlns:wp14="http://schemas.microsoft.com/office/word/2010/wordprocessingDrawing" xmlns:wp="http://schemas.openxmlformats.org/drawingml/2006/wordprocessingDrawing" xmlns:w10="urn:schemas-microsoft-com:office:word" xmlns:w="http://schemas.openxmlformats.org/wordprocessingml/2006/main" xmlns:w14="http://schemas.microsoft.com/office/word/2010/wordml" xmlns:w15="http://schemas.microsoft.com/office/word/2012/wordml" xmlns:wpg="http://schemas.microsoft.com/office/word/2010/wordprocessingGroup" xmlns:wpi="http://schemas.microsoft.com/office/word/2010/wordprocessingInk" xmlns:wne="http://schemas.microsoft.com/office/word/2006/wordml" xmlns:wps="http://schemas.microsoft.com/office/word/2010/wordprocessingShape" mc:Ignorable="w14 w15 wp14">
   <w:body>
     <w:p>
       <w:pPr>
@@ -49,13 +49,23 @@
           <w:sz w:val="28"/>
         </w:rPr>
       </w:pPr>
+      <w:proofErr w:type="gramStart"/>
       <w:r>
         <w:rPr>
           <w:rFonts w:cs="Arial"/>
           <w:b/>
           <w:sz w:val="28"/>
         </w:rPr>
-        <w:t>for the</w:t>
+        <w:t>for</w:t>
+      </w:r>
+      <w:proofErr w:type="gramEnd"/>
+      <w:r>
+        <w:rPr>
+          <w:rFonts w:cs="Arial"/>
+          <w:b/>
+          <w:sz w:val="28"/>
+        </w:rPr>
+        <w:t xml:space="preserve"> the</w:t>
       </w:r>
     </w:p>
     <w:p>
@@ -67,13 +77,23 @@
           <w:sz w:val="28"/>
         </w:rPr>
       </w:pPr>
+      <w:proofErr w:type="spellStart"/>
       <w:r>
         <w:rPr>
           <w:rFonts w:cs="Arial"/>
           <w:b/>
           <w:sz w:val="28"/>
         </w:rPr>
-        <w:t>Hotspotter Bug Prediction Software</w:t>
+        <w:t>Hotspotter</w:t>
+      </w:r>
+      <w:proofErr w:type="spellEnd"/>
+      <w:r>
+        <w:rPr>
+          <w:rFonts w:cs="Arial"/>
+          <w:b/>
+          <w:sz w:val="28"/>
+        </w:rPr>
+        <w:t xml:space="preserve"> Bug Prediction Software</w:t>
       </w:r>
     </w:p>
     <w:p>
@@ -113,6 +133,7 @@
           <w:sz w:val="28"/>
         </w:rPr>
       </w:pPr>
+      <w:proofErr w:type="gramStart"/>
       <w:r>
         <w:rPr>
           <w:rFonts w:cs="Arial"/>
@@ -121,6 +142,7 @@
         </w:rPr>
         <w:t>by</w:t>
       </w:r>
+      <w:proofErr w:type="gramEnd"/>
     </w:p>
     <w:p>
       <w:pPr>
@@ -195,6 +217,7 @@
           <w:sz w:val="28"/>
         </w:rPr>
       </w:pPr>
+      <w:proofErr w:type="gramStart"/>
       <w:r>
         <w:rPr>
           <w:rFonts w:cs="Arial"/>
@@ -203,6 +226,7 @@
         </w:rPr>
         <w:t>of</w:t>
       </w:r>
+      <w:proofErr w:type="gramEnd"/>
     </w:p>
     <w:p>
       <w:pPr>
@@ -219,8 +243,18 @@
           <w:b/>
           <w:sz w:val="28"/>
         </w:rPr>
-        <w:t>Team HotSpotter</w:t>
+        <w:t xml:space="preserve">Team </w:t>
       </w:r>
+      <w:proofErr w:type="spellStart"/>
+      <w:r>
+        <w:rPr>
+          <w:rFonts w:cs="Arial"/>
+          <w:b/>
+          <w:sz w:val="28"/>
+        </w:rPr>
+        <w:t>HotSpotter</w:t>
+      </w:r>
+      <w:proofErr w:type="spellEnd"/>
     </w:p>
     <w:p>
       <w:pPr>
@@ -353,8 +387,8 @@
           <w:sz w:val="28"/>
         </w:rPr>
         <w:sectPr>
-          <w:headerReference w:type="default" r:id="rId8"/>
-          <w:footerReference w:type="default" r:id="rId9"/>
+          <w:headerReference w:type="default" r:id="rId7"/>
+          <w:footerReference w:type="default" r:id="rId8"/>
           <w:pgSz w:w="12240" w:h="15840"/>
           <w:pgMar w:top="1440" w:right="1440" w:bottom="1440" w:left="1440" w:header="720" w:footer="720" w:gutter="0"/>
           <w:cols w:space="720"/>
@@ -448,9 +482,9 @@
               </wp:anchor>
             </w:drawing>
           </mc:Choice>
-          <mc:Fallback xmlns:w15="http://schemas.microsoft.com/office/word/2012/wordml">
+          <mc:Fallback>
             <w:pict>
-              <v:rect w14:anchorId="14207748" id="Rectangle 5" o:spid="_x0000_s1026" style="position:absolute;margin-left:0;margin-top:18.75pt;width:495pt;height:26.25pt;z-index:251662336;visibility:visible;mso-wrap-style:square;mso-wrap-distance-left:9pt;mso-wrap-distance-top:0;mso-wrap-distance-right:9pt;mso-wrap-distance-bottom:0;mso-position-horizontal:center;mso-position-horizontal-relative:margin;mso-position-vertical:absolute;mso-position-vertical-relative:text;v-text-anchor:top" o:gfxdata="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" fillcolor="white [3201]" strokecolor="black [3200]" strokeweight="1pt">
+              <v:rect w14:anchorId="190F11B0" id="Rectangle 5" o:spid="_x0000_s1026" style="position:absolute;margin-left:0;margin-top:18.75pt;width:495pt;height:26.25pt;z-index:251662336;visibility:visible;mso-wrap-style:square;mso-wrap-distance-left:9pt;mso-wrap-distance-top:0;mso-wrap-distance-right:9pt;mso-wrap-distance-bottom:0;mso-position-horizontal:center;mso-position-horizontal-relative:margin;mso-position-vertical:absolute;mso-position-vertical-relative:text;v-text-anchor:top" o:gfxdata="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" fillcolor="white [3201]" strokecolor="black [3200]" strokeweight="1pt">
                 <v:textbox>
                   <w:txbxContent>
                     <w:p>
@@ -592,9 +626,9 @@
               </wp:anchor>
             </w:drawing>
           </mc:Choice>
-          <mc:Fallback xmlns:w15="http://schemas.microsoft.com/office/word/2012/wordml">
+          <mc:Fallback>
             <w:pict>
-              <v:rect w14:anchorId="1DA44089" id="Rectangle 7" o:spid="_x0000_s1027" style="position:absolute;margin-left:198pt;margin-top:172.75pt;width:301.5pt;height:133.5pt;z-index:251659264;visibility:visible;mso-wrap-style:square;mso-wrap-distance-left:9pt;mso-wrap-distance-top:0;mso-wrap-distance-right:9pt;mso-wrap-distance-bottom:0;mso-position-horizontal:absolute;mso-position-horizontal-relative:text;mso-position-vertical:absolute;mso-position-vertical-relative:page;v-text-anchor:top" o:gfxdata="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" fillcolor="white [3201]" strokecolor="black [3200]" strokeweight="1pt">
+              <v:rect w14:anchorId="418A6848" id="Rectangle 7" o:spid="_x0000_s1027" style="position:absolute;margin-left:198pt;margin-top:172.75pt;width:301.5pt;height:133.5pt;z-index:251659264;visibility:visible;mso-wrap-style:square;mso-wrap-distance-left:9pt;mso-wrap-distance-top:0;mso-wrap-distance-right:9pt;mso-wrap-distance-bottom:0;mso-position-horizontal:absolute;mso-position-horizontal-relative:text;mso-position-vertical:absolute;mso-position-vertical-relative:page;v-text-anchor:top" o:gfxdata="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" fillcolor="white [3201]" strokecolor="black [3200]" strokeweight="1pt">
                 <v:textbox>
                   <w:txbxContent>
                     <w:p/>
@@ -736,9 +770,9 @@
               </wp:anchor>
             </w:drawing>
           </mc:Choice>
-          <mc:Fallback xmlns:w15="http://schemas.microsoft.com/office/word/2012/wordml">
+          <mc:Fallback>
             <w:pict>
-              <v:roundrect w14:anchorId="108CB518" id="Rounded Rectangle 6" o:spid="_x0000_s1028" style="position:absolute;margin-left:-27.75pt;margin-top:21pt;width:180pt;height:111.75pt;z-index:251660288;visibility:visible;mso-wrap-style:square;mso-wrap-distance-left:9pt;mso-wrap-distance-top:0;mso-wrap-distance-right:9pt;mso-wrap-distance-bottom:0;mso-position-horizontal:absolute;mso-position-horizontal-relative:text;mso-position-vertical:absolute;mso-position-vertical-relative:text;v-text-anchor:middle" arcsize="10923f" o:gfxdata="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" fillcolor="white [3201]" strokecolor="black [3200]" strokeweight="1pt">
+              <v:roundrect w14:anchorId="320FE011" id="Rounded Rectangle 6" o:spid="_x0000_s1028" style="position:absolute;margin-left:-27.75pt;margin-top:21pt;width:180pt;height:111.75pt;z-index:251660288;visibility:visible;mso-wrap-style:square;mso-wrap-distance-left:9pt;mso-wrap-distance-top:0;mso-wrap-distance-right:9pt;mso-wrap-distance-bottom:0;mso-position-horizontal:absolute;mso-position-horizontal-relative:text;mso-position-vertical:absolute;mso-position-vertical-relative:text;v-text-anchor:middle" arcsize="10923f" o:gfxdata="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" fillcolor="white [3201]" strokecolor="black [3200]" strokeweight="1pt">
                 <v:stroke joinstyle="miter"/>
                 <v:textbox>
                   <w:txbxContent>
@@ -828,9 +862,9 @@
               </wp:anchor>
             </w:drawing>
           </mc:Choice>
-          <mc:Fallback xmlns:w15="http://schemas.microsoft.com/office/word/2012/wordml">
+          <mc:Fallback>
             <w:pict>
-              <v:shapetype w14:anchorId="6624CF21" id="_x0000_t13" coordsize="21600,21600" o:spt="13" adj="16200,5400" path="m@0,l@0@1,0@1,0@2@0@2@0,21600,21600,10800xe">
+              <v:shapetype w14:anchorId="5D18E4A7" id="_x0000_t13" coordsize="21600,21600" o:spt="13" adj="16200,5400" path="m@0,l@0@1,0@1,0@2@0@2@0,21600,21600,10800xe">
                 <v:stroke joinstyle="miter"/>
                 <v:formulas>
                   <v:f eqn="val #0"/>
@@ -933,9 +967,9 @@
               </wp:anchor>
             </w:drawing>
           </mc:Choice>
-          <mc:Fallback xmlns:w15="http://schemas.microsoft.com/office/word/2012/wordml">
+          <mc:Fallback>
             <w:pict>
-              <v:rect w14:anchorId="698F5D67" id="Rectangle 18" o:spid="_x0000_s1029" style="position:absolute;margin-left:0;margin-top:-11.25pt;width:495pt;height:26.25pt;z-index:251667456;visibility:visible;mso-wrap-style:square;mso-wrap-distance-left:9pt;mso-wrap-distance-top:0;mso-wrap-distance-right:9pt;mso-wrap-distance-bottom:0;mso-position-horizontal:center;mso-position-horizontal-relative:margin;mso-position-vertical:absolute;mso-position-vertical-relative:text;v-text-anchor:top" o:gfxdata="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" fillcolor="white [3201]" strokecolor="black [3200]" strokeweight="1pt">
+              <v:rect w14:anchorId="44FB773F" id="Rectangle 18" o:spid="_x0000_s1029" style="position:absolute;margin-left:0;margin-top:-11.25pt;width:495pt;height:26.25pt;z-index:251667456;visibility:visible;mso-wrap-style:square;mso-wrap-distance-left:9pt;mso-wrap-distance-top:0;mso-wrap-distance-right:9pt;mso-wrap-distance-bottom:0;mso-position-horizontal:center;mso-position-horizontal-relative:margin;mso-position-vertical:absolute;mso-position-vertical-relative:text;v-text-anchor:top" o:gfxdata="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" fillcolor="white [3201]" strokecolor="black [3200]" strokeweight="1pt">
                 <v:textbox>
                   <w:txbxContent>
                     <w:p>
@@ -1034,9 +1068,9 @@
               </wp:anchor>
             </w:drawing>
           </mc:Choice>
-          <mc:Fallback xmlns:w15="http://schemas.microsoft.com/office/word/2012/wordml">
+          <mc:Fallback>
             <w:pict>
-              <v:roundrect w14:anchorId="45382AF5" id="Rounded Rectangle 19" o:spid="_x0000_s1030" style="position:absolute;margin-left:-28.5pt;margin-top:42pt;width:180pt;height:111.75pt;z-index:251665408;visibility:visible;mso-wrap-style:square;mso-wrap-distance-left:9pt;mso-wrap-distance-top:0;mso-wrap-distance-right:9pt;mso-wrap-distance-bottom:0;mso-position-horizontal:absolute;mso-position-horizontal-relative:text;mso-position-vertical:absolute;mso-position-vertical-relative:text;v-text-anchor:middle" arcsize="10923f" o:gfxdata="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" fillcolor="white [3201]" strokecolor="black [3200]" strokeweight="1pt">
+              <v:roundrect w14:anchorId="590213D4" id="Rounded Rectangle 19" o:spid="_x0000_s1030" style="position:absolute;margin-left:-28.5pt;margin-top:42pt;width:180pt;height:111.75pt;z-index:251665408;visibility:visible;mso-wrap-style:square;mso-wrap-distance-left:9pt;mso-wrap-distance-top:0;mso-wrap-distance-right:9pt;mso-wrap-distance-bottom:0;mso-position-horizontal:absolute;mso-position-horizontal-relative:text;mso-position-vertical:absolute;mso-position-vertical-relative:text;v-text-anchor:middle" arcsize="10923f" o:gfxdata="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" fillcolor="white [3201]" strokecolor="black [3200]" strokeweight="1pt">
                 <v:stroke joinstyle="miter"/>
                 <v:textbox>
                   <w:txbxContent>
@@ -1122,9 +1156,9 @@
               </wp:anchor>
             </w:drawing>
           </mc:Choice>
-          <mc:Fallback xmlns:w15="http://schemas.microsoft.com/office/word/2012/wordml">
+          <mc:Fallback>
             <w:pict>
-              <v:shape w14:anchorId="520AA6CD" id="Right Arrow 20" o:spid="_x0000_s1026" type="#_x0000_t13" style="position:absolute;margin-left:156.75pt;margin-top:87pt;width:38.25pt;height:18pt;z-index:251666432;visibility:visible;mso-wrap-style:square;mso-wrap-distance-left:9pt;mso-wrap-distance-top:0;mso-wrap-distance-right:9pt;mso-wrap-distance-bottom:0;mso-position-horizontal:absolute;mso-position-horizontal-relative:text;mso-position-vertical:absolute;mso-position-vertical-relative:text;v-text-anchor:middle" o:gfxdata="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" adj="16518" fillcolor="black [3200]" strokecolor="black [1600]" strokeweight="1pt"/>
+              <v:shape w14:anchorId="02E60D1E" id="Right Arrow 20" o:spid="_x0000_s1026" type="#_x0000_t13" style="position:absolute;margin-left:156.75pt;margin-top:87pt;width:38.25pt;height:18pt;z-index:251666432;visibility:visible;mso-wrap-style:square;mso-wrap-distance-left:9pt;mso-wrap-distance-top:0;mso-wrap-distance-right:9pt;mso-wrap-distance-bottom:0;mso-position-horizontal:absolute;mso-position-horizontal-relative:text;mso-position-vertical:absolute;mso-position-vertical-relative:text;v-text-anchor:middle" o:gfxdata="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" adj="16518" fillcolor="black [3200]" strokecolor="black [1600]" strokeweight="1pt"/>
             </w:pict>
           </mc:Fallback>
         </mc:AlternateContent>
@@ -1258,9 +1292,9 @@
               </wp:anchor>
             </w:drawing>
           </mc:Choice>
-          <mc:Fallback xmlns:w15="http://schemas.microsoft.com/office/word/2012/wordml">
+          <mc:Fallback>
             <w:pict>
-              <v:rect w14:anchorId="24AE2537" id="Rectangle 21" o:spid="_x0000_s1031" style="position:absolute;margin-left:198pt;margin-top:30pt;width:301.5pt;height:133.5pt;z-index:251664384;visibility:visible;mso-wrap-style:square;mso-wrap-distance-left:9pt;mso-wrap-distance-top:0;mso-wrap-distance-right:9pt;mso-wrap-distance-bottom:0;mso-position-horizontal:absolute;mso-position-horizontal-relative:text;mso-position-vertical:absolute;mso-position-vertical-relative:text;v-text-anchor:top" o:gfxdata="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" fillcolor="white [3201]" strokecolor="black [3200]" strokeweight="1pt">
+              <v:rect w14:anchorId="44CF6F54" id="Rectangle 21" o:spid="_x0000_s1031" style="position:absolute;margin-left:198pt;margin-top:30pt;width:301.5pt;height:133.5pt;z-index:251664384;visibility:visible;mso-wrap-style:square;mso-wrap-distance-left:9pt;mso-wrap-distance-top:0;mso-wrap-distance-right:9pt;mso-wrap-distance-bottom:0;mso-position-horizontal:absolute;mso-position-horizontal-relative:text;mso-position-vertical:absolute;mso-position-vertical-relative:text;v-text-anchor:top" o:gfxdata="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" fillcolor="white [3201]" strokecolor="black [3200]" strokeweight="1pt">
                 <v:textbox>
                   <w:txbxContent>
                     <w:p/>
@@ -1370,15 +1404,15 @@
         <w:tblLook w:val="04A0" w:firstRow="1" w:lastRow="0" w:firstColumn="1" w:lastColumn="0" w:noHBand="0" w:noVBand="1"/>
       </w:tblPr>
       <w:tblGrid>
-        <w:gridCol w:w="2350"/>
-        <w:gridCol w:w="844"/>
-        <w:gridCol w:w="842"/>
-        <w:gridCol w:w="843"/>
-        <w:gridCol w:w="926"/>
-        <w:gridCol w:w="763"/>
-        <w:gridCol w:w="786"/>
-        <w:gridCol w:w="807"/>
-        <w:gridCol w:w="1415"/>
+        <w:gridCol w:w="2393"/>
+        <w:gridCol w:w="869"/>
+        <w:gridCol w:w="646"/>
+        <w:gridCol w:w="868"/>
+        <w:gridCol w:w="950"/>
+        <w:gridCol w:w="777"/>
+        <w:gridCol w:w="803"/>
+        <w:gridCol w:w="827"/>
+        <w:gridCol w:w="1443"/>
       </w:tblGrid>
       <w:tr>
         <w:trPr>
@@ -1422,6 +1456,61 @@
               <w:rPr>
                 <w:b/>
               </w:rPr>
+              <w:t xml:space="preserve"> 9/28</w:t>
+            </w:r>
+          </w:p>
+        </w:tc>
+        <w:tc>
+          <w:tcPr>
+            <w:tcW w:w="0" w:type="auto"/>
+          </w:tcPr>
+          <w:p>
+            <w:pPr>
+              <w:rPr>
+                <w:b/>
+              </w:rPr>
+            </w:pPr>
+            <w:r>
+              <w:rPr>
+                <w:b/>
+              </w:rPr>
+              <w:t>Tues</w:t>
+            </w:r>
+          </w:p>
+          <w:p>
+            <w:pPr>
+              <w:rPr>
+                <w:b/>
+              </w:rPr>
+            </w:pPr>
+            <w:r>
+              <w:rPr>
+                <w:b/>
+              </w:rPr>
+              <w:t>9/29</w:t>
+            </w:r>
+          </w:p>
+        </w:tc>
+        <w:tc>
+          <w:tcPr>
+            <w:tcW w:w="0" w:type="auto"/>
+          </w:tcPr>
+          <w:p>
+            <w:pPr>
+              <w:rPr>
+                <w:b/>
+              </w:rPr>
+            </w:pPr>
+            <w:r>
+              <w:rPr>
+                <w:b/>
+              </w:rPr>
+              <w:t>Wed</w:t>
+            </w:r>
+            <w:r>
+              <w:rPr>
+                <w:b/>
+              </w:rPr>
               <w:t xml:space="preserve"> 9/30</w:t>
             </w:r>
           </w:p>
@@ -1440,7 +1529,7 @@
               <w:rPr>
                 <w:b/>
               </w:rPr>
-              <w:t>Tues</w:t>
+              <w:t>Thurs</w:t>
             </w:r>
             <w:r>
               <w:rPr>
@@ -1464,13 +1553,7 @@
               <w:rPr>
                 <w:b/>
               </w:rPr>
-              <w:t>Wed</w:t>
-            </w:r>
-            <w:r>
-              <w:rPr>
-                <w:b/>
-              </w:rPr>
-              <w:t xml:space="preserve"> 10/2</w:t>
+              <w:t>Fri 10/2</w:t>
             </w:r>
           </w:p>
         </w:tc>
@@ -1488,7 +1571,7 @@
               <w:rPr>
                 <w:b/>
               </w:rPr>
-              <w:t>Thurs</w:t>
+              <w:t>Sat</w:t>
             </w:r>
             <w:r>
               <w:rPr>
@@ -1512,55 +1595,13 @@
               <w:rPr>
                 <w:b/>
               </w:rPr>
-              <w:t>Fri 10/4</w:t>
-            </w:r>
-          </w:p>
-        </w:tc>
-        <w:tc>
-          <w:tcPr>
-            <w:tcW w:w="0" w:type="auto"/>
-          </w:tcPr>
-          <w:p>
-            <w:pPr>
-              <w:rPr>
-                <w:b/>
-              </w:rPr>
-            </w:pPr>
-            <w:r>
-              <w:rPr>
-                <w:b/>
-              </w:rPr>
-              <w:t>Sat</w:t>
-            </w:r>
-            <w:r>
-              <w:rPr>
-                <w:b/>
-              </w:rPr>
-              <w:t xml:space="preserve"> 10/5</w:t>
-            </w:r>
-          </w:p>
-        </w:tc>
-        <w:tc>
-          <w:tcPr>
-            <w:tcW w:w="0" w:type="auto"/>
-          </w:tcPr>
-          <w:p>
-            <w:pPr>
-              <w:rPr>
-                <w:b/>
-              </w:rPr>
-            </w:pPr>
-            <w:r>
-              <w:rPr>
-                <w:b/>
-              </w:rPr>
               <w:t>Sun</w:t>
             </w:r>
             <w:r>
               <w:rPr>
                 <w:b/>
               </w:rPr>
-              <w:t xml:space="preserve"> 10/6</w:t>
+              <w:t xml:space="preserve"> 10/4</w:t>
             </w:r>
           </w:p>
         </w:tc>
@@ -2502,43 +2543,71 @@
           <w:tcPr>
             <w:tcW w:w="0" w:type="auto"/>
           </w:tcPr>
-          <w:p/>
-        </w:tc>
-        <w:tc>
-          <w:tcPr>
-            <w:tcW w:w="0" w:type="auto"/>
-          </w:tcPr>
-          <w:p/>
-        </w:tc>
-        <w:tc>
-          <w:tcPr>
-            <w:tcW w:w="0" w:type="auto"/>
-          </w:tcPr>
-          <w:p/>
-        </w:tc>
-        <w:tc>
-          <w:tcPr>
-            <w:tcW w:w="0" w:type="auto"/>
-          </w:tcPr>
-          <w:p/>
-        </w:tc>
-        <w:tc>
-          <w:tcPr>
-            <w:tcW w:w="0" w:type="auto"/>
-          </w:tcPr>
-          <w:p/>
-        </w:tc>
-        <w:tc>
-          <w:tcPr>
-            <w:tcW w:w="0" w:type="auto"/>
-          </w:tcPr>
-          <w:p/>
-        </w:tc>
-        <w:tc>
-          <w:tcPr>
-            <w:tcW w:w="0" w:type="auto"/>
-          </w:tcPr>
-          <w:p/>
+          <w:p>
+            <w:r>
+              <w:t>0</w:t>
+            </w:r>
+          </w:p>
+        </w:tc>
+        <w:tc>
+          <w:tcPr>
+            <w:tcW w:w="0" w:type="auto"/>
+          </w:tcPr>
+          <w:p>
+            <w:r>
+              <w:t>0</w:t>
+            </w:r>
+          </w:p>
+        </w:tc>
+        <w:tc>
+          <w:tcPr>
+            <w:tcW w:w="0" w:type="auto"/>
+          </w:tcPr>
+          <w:p>
+            <w:r>
+              <w:t>0</w:t>
+            </w:r>
+          </w:p>
+        </w:tc>
+        <w:tc>
+          <w:tcPr>
+            <w:tcW w:w="0" w:type="auto"/>
+          </w:tcPr>
+          <w:p>
+            <w:r>
+              <w:t>0</w:t>
+            </w:r>
+          </w:p>
+        </w:tc>
+        <w:tc>
+          <w:tcPr>
+            <w:tcW w:w="0" w:type="auto"/>
+          </w:tcPr>
+          <w:p>
+            <w:r>
+              <w:t>0</w:t>
+            </w:r>
+          </w:p>
+        </w:tc>
+        <w:tc>
+          <w:tcPr>
+            <w:tcW w:w="0" w:type="auto"/>
+          </w:tcPr>
+          <w:p>
+            <w:r>
+              <w:t>0</w:t>
+            </w:r>
+          </w:p>
+        </w:tc>
+        <w:tc>
+          <w:tcPr>
+            <w:tcW w:w="0" w:type="auto"/>
+          </w:tcPr>
+          <w:p>
+            <w:r>
+              <w:t>.5</w:t>
+            </w:r>
+          </w:p>
         </w:tc>
         <w:tc>
           <w:tcPr>
@@ -2657,43 +2726,71 @@
           <w:tcPr>
             <w:tcW w:w="0" w:type="auto"/>
           </w:tcPr>
-          <w:p/>
-        </w:tc>
-        <w:tc>
-          <w:tcPr>
-            <w:tcW w:w="0" w:type="auto"/>
-          </w:tcPr>
-          <w:p/>
-        </w:tc>
-        <w:tc>
-          <w:tcPr>
-            <w:tcW w:w="0" w:type="auto"/>
-          </w:tcPr>
-          <w:p/>
-        </w:tc>
-        <w:tc>
-          <w:tcPr>
-            <w:tcW w:w="0" w:type="auto"/>
-          </w:tcPr>
-          <w:p/>
-        </w:tc>
-        <w:tc>
-          <w:tcPr>
-            <w:tcW w:w="0" w:type="auto"/>
-          </w:tcPr>
-          <w:p/>
-        </w:tc>
-        <w:tc>
-          <w:tcPr>
-            <w:tcW w:w="0" w:type="auto"/>
-          </w:tcPr>
-          <w:p/>
-        </w:tc>
-        <w:tc>
-          <w:tcPr>
-            <w:tcW w:w="0" w:type="auto"/>
-          </w:tcPr>
-          <w:p/>
+          <w:p>
+            <w:r>
+              <w:t>0</w:t>
+            </w:r>
+          </w:p>
+        </w:tc>
+        <w:tc>
+          <w:tcPr>
+            <w:tcW w:w="0" w:type="auto"/>
+          </w:tcPr>
+          <w:p>
+            <w:r>
+              <w:t>0</w:t>
+            </w:r>
+          </w:p>
+        </w:tc>
+        <w:tc>
+          <w:tcPr>
+            <w:tcW w:w="0" w:type="auto"/>
+          </w:tcPr>
+          <w:p>
+            <w:r>
+              <w:t>0</w:t>
+            </w:r>
+          </w:p>
+        </w:tc>
+        <w:tc>
+          <w:tcPr>
+            <w:tcW w:w="0" w:type="auto"/>
+          </w:tcPr>
+          <w:p>
+            <w:r>
+              <w:t>0</w:t>
+            </w:r>
+          </w:p>
+        </w:tc>
+        <w:tc>
+          <w:tcPr>
+            <w:tcW w:w="0" w:type="auto"/>
+          </w:tcPr>
+          <w:p>
+            <w:r>
+              <w:t>0</w:t>
+            </w:r>
+          </w:p>
+        </w:tc>
+        <w:tc>
+          <w:tcPr>
+            <w:tcW w:w="0" w:type="auto"/>
+          </w:tcPr>
+          <w:p>
+            <w:r>
+              <w:t>0</w:t>
+            </w:r>
+          </w:p>
+        </w:tc>
+        <w:tc>
+          <w:tcPr>
+            <w:tcW w:w="0" w:type="auto"/>
+          </w:tcPr>
+          <w:p>
+            <w:r>
+              <w:t>0</w:t>
+            </w:r>
+          </w:p>
         </w:tc>
         <w:tc>
           <w:tcPr>
@@ -2892,43 +2989,71 @@
           <w:tcPr>
             <w:tcW w:w="0" w:type="auto"/>
           </w:tcPr>
-          <w:p/>
-        </w:tc>
-        <w:tc>
-          <w:tcPr>
-            <w:tcW w:w="0" w:type="auto"/>
-          </w:tcPr>
-          <w:p/>
-        </w:tc>
-        <w:tc>
-          <w:tcPr>
-            <w:tcW w:w="0" w:type="auto"/>
-          </w:tcPr>
-          <w:p/>
-        </w:tc>
-        <w:tc>
-          <w:tcPr>
-            <w:tcW w:w="0" w:type="auto"/>
-          </w:tcPr>
-          <w:p/>
-        </w:tc>
-        <w:tc>
-          <w:tcPr>
-            <w:tcW w:w="0" w:type="auto"/>
-          </w:tcPr>
-          <w:p/>
-        </w:tc>
-        <w:tc>
-          <w:tcPr>
-            <w:tcW w:w="0" w:type="auto"/>
-          </w:tcPr>
-          <w:p/>
-        </w:tc>
-        <w:tc>
-          <w:tcPr>
-            <w:tcW w:w="0" w:type="auto"/>
-          </w:tcPr>
-          <w:p/>
+          <w:p>
+            <w:r>
+              <w:t>0</w:t>
+            </w:r>
+          </w:p>
+        </w:tc>
+        <w:tc>
+          <w:tcPr>
+            <w:tcW w:w="0" w:type="auto"/>
+          </w:tcPr>
+          <w:p>
+            <w:r>
+              <w:t>0</w:t>
+            </w:r>
+          </w:p>
+        </w:tc>
+        <w:tc>
+          <w:tcPr>
+            <w:tcW w:w="0" w:type="auto"/>
+          </w:tcPr>
+          <w:p>
+            <w:r>
+              <w:t>0</w:t>
+            </w:r>
+          </w:p>
+        </w:tc>
+        <w:tc>
+          <w:tcPr>
+            <w:tcW w:w="0" w:type="auto"/>
+          </w:tcPr>
+          <w:p>
+            <w:r>
+              <w:t>0</w:t>
+            </w:r>
+          </w:p>
+        </w:tc>
+        <w:tc>
+          <w:tcPr>
+            <w:tcW w:w="0" w:type="auto"/>
+          </w:tcPr>
+          <w:p>
+            <w:r>
+              <w:t>0</w:t>
+            </w:r>
+          </w:p>
+        </w:tc>
+        <w:tc>
+          <w:tcPr>
+            <w:tcW w:w="0" w:type="auto"/>
+          </w:tcPr>
+          <w:p>
+            <w:r>
+              <w:t>0</w:t>
+            </w:r>
+          </w:p>
+        </w:tc>
+        <w:tc>
+          <w:tcPr>
+            <w:tcW w:w="0" w:type="auto"/>
+          </w:tcPr>
+          <w:p>
+            <w:r>
+              <w:t>0</w:t>
+            </w:r>
+          </w:p>
         </w:tc>
         <w:tc>
           <w:tcPr>
@@ -3127,43 +3252,71 @@
           <w:tcPr>
             <w:tcW w:w="0" w:type="auto"/>
           </w:tcPr>
-          <w:p/>
-        </w:tc>
-        <w:tc>
-          <w:tcPr>
-            <w:tcW w:w="0" w:type="auto"/>
-          </w:tcPr>
-          <w:p/>
-        </w:tc>
-        <w:tc>
-          <w:tcPr>
-            <w:tcW w:w="0" w:type="auto"/>
-          </w:tcPr>
-          <w:p/>
-        </w:tc>
-        <w:tc>
-          <w:tcPr>
-            <w:tcW w:w="0" w:type="auto"/>
-          </w:tcPr>
-          <w:p/>
-        </w:tc>
-        <w:tc>
-          <w:tcPr>
-            <w:tcW w:w="0" w:type="auto"/>
-          </w:tcPr>
-          <w:p/>
-        </w:tc>
-        <w:tc>
-          <w:tcPr>
-            <w:tcW w:w="0" w:type="auto"/>
-          </w:tcPr>
-          <w:p/>
-        </w:tc>
-        <w:tc>
-          <w:tcPr>
-            <w:tcW w:w="0" w:type="auto"/>
-          </w:tcPr>
-          <w:p/>
+          <w:p>
+            <w:r>
+              <w:t>0</w:t>
+            </w:r>
+          </w:p>
+        </w:tc>
+        <w:tc>
+          <w:tcPr>
+            <w:tcW w:w="0" w:type="auto"/>
+          </w:tcPr>
+          <w:p>
+            <w:r>
+              <w:t>0</w:t>
+            </w:r>
+          </w:p>
+        </w:tc>
+        <w:tc>
+          <w:tcPr>
+            <w:tcW w:w="0" w:type="auto"/>
+          </w:tcPr>
+          <w:p>
+            <w:r>
+              <w:t>0</w:t>
+            </w:r>
+          </w:p>
+        </w:tc>
+        <w:tc>
+          <w:tcPr>
+            <w:tcW w:w="0" w:type="auto"/>
+          </w:tcPr>
+          <w:p>
+            <w:r>
+              <w:t>.5</w:t>
+            </w:r>
+          </w:p>
+        </w:tc>
+        <w:tc>
+          <w:tcPr>
+            <w:tcW w:w="0" w:type="auto"/>
+          </w:tcPr>
+          <w:p>
+            <w:r>
+              <w:t>0</w:t>
+            </w:r>
+          </w:p>
+        </w:tc>
+        <w:tc>
+          <w:tcPr>
+            <w:tcW w:w="0" w:type="auto"/>
+          </w:tcPr>
+          <w:p>
+            <w:r>
+              <w:t>0</w:t>
+            </w:r>
+          </w:p>
+        </w:tc>
+        <w:tc>
+          <w:tcPr>
+            <w:tcW w:w="0" w:type="auto"/>
+          </w:tcPr>
+          <w:p>
+            <w:r>
+              <w:t>.5</w:t>
+            </w:r>
+          </w:p>
         </w:tc>
         <w:tc>
           <w:tcPr>
@@ -3362,43 +3515,71 @@
           <w:tcPr>
             <w:tcW w:w="0" w:type="auto"/>
           </w:tcPr>
-          <w:p/>
-        </w:tc>
-        <w:tc>
-          <w:tcPr>
-            <w:tcW w:w="0" w:type="auto"/>
-          </w:tcPr>
-          <w:p/>
-        </w:tc>
-        <w:tc>
-          <w:tcPr>
-            <w:tcW w:w="0" w:type="auto"/>
-          </w:tcPr>
-          <w:p/>
-        </w:tc>
-        <w:tc>
-          <w:tcPr>
-            <w:tcW w:w="0" w:type="auto"/>
-          </w:tcPr>
-          <w:p/>
-        </w:tc>
-        <w:tc>
-          <w:tcPr>
-            <w:tcW w:w="0" w:type="auto"/>
-          </w:tcPr>
-          <w:p/>
-        </w:tc>
-        <w:tc>
-          <w:tcPr>
-            <w:tcW w:w="0" w:type="auto"/>
-          </w:tcPr>
-          <w:p/>
-        </w:tc>
-        <w:tc>
-          <w:tcPr>
-            <w:tcW w:w="0" w:type="auto"/>
-          </w:tcPr>
-          <w:p/>
+          <w:p>
+            <w:r>
+              <w:t>0</w:t>
+            </w:r>
+          </w:p>
+        </w:tc>
+        <w:tc>
+          <w:tcPr>
+            <w:tcW w:w="0" w:type="auto"/>
+          </w:tcPr>
+          <w:p>
+            <w:r>
+              <w:t>0</w:t>
+            </w:r>
+          </w:p>
+        </w:tc>
+        <w:tc>
+          <w:tcPr>
+            <w:tcW w:w="0" w:type="auto"/>
+          </w:tcPr>
+          <w:p>
+            <w:r>
+              <w:t>0</w:t>
+            </w:r>
+          </w:p>
+        </w:tc>
+        <w:tc>
+          <w:tcPr>
+            <w:tcW w:w="0" w:type="auto"/>
+          </w:tcPr>
+          <w:p>
+            <w:r>
+              <w:t>0</w:t>
+            </w:r>
+          </w:p>
+        </w:tc>
+        <w:tc>
+          <w:tcPr>
+            <w:tcW w:w="0" w:type="auto"/>
+          </w:tcPr>
+          <w:p>
+            <w:r>
+              <w:t>0</w:t>
+            </w:r>
+          </w:p>
+        </w:tc>
+        <w:tc>
+          <w:tcPr>
+            <w:tcW w:w="0" w:type="auto"/>
+          </w:tcPr>
+          <w:p>
+            <w:r>
+              <w:t>0</w:t>
+            </w:r>
+          </w:p>
+        </w:tc>
+        <w:tc>
+          <w:tcPr>
+            <w:tcW w:w="0" w:type="auto"/>
+          </w:tcPr>
+          <w:p>
+            <w:r>
+              <w:t>0</w:t>
+            </w:r>
+          </w:p>
         </w:tc>
         <w:tc>
           <w:tcPr>
@@ -3523,15 +3704,15 @@
         <w:tblLook w:val="04A0" w:firstRow="1" w:lastRow="0" w:firstColumn="1" w:lastColumn="0" w:noHBand="0" w:noVBand="1"/>
       </w:tblPr>
       <w:tblGrid>
-        <w:gridCol w:w="2297"/>
-        <w:gridCol w:w="811"/>
-        <w:gridCol w:w="809"/>
-        <w:gridCol w:w="810"/>
-        <w:gridCol w:w="950"/>
-        <w:gridCol w:w="757"/>
-        <w:gridCol w:w="874"/>
-        <w:gridCol w:w="891"/>
-        <w:gridCol w:w="1377"/>
+        <w:gridCol w:w="2330"/>
+        <w:gridCol w:w="831"/>
+        <w:gridCol w:w="830"/>
+        <w:gridCol w:w="830"/>
+        <w:gridCol w:w="913"/>
+        <w:gridCol w:w="646"/>
+        <w:gridCol w:w="888"/>
+        <w:gridCol w:w="908"/>
+        <w:gridCol w:w="1400"/>
       </w:tblGrid>
       <w:tr>
         <w:trPr>
@@ -3575,6 +3756,54 @@
               <w:rPr>
                 <w:b/>
               </w:rPr>
+              <w:t>10/5</w:t>
+            </w:r>
+          </w:p>
+        </w:tc>
+        <w:tc>
+          <w:tcPr>
+            <w:tcW w:w="0" w:type="auto"/>
+          </w:tcPr>
+          <w:p>
+            <w:pPr>
+              <w:rPr>
+                <w:b/>
+              </w:rPr>
+            </w:pPr>
+            <w:r>
+              <w:rPr>
+                <w:b/>
+              </w:rPr>
+              <w:t xml:space="preserve">Tues </w:t>
+            </w:r>
+            <w:r>
+              <w:rPr>
+                <w:b/>
+              </w:rPr>
+              <w:t>10/6</w:t>
+            </w:r>
+          </w:p>
+        </w:tc>
+        <w:tc>
+          <w:tcPr>
+            <w:tcW w:w="0" w:type="auto"/>
+          </w:tcPr>
+          <w:p>
+            <w:pPr>
+              <w:rPr>
+                <w:b/>
+              </w:rPr>
+            </w:pPr>
+            <w:r>
+              <w:rPr>
+                <w:b/>
+              </w:rPr>
+              <w:t xml:space="preserve">Wed </w:t>
+            </w:r>
+            <w:r>
+              <w:rPr>
+                <w:b/>
+              </w:rPr>
               <w:t>10/7</w:t>
             </w:r>
           </w:p>
@@ -3593,7 +3822,7 @@
               <w:rPr>
                 <w:b/>
               </w:rPr>
-              <w:t xml:space="preserve">Tues </w:t>
+              <w:t xml:space="preserve">Thurs </w:t>
             </w:r>
             <w:r>
               <w:rPr>
@@ -3617,8 +3846,15 @@
               <w:rPr>
                 <w:b/>
               </w:rPr>
-              <w:t xml:space="preserve">Wed </w:t>
-            </w:r>
+              <w:t>Fri</w:t>
+            </w:r>
+          </w:p>
+          <w:p>
+            <w:pPr>
+              <w:rPr>
+                <w:b/>
+              </w:rPr>
+            </w:pPr>
             <w:r>
               <w:rPr>
                 <w:b/>
@@ -3641,13 +3877,13 @@
               <w:rPr>
                 <w:b/>
               </w:rPr>
-              <w:t xml:space="preserve">Thurs </w:t>
-            </w:r>
-            <w:r>
-              <w:rPr>
-                <w:b/>
-              </w:rPr>
-              <w:t>10/10</w:t>
+              <w:t>Sat 10/</w:t>
+            </w:r>
+            <w:r>
+              <w:rPr>
+                <w:b/>
+              </w:rPr>
+              <w:t>10</w:t>
             </w:r>
           </w:p>
         </w:tc>
@@ -3665,74 +3901,13 @@
               <w:rPr>
                 <w:b/>
               </w:rPr>
-              <w:t>Fri</w:t>
-            </w:r>
-          </w:p>
-          <w:p>
-            <w:pPr>
-              <w:rPr>
-                <w:b/>
-              </w:rPr>
-            </w:pPr>
-            <w:r>
-              <w:rPr>
-                <w:b/>
-              </w:rPr>
-              <w:t>10/</w:t>
+              <w:t>Sun 10/</w:t>
             </w:r>
             <w:r>
               <w:rPr>
                 <w:b/>
               </w:rPr>
               <w:t>11</w:t>
-            </w:r>
-          </w:p>
-        </w:tc>
-        <w:tc>
-          <w:tcPr>
-            <w:tcW w:w="0" w:type="auto"/>
-          </w:tcPr>
-          <w:p>
-            <w:pPr>
-              <w:rPr>
-                <w:b/>
-              </w:rPr>
-            </w:pPr>
-            <w:r>
-              <w:rPr>
-                <w:b/>
-              </w:rPr>
-              <w:t>Sat 10/</w:t>
-            </w:r>
-            <w:r>
-              <w:rPr>
-                <w:b/>
-              </w:rPr>
-              <w:t>12</w:t>
-            </w:r>
-          </w:p>
-        </w:tc>
-        <w:tc>
-          <w:tcPr>
-            <w:tcW w:w="0" w:type="auto"/>
-          </w:tcPr>
-          <w:p>
-            <w:pPr>
-              <w:rPr>
-                <w:b/>
-              </w:rPr>
-            </w:pPr>
-            <w:r>
-              <w:rPr>
-                <w:b/>
-              </w:rPr>
-              <w:t>Sun 10/</w:t>
-            </w:r>
-            <w:r>
-              <w:rPr>
-                <w:b/>
-              </w:rPr>
-              <w:t>13</w:t>
             </w:r>
           </w:p>
         </w:tc>
@@ -4399,7 +4574,6 @@
                 <w:b/>
               </w:rPr>
             </w:pPr>
-            <w:bookmarkStart w:id="0" w:name="_GoBack" w:colFirst="1" w:colLast="8"/>
             <w:r>
               <w:rPr>
                 <w:b/>
@@ -4489,7 +4663,6 @@
           </w:p>
         </w:tc>
       </w:tr>
-      <w:bookmarkEnd w:id="0"/>
       <w:tr>
         <w:trPr>
           <w:jc w:val="center"/>
@@ -4596,43 +4769,71 @@
           <w:tcPr>
             <w:tcW w:w="0" w:type="auto"/>
           </w:tcPr>
-          <w:p/>
-        </w:tc>
-        <w:tc>
-          <w:tcPr>
-            <w:tcW w:w="0" w:type="auto"/>
-          </w:tcPr>
-          <w:p/>
-        </w:tc>
-        <w:tc>
-          <w:tcPr>
-            <w:tcW w:w="0" w:type="auto"/>
-          </w:tcPr>
-          <w:p/>
-        </w:tc>
-        <w:tc>
-          <w:tcPr>
-            <w:tcW w:w="0" w:type="auto"/>
-          </w:tcPr>
-          <w:p/>
-        </w:tc>
-        <w:tc>
-          <w:tcPr>
-            <w:tcW w:w="0" w:type="auto"/>
-          </w:tcPr>
-          <w:p/>
-        </w:tc>
-        <w:tc>
-          <w:tcPr>
-            <w:tcW w:w="0" w:type="auto"/>
-          </w:tcPr>
-          <w:p/>
-        </w:tc>
-        <w:tc>
-          <w:tcPr>
-            <w:tcW w:w="0" w:type="auto"/>
-          </w:tcPr>
-          <w:p/>
+          <w:p>
+            <w:r>
+              <w:t>0</w:t>
+            </w:r>
+          </w:p>
+        </w:tc>
+        <w:tc>
+          <w:tcPr>
+            <w:tcW w:w="0" w:type="auto"/>
+          </w:tcPr>
+          <w:p>
+            <w:r>
+              <w:t>0</w:t>
+            </w:r>
+          </w:p>
+        </w:tc>
+        <w:tc>
+          <w:tcPr>
+            <w:tcW w:w="0" w:type="auto"/>
+          </w:tcPr>
+          <w:p>
+            <w:r>
+              <w:t>0</w:t>
+            </w:r>
+          </w:p>
+        </w:tc>
+        <w:tc>
+          <w:tcPr>
+            <w:tcW w:w="0" w:type="auto"/>
+          </w:tcPr>
+          <w:p>
+            <w:r>
+              <w:t>.2</w:t>
+            </w:r>
+          </w:p>
+        </w:tc>
+        <w:tc>
+          <w:tcPr>
+            <w:tcW w:w="0" w:type="auto"/>
+          </w:tcPr>
+          <w:p>
+            <w:r>
+              <w:t>0</w:t>
+            </w:r>
+          </w:p>
+        </w:tc>
+        <w:tc>
+          <w:tcPr>
+            <w:tcW w:w="0" w:type="auto"/>
+          </w:tcPr>
+          <w:p>
+            <w:r>
+              <w:t>0</w:t>
+            </w:r>
+          </w:p>
+        </w:tc>
+        <w:tc>
+          <w:tcPr>
+            <w:tcW w:w="0" w:type="auto"/>
+          </w:tcPr>
+          <w:p>
+            <w:r>
+              <w:t>0</w:t>
+            </w:r>
+          </w:p>
         </w:tc>
         <w:tc>
           <w:tcPr>
@@ -4831,43 +5032,71 @@
           <w:tcPr>
             <w:tcW w:w="0" w:type="auto"/>
           </w:tcPr>
-          <w:p/>
-        </w:tc>
-        <w:tc>
-          <w:tcPr>
-            <w:tcW w:w="0" w:type="auto"/>
-          </w:tcPr>
-          <w:p/>
-        </w:tc>
-        <w:tc>
-          <w:tcPr>
-            <w:tcW w:w="0" w:type="auto"/>
-          </w:tcPr>
-          <w:p/>
-        </w:tc>
-        <w:tc>
-          <w:tcPr>
-            <w:tcW w:w="0" w:type="auto"/>
-          </w:tcPr>
-          <w:p/>
-        </w:tc>
-        <w:tc>
-          <w:tcPr>
-            <w:tcW w:w="0" w:type="auto"/>
-          </w:tcPr>
-          <w:p/>
-        </w:tc>
-        <w:tc>
-          <w:tcPr>
-            <w:tcW w:w="0" w:type="auto"/>
-          </w:tcPr>
-          <w:p/>
-        </w:tc>
-        <w:tc>
-          <w:tcPr>
-            <w:tcW w:w="0" w:type="auto"/>
-          </w:tcPr>
-          <w:p/>
+          <w:p>
+            <w:r>
+              <w:t>0</w:t>
+            </w:r>
+          </w:p>
+        </w:tc>
+        <w:tc>
+          <w:tcPr>
+            <w:tcW w:w="0" w:type="auto"/>
+          </w:tcPr>
+          <w:p>
+            <w:r>
+              <w:t>0</w:t>
+            </w:r>
+          </w:p>
+        </w:tc>
+        <w:tc>
+          <w:tcPr>
+            <w:tcW w:w="0" w:type="auto"/>
+          </w:tcPr>
+          <w:p>
+            <w:r>
+              <w:t>0</w:t>
+            </w:r>
+          </w:p>
+        </w:tc>
+        <w:tc>
+          <w:tcPr>
+            <w:tcW w:w="0" w:type="auto"/>
+          </w:tcPr>
+          <w:p>
+            <w:r>
+              <w:t>0</w:t>
+            </w:r>
+          </w:p>
+        </w:tc>
+        <w:tc>
+          <w:tcPr>
+            <w:tcW w:w="0" w:type="auto"/>
+          </w:tcPr>
+          <w:p>
+            <w:r>
+              <w:t>0</w:t>
+            </w:r>
+          </w:p>
+        </w:tc>
+        <w:tc>
+          <w:tcPr>
+            <w:tcW w:w="0" w:type="auto"/>
+          </w:tcPr>
+          <w:p>
+            <w:r>
+              <w:t>0</w:t>
+            </w:r>
+          </w:p>
+        </w:tc>
+        <w:tc>
+          <w:tcPr>
+            <w:tcW w:w="0" w:type="auto"/>
+          </w:tcPr>
+          <w:p>
+            <w:r>
+              <w:t>.5</w:t>
+            </w:r>
+          </w:p>
         </w:tc>
         <w:tc>
           <w:tcPr>
@@ -5066,43 +5295,71 @@
           <w:tcPr>
             <w:tcW w:w="0" w:type="auto"/>
           </w:tcPr>
-          <w:p/>
-        </w:tc>
-        <w:tc>
-          <w:tcPr>
-            <w:tcW w:w="0" w:type="auto"/>
-          </w:tcPr>
-          <w:p/>
-        </w:tc>
-        <w:tc>
-          <w:tcPr>
-            <w:tcW w:w="0" w:type="auto"/>
-          </w:tcPr>
-          <w:p/>
-        </w:tc>
-        <w:tc>
-          <w:tcPr>
-            <w:tcW w:w="0" w:type="auto"/>
-          </w:tcPr>
-          <w:p/>
-        </w:tc>
-        <w:tc>
-          <w:tcPr>
-            <w:tcW w:w="0" w:type="auto"/>
-          </w:tcPr>
-          <w:p/>
-        </w:tc>
-        <w:tc>
-          <w:tcPr>
-            <w:tcW w:w="0" w:type="auto"/>
-          </w:tcPr>
-          <w:p/>
-        </w:tc>
-        <w:tc>
-          <w:tcPr>
-            <w:tcW w:w="0" w:type="auto"/>
-          </w:tcPr>
-          <w:p/>
+          <w:p>
+            <w:r>
+              <w:t>0</w:t>
+            </w:r>
+          </w:p>
+        </w:tc>
+        <w:tc>
+          <w:tcPr>
+            <w:tcW w:w="0" w:type="auto"/>
+          </w:tcPr>
+          <w:p>
+            <w:r>
+              <w:t>0</w:t>
+            </w:r>
+          </w:p>
+        </w:tc>
+        <w:tc>
+          <w:tcPr>
+            <w:tcW w:w="0" w:type="auto"/>
+          </w:tcPr>
+          <w:p>
+            <w:r>
+              <w:t>0</w:t>
+            </w:r>
+          </w:p>
+        </w:tc>
+        <w:tc>
+          <w:tcPr>
+            <w:tcW w:w="0" w:type="auto"/>
+          </w:tcPr>
+          <w:p>
+            <w:r>
+              <w:t>0</w:t>
+            </w:r>
+          </w:p>
+        </w:tc>
+        <w:tc>
+          <w:tcPr>
+            <w:tcW w:w="0" w:type="auto"/>
+          </w:tcPr>
+          <w:p>
+            <w:r>
+              <w:t>0</w:t>
+            </w:r>
+          </w:p>
+        </w:tc>
+        <w:tc>
+          <w:tcPr>
+            <w:tcW w:w="0" w:type="auto"/>
+          </w:tcPr>
+          <w:p>
+            <w:r>
+              <w:t>0</w:t>
+            </w:r>
+          </w:p>
+        </w:tc>
+        <w:tc>
+          <w:tcPr>
+            <w:tcW w:w="0" w:type="auto"/>
+          </w:tcPr>
+          <w:p>
+            <w:r>
+              <w:t>.1</w:t>
+            </w:r>
+          </w:p>
         </w:tc>
         <w:tc>
           <w:tcPr>
@@ -5301,43 +5558,71 @@
           <w:tcPr>
             <w:tcW w:w="0" w:type="auto"/>
           </w:tcPr>
-          <w:p/>
-        </w:tc>
-        <w:tc>
-          <w:tcPr>
-            <w:tcW w:w="0" w:type="auto"/>
-          </w:tcPr>
-          <w:p/>
-        </w:tc>
-        <w:tc>
-          <w:tcPr>
-            <w:tcW w:w="0" w:type="auto"/>
-          </w:tcPr>
-          <w:p/>
-        </w:tc>
-        <w:tc>
-          <w:tcPr>
-            <w:tcW w:w="0" w:type="auto"/>
-          </w:tcPr>
-          <w:p/>
-        </w:tc>
-        <w:tc>
-          <w:tcPr>
-            <w:tcW w:w="0" w:type="auto"/>
-          </w:tcPr>
-          <w:p/>
-        </w:tc>
-        <w:tc>
-          <w:tcPr>
-            <w:tcW w:w="0" w:type="auto"/>
-          </w:tcPr>
-          <w:p/>
-        </w:tc>
-        <w:tc>
-          <w:tcPr>
-            <w:tcW w:w="0" w:type="auto"/>
-          </w:tcPr>
-          <w:p/>
+          <w:p>
+            <w:r>
+              <w:t>0</w:t>
+            </w:r>
+          </w:p>
+        </w:tc>
+        <w:tc>
+          <w:tcPr>
+            <w:tcW w:w="0" w:type="auto"/>
+          </w:tcPr>
+          <w:p>
+            <w:r>
+              <w:t>0</w:t>
+            </w:r>
+          </w:p>
+        </w:tc>
+        <w:tc>
+          <w:tcPr>
+            <w:tcW w:w="0" w:type="auto"/>
+          </w:tcPr>
+          <w:p>
+            <w:r>
+              <w:t>0</w:t>
+            </w:r>
+          </w:p>
+        </w:tc>
+        <w:tc>
+          <w:tcPr>
+            <w:tcW w:w="0" w:type="auto"/>
+          </w:tcPr>
+          <w:p>
+            <w:r>
+              <w:t>.2</w:t>
+            </w:r>
+          </w:p>
+        </w:tc>
+        <w:tc>
+          <w:tcPr>
+            <w:tcW w:w="0" w:type="auto"/>
+          </w:tcPr>
+          <w:p>
+            <w:r>
+              <w:t>0</w:t>
+            </w:r>
+          </w:p>
+        </w:tc>
+        <w:tc>
+          <w:tcPr>
+            <w:tcW w:w="0" w:type="auto"/>
+          </w:tcPr>
+          <w:p>
+            <w:r>
+              <w:t>0</w:t>
+            </w:r>
+          </w:p>
+        </w:tc>
+        <w:tc>
+          <w:tcPr>
+            <w:tcW w:w="0" w:type="auto"/>
+          </w:tcPr>
+          <w:p>
+            <w:r>
+              <w:t>0</w:t>
+            </w:r>
+          </w:p>
         </w:tc>
         <w:tc>
           <w:tcPr>
@@ -5536,43 +5821,71 @@
           <w:tcPr>
             <w:tcW w:w="0" w:type="auto"/>
           </w:tcPr>
-          <w:p/>
-        </w:tc>
-        <w:tc>
-          <w:tcPr>
-            <w:tcW w:w="0" w:type="auto"/>
-          </w:tcPr>
-          <w:p/>
-        </w:tc>
-        <w:tc>
-          <w:tcPr>
-            <w:tcW w:w="0" w:type="auto"/>
-          </w:tcPr>
-          <w:p/>
-        </w:tc>
-        <w:tc>
-          <w:tcPr>
-            <w:tcW w:w="0" w:type="auto"/>
-          </w:tcPr>
-          <w:p/>
-        </w:tc>
-        <w:tc>
-          <w:tcPr>
-            <w:tcW w:w="0" w:type="auto"/>
-          </w:tcPr>
-          <w:p/>
-        </w:tc>
-        <w:tc>
-          <w:tcPr>
-            <w:tcW w:w="0" w:type="auto"/>
-          </w:tcPr>
-          <w:p/>
-        </w:tc>
-        <w:tc>
-          <w:tcPr>
-            <w:tcW w:w="0" w:type="auto"/>
-          </w:tcPr>
-          <w:p/>
+          <w:p>
+            <w:r>
+              <w:t>0</w:t>
+            </w:r>
+          </w:p>
+        </w:tc>
+        <w:tc>
+          <w:tcPr>
+            <w:tcW w:w="0" w:type="auto"/>
+          </w:tcPr>
+          <w:p>
+            <w:r>
+              <w:t>0</w:t>
+            </w:r>
+          </w:p>
+        </w:tc>
+        <w:tc>
+          <w:tcPr>
+            <w:tcW w:w="0" w:type="auto"/>
+          </w:tcPr>
+          <w:p>
+            <w:r>
+              <w:t>0</w:t>
+            </w:r>
+          </w:p>
+        </w:tc>
+        <w:tc>
+          <w:tcPr>
+            <w:tcW w:w="0" w:type="auto"/>
+          </w:tcPr>
+          <w:p>
+            <w:r>
+              <w:t>0</w:t>
+            </w:r>
+          </w:p>
+        </w:tc>
+        <w:tc>
+          <w:tcPr>
+            <w:tcW w:w="0" w:type="auto"/>
+          </w:tcPr>
+          <w:p>
+            <w:r>
+              <w:t>0</w:t>
+            </w:r>
+          </w:p>
+        </w:tc>
+        <w:tc>
+          <w:tcPr>
+            <w:tcW w:w="0" w:type="auto"/>
+          </w:tcPr>
+          <w:p>
+            <w:r>
+              <w:t>0</w:t>
+            </w:r>
+          </w:p>
+        </w:tc>
+        <w:tc>
+          <w:tcPr>
+            <w:tcW w:w="0" w:type="auto"/>
+          </w:tcPr>
+          <w:p>
+            <w:r>
+              <w:t>.5</w:t>
+            </w:r>
+          </w:p>
         </w:tc>
         <w:tc>
           <w:tcPr>
@@ -5667,7 +5980,10 @@
       </w:tr>
     </w:tbl>
     <w:p/>
-    <w:p/>
+    <w:p>
+      <w:bookmarkStart w:id="0" w:name="_GoBack"/>
+      <w:bookmarkEnd w:id="0"/>
+    </w:p>
     <w:sectPr>
       <w:pgSz w:w="12240" w:h="15840"/>
       <w:pgMar w:top="1440" w:right="1440" w:bottom="1440" w:left="1440" w:header="720" w:footer="720" w:gutter="0"/>
@@ -5679,7 +5995,7 @@
 </file>
 
 <file path=word/endnotes.xml><?xml version="1.0" encoding="utf-8"?>
-<w:endnotes xmlns:wpc="http://schemas.microsoft.com/office/word/2010/wordprocessingCanvas" xmlns:mo="http://schemas.microsoft.com/office/mac/office/2008/main" xmlns:mc="http://schemas.openxmlformats.org/markup-compatibility/2006" xmlns:mv="urn:schemas-microsoft-com:mac:vml" xmlns:o="urn:schemas-microsoft-com:office:office" xmlns:r="http://schemas.openxmlformats.org/officeDocument/2006/relationships" xmlns:m="http://schemas.openxmlformats.org/officeDocument/2006/math" xmlns:v="urn:schemas-microsoft-com:vml" xmlns:wp14="http://schemas.microsoft.com/office/word/2010/wordprocessingDrawing" xmlns:wp="http://schemas.openxmlformats.org/drawingml/2006/wordprocessingDrawing" xmlns:w10="urn:schemas-microsoft-com:office:word" xmlns:w="http://schemas.openxmlformats.org/wordprocessingml/2006/main" xmlns:w14="http://schemas.microsoft.com/office/word/2010/wordml" xmlns:wpg="http://schemas.microsoft.com/office/word/2010/wordprocessingGroup" xmlns:wpi="http://schemas.microsoft.com/office/word/2010/wordprocessingInk" xmlns:wne="http://schemas.microsoft.com/office/word/2006/wordml" xmlns:wps="http://schemas.microsoft.com/office/word/2010/wordprocessingShape" mc:Ignorable="w14 wp14">
+<w:endnotes xmlns:wpc="http://schemas.microsoft.com/office/word/2010/wordprocessingCanvas" xmlns:mc="http://schemas.openxmlformats.org/markup-compatibility/2006" xmlns:o="urn:schemas-microsoft-com:office:office" xmlns:r="http://schemas.openxmlformats.org/officeDocument/2006/relationships" xmlns:m="http://schemas.openxmlformats.org/officeDocument/2006/math" xmlns:v="urn:schemas-microsoft-com:vml" xmlns:wp14="http://schemas.microsoft.com/office/word/2010/wordprocessingDrawing" xmlns:wp="http://schemas.openxmlformats.org/drawingml/2006/wordprocessingDrawing" xmlns:w10="urn:schemas-microsoft-com:office:word" xmlns:w="http://schemas.openxmlformats.org/wordprocessingml/2006/main" xmlns:w14="http://schemas.microsoft.com/office/word/2010/wordml" xmlns:w15="http://schemas.microsoft.com/office/word/2012/wordml" xmlns:wpg="http://schemas.microsoft.com/office/word/2010/wordprocessingGroup" xmlns:wpi="http://schemas.microsoft.com/office/word/2010/wordprocessingInk" xmlns:wne="http://schemas.microsoft.com/office/word/2006/wordml" xmlns:wps="http://schemas.microsoft.com/office/word/2010/wordprocessingShape" mc:Ignorable="w14 w15 wp14">
   <w:endnote w:type="separator" w:id="-1">
     <w:p>
       <w:pPr>
@@ -5704,10 +6020,10 @@
 </file>
 
 <file path=word/footer1.xml><?xml version="1.0" encoding="utf-8"?>
-<w:ftr xmlns:wpc="http://schemas.microsoft.com/office/word/2010/wordprocessingCanvas" xmlns:mo="http://schemas.microsoft.com/office/mac/office/2008/main" xmlns:mc="http://schemas.openxmlformats.org/markup-compatibility/2006" xmlns:mv="urn:schemas-microsoft-com:mac:vml" xmlns:o="urn:schemas-microsoft-com:office:office" xmlns:r="http://schemas.openxmlformats.org/officeDocument/2006/relationships" xmlns:m="http://schemas.openxmlformats.org/officeDocument/2006/math" xmlns:v="urn:schemas-microsoft-com:vml" xmlns:wp14="http://schemas.microsoft.com/office/word/2010/wordprocessingDrawing" xmlns:wp="http://schemas.openxmlformats.org/drawingml/2006/wordprocessingDrawing" xmlns:w10="urn:schemas-microsoft-com:office:word" xmlns:w="http://schemas.openxmlformats.org/wordprocessingml/2006/main" xmlns:w14="http://schemas.microsoft.com/office/word/2010/wordml" xmlns:wpg="http://schemas.microsoft.com/office/word/2010/wordprocessingGroup" xmlns:wpi="http://schemas.microsoft.com/office/word/2010/wordprocessingInk" xmlns:wne="http://schemas.microsoft.com/office/word/2006/wordml" xmlns:wps="http://schemas.microsoft.com/office/word/2010/wordprocessingShape" mc:Ignorable="w14 wp14">
+<w:ftr xmlns:wpc="http://schemas.microsoft.com/office/word/2010/wordprocessingCanvas" xmlns:mc="http://schemas.openxmlformats.org/markup-compatibility/2006" xmlns:o="urn:schemas-microsoft-com:office:office" xmlns:r="http://schemas.openxmlformats.org/officeDocument/2006/relationships" xmlns:m="http://schemas.openxmlformats.org/officeDocument/2006/math" xmlns:v="urn:schemas-microsoft-com:vml" xmlns:wp14="http://schemas.microsoft.com/office/word/2010/wordprocessingDrawing" xmlns:wp="http://schemas.openxmlformats.org/drawingml/2006/wordprocessingDrawing" xmlns:w10="urn:schemas-microsoft-com:office:word" xmlns:w="http://schemas.openxmlformats.org/wordprocessingml/2006/main" xmlns:w14="http://schemas.microsoft.com/office/word/2010/wordml" xmlns:w15="http://schemas.microsoft.com/office/word/2012/wordml" xmlns:wpg="http://schemas.microsoft.com/office/word/2010/wordprocessingGroup" xmlns:wpi="http://schemas.microsoft.com/office/word/2010/wordprocessingInk" xmlns:wne="http://schemas.microsoft.com/office/word/2006/wordml" xmlns:wps="http://schemas.microsoft.com/office/word/2010/wordprocessingShape" mc:Ignorable="w14 w15 wp14">
   <w:sdt>
     <w:sdtPr>
-      <w:id w:val="-822740721"/>
+      <w:id w:val="663058120"/>
       <w:docPartObj>
         <w:docPartGallery w:val="Page Numbers (Bottom of Page)"/>
         <w:docPartUnique/>
@@ -5722,7 +6038,6 @@
       <w:p>
         <w:pPr>
           <w:pStyle w:val="Footer"/>
-          <w:jc w:val="right"/>
         </w:pPr>
         <w:r>
           <w:fldChar w:fldCharType="begin"/>
@@ -5737,7 +6052,7 @@
           <w:rPr>
             <w:noProof/>
           </w:rPr>
-          <w:t>4</w:t>
+          <w:t>3</w:t>
         </w:r>
         <w:r>
           <w:rPr>
@@ -5757,7 +6072,7 @@
 </file>
 
 <file path=word/footnotes.xml><?xml version="1.0" encoding="utf-8"?>
-<w:footnotes xmlns:wpc="http://schemas.microsoft.com/office/word/2010/wordprocessingCanvas" xmlns:mo="http://schemas.microsoft.com/office/mac/office/2008/main" xmlns:mc="http://schemas.openxmlformats.org/markup-compatibility/2006" xmlns:mv="urn:schemas-microsoft-com:mac:vml" xmlns:o="urn:schemas-microsoft-com:office:office" xmlns:r="http://schemas.openxmlformats.org/officeDocument/2006/relationships" xmlns:m="http://schemas.openxmlformats.org/officeDocument/2006/math" xmlns:v="urn:schemas-microsoft-com:vml" xmlns:wp14="http://schemas.microsoft.com/office/word/2010/wordprocessingDrawing" xmlns:wp="http://schemas.openxmlformats.org/drawingml/2006/wordprocessingDrawing" xmlns:w10="urn:schemas-microsoft-com:office:word" xmlns:w="http://schemas.openxmlformats.org/wordprocessingml/2006/main" xmlns:w14="http://schemas.microsoft.com/office/word/2010/wordml" xmlns:wpg="http://schemas.microsoft.com/office/word/2010/wordprocessingGroup" xmlns:wpi="http://schemas.microsoft.com/office/word/2010/wordprocessingInk" xmlns:wne="http://schemas.microsoft.com/office/word/2006/wordml" xmlns:wps="http://schemas.microsoft.com/office/word/2010/wordprocessingShape" mc:Ignorable="w14 wp14">
+<w:footnotes xmlns:wpc="http://schemas.microsoft.com/office/word/2010/wordprocessingCanvas" xmlns:mc="http://schemas.openxmlformats.org/markup-compatibility/2006" xmlns:o="urn:schemas-microsoft-com:office:office" xmlns:r="http://schemas.openxmlformats.org/officeDocument/2006/relationships" xmlns:m="http://schemas.openxmlformats.org/officeDocument/2006/math" xmlns:v="urn:schemas-microsoft-com:vml" xmlns:wp14="http://schemas.microsoft.com/office/word/2010/wordprocessingDrawing" xmlns:wp="http://schemas.openxmlformats.org/drawingml/2006/wordprocessingDrawing" xmlns:w10="urn:schemas-microsoft-com:office:word" xmlns:w="http://schemas.openxmlformats.org/wordprocessingml/2006/main" xmlns:w14="http://schemas.microsoft.com/office/word/2010/wordml" xmlns:w15="http://schemas.microsoft.com/office/word/2012/wordml" xmlns:wpg="http://schemas.microsoft.com/office/word/2010/wordprocessingGroup" xmlns:wpi="http://schemas.microsoft.com/office/word/2010/wordprocessingInk" xmlns:wne="http://schemas.microsoft.com/office/word/2006/wordml" xmlns:wps="http://schemas.microsoft.com/office/word/2010/wordprocessingShape" mc:Ignorable="w14 w15 wp14">
   <w:footnote w:type="separator" w:id="-1">
     <w:p>
       <w:pPr>
@@ -5782,7 +6097,7 @@
 </file>
 
 <file path=word/header1.xml><?xml version="1.0" encoding="utf-8"?>
-<w:hdr xmlns:wpc="http://schemas.microsoft.com/office/word/2010/wordprocessingCanvas" xmlns:mo="http://schemas.microsoft.com/office/mac/office/2008/main" xmlns:mc="http://schemas.openxmlformats.org/markup-compatibility/2006" xmlns:mv="urn:schemas-microsoft-com:mac:vml" xmlns:o="urn:schemas-microsoft-com:office:office" xmlns:r="http://schemas.openxmlformats.org/officeDocument/2006/relationships" xmlns:m="http://schemas.openxmlformats.org/officeDocument/2006/math" xmlns:v="urn:schemas-microsoft-com:vml" xmlns:wp14="http://schemas.microsoft.com/office/word/2010/wordprocessingDrawing" xmlns:wp="http://schemas.openxmlformats.org/drawingml/2006/wordprocessingDrawing" xmlns:w10="urn:schemas-microsoft-com:office:word" xmlns:w="http://schemas.openxmlformats.org/wordprocessingml/2006/main" xmlns:w14="http://schemas.microsoft.com/office/word/2010/wordml" xmlns:wpg="http://schemas.microsoft.com/office/word/2010/wordprocessingGroup" xmlns:wpi="http://schemas.microsoft.com/office/word/2010/wordprocessingInk" xmlns:wne="http://schemas.microsoft.com/office/word/2006/wordml" xmlns:wps="http://schemas.microsoft.com/office/word/2010/wordprocessingShape" mc:Ignorable="w14 wp14">
+<w:hdr xmlns:wpc="http://schemas.microsoft.com/office/word/2010/wordprocessingCanvas" xmlns:mc="http://schemas.openxmlformats.org/markup-compatibility/2006" xmlns:o="urn:schemas-microsoft-com:office:office" xmlns:r="http://schemas.openxmlformats.org/officeDocument/2006/relationships" xmlns:m="http://schemas.openxmlformats.org/officeDocument/2006/math" xmlns:v="urn:schemas-microsoft-com:vml" xmlns:wp14="http://schemas.microsoft.com/office/word/2010/wordprocessingDrawing" xmlns:wp="http://schemas.openxmlformats.org/drawingml/2006/wordprocessingDrawing" xmlns:w10="urn:schemas-microsoft-com:office:word" xmlns:w="http://schemas.openxmlformats.org/wordprocessingml/2006/main" xmlns:w14="http://schemas.microsoft.com/office/word/2010/wordml" xmlns:w15="http://schemas.microsoft.com/office/word/2012/wordml" xmlns:wpg="http://schemas.microsoft.com/office/word/2010/wordprocessingGroup" xmlns:wpi="http://schemas.microsoft.com/office/word/2010/wordprocessingInk" xmlns:wne="http://schemas.microsoft.com/office/word/2006/wordml" xmlns:wps="http://schemas.microsoft.com/office/word/2010/wordprocessingShape" mc:Ignorable="w14 w15 wp14">
   <w:p>
     <w:pPr>
       <w:pStyle w:val="Header"/>
@@ -5813,8 +6128,8 @@
 </file>
 
 <file path=word/numbering.xml><?xml version="1.0" encoding="utf-8"?>
-<w:numbering xmlns:wpc="http://schemas.microsoft.com/office/word/2010/wordprocessingCanvas" xmlns:mo="http://schemas.microsoft.com/office/mac/office/2008/main" xmlns:mc="http://schemas.openxmlformats.org/markup-compatibility/2006" xmlns:mv="urn:schemas-microsoft-com:mac:vml" xmlns:o="urn:schemas-microsoft-com:office:office" xmlns:r="http://schemas.openxmlformats.org/officeDocument/2006/relationships" xmlns:m="http://schemas.openxmlformats.org/officeDocument/2006/math" xmlns:v="urn:schemas-microsoft-com:vml" xmlns:wp14="http://schemas.microsoft.com/office/word/2010/wordprocessingDrawing" xmlns:wp="http://schemas.openxmlformats.org/drawingml/2006/wordprocessingDrawing" xmlns:w10="urn:schemas-microsoft-com:office:word" xmlns:w="http://schemas.openxmlformats.org/wordprocessingml/2006/main" xmlns:w14="http://schemas.microsoft.com/office/word/2010/wordml" xmlns:wpg="http://schemas.microsoft.com/office/word/2010/wordprocessingGroup" xmlns:wpi="http://schemas.microsoft.com/office/word/2010/wordprocessingInk" xmlns:wne="http://schemas.microsoft.com/office/word/2006/wordml" xmlns:wps="http://schemas.microsoft.com/office/word/2010/wordprocessingShape" mc:Ignorable="w14 wp14">
-  <w:abstractNum w:abstractNumId="0">
+<w:numbering xmlns:wpc="http://schemas.microsoft.com/office/word/2010/wordprocessingCanvas" xmlns:mc="http://schemas.openxmlformats.org/markup-compatibility/2006" xmlns:o="urn:schemas-microsoft-com:office:office" xmlns:r="http://schemas.openxmlformats.org/officeDocument/2006/relationships" xmlns:m="http://schemas.openxmlformats.org/officeDocument/2006/math" xmlns:v="urn:schemas-microsoft-com:vml" xmlns:wp14="http://schemas.microsoft.com/office/word/2010/wordprocessingDrawing" xmlns:wp="http://schemas.openxmlformats.org/drawingml/2006/wordprocessingDrawing" xmlns:w10="urn:schemas-microsoft-com:office:word" xmlns:w="http://schemas.openxmlformats.org/wordprocessingml/2006/main" xmlns:w14="http://schemas.microsoft.com/office/word/2010/wordml" xmlns:w15="http://schemas.microsoft.com/office/word/2012/wordml" xmlns:wpg="http://schemas.microsoft.com/office/word/2010/wordprocessingGroup" xmlns:wpi="http://schemas.microsoft.com/office/word/2010/wordprocessingInk" xmlns:wne="http://schemas.microsoft.com/office/word/2006/wordml" xmlns:wps="http://schemas.microsoft.com/office/word/2010/wordprocessingShape" mc:Ignorable="w14 w15 wp14">
+  <w:abstractNum w:abstractNumId="0" w15:restartNumberingAfterBreak="0">
     <w:nsid w:val="01762CB0"/>
     <w:multiLevelType w:val="hybridMultilevel"/>
     <w:tmpl w:val="902C4DBC"/>
@@ -5927,7 +6242,7 @@
       </w:rPr>
     </w:lvl>
   </w:abstractNum>
-  <w:abstractNum w:abstractNumId="1">
+  <w:abstractNum w:abstractNumId="1" w15:restartNumberingAfterBreak="0">
     <w:nsid w:val="0F915979"/>
     <w:multiLevelType w:val="hybridMultilevel"/>
     <w:tmpl w:val="A25ACA76"/>
@@ -6040,7 +6355,7 @@
       </w:rPr>
     </w:lvl>
   </w:abstractNum>
-  <w:abstractNum w:abstractNumId="2">
+  <w:abstractNum w:abstractNumId="2" w15:restartNumberingAfterBreak="0">
     <w:nsid w:val="2C32368C"/>
     <w:multiLevelType w:val="hybridMultilevel"/>
     <w:tmpl w:val="69C8860E"/>
@@ -6153,7 +6468,7 @@
       </w:rPr>
     </w:lvl>
   </w:abstractNum>
-  <w:abstractNum w:abstractNumId="3">
+  <w:abstractNum w:abstractNumId="3" w15:restartNumberingAfterBreak="0">
     <w:nsid w:val="2F977875"/>
     <w:multiLevelType w:val="hybridMultilevel"/>
     <w:tmpl w:val="E48C80C2"/>
@@ -6266,7 +6581,7 @@
       </w:rPr>
     </w:lvl>
   </w:abstractNum>
-  <w:abstractNum w:abstractNumId="4">
+  <w:abstractNum w:abstractNumId="4" w15:restartNumberingAfterBreak="0">
     <w:nsid w:val="706C355C"/>
     <w:multiLevelType w:val="hybridMultilevel"/>
     <w:tmpl w:val="2A068A62"/>
@@ -6379,7 +6694,7 @@
       </w:rPr>
     </w:lvl>
   </w:abstractNum>
-  <w:abstractNum w:abstractNumId="5">
+  <w:abstractNum w:abstractNumId="5" w15:restartNumberingAfterBreak="0">
     <w:nsid w:val="7159357B"/>
     <w:multiLevelType w:val="hybridMultilevel"/>
     <w:tmpl w:val="842C16C0"/>
@@ -6492,7 +6807,7 @@
       </w:rPr>
     </w:lvl>
   </w:abstractNum>
-  <w:abstractNum w:abstractNumId="6">
+  <w:abstractNum w:abstractNumId="6" w15:restartNumberingAfterBreak="0">
     <w:nsid w:val="77F26407"/>
     <w:multiLevelType w:val="hybridMultilevel"/>
     <w:tmpl w:val="73F03AF0"/>
@@ -6630,7 +6945,7 @@
 </file>
 
 <file path=word/styles.xml><?xml version="1.0" encoding="utf-8"?>
-<w:styles xmlns:mc="http://schemas.openxmlformats.org/markup-compatibility/2006" xmlns:r="http://schemas.openxmlformats.org/officeDocument/2006/relationships" xmlns:w="http://schemas.openxmlformats.org/wordprocessingml/2006/main" xmlns:w14="http://schemas.microsoft.com/office/word/2010/wordml" mc:Ignorable="w14">
+<w:styles xmlns:mc="http://schemas.openxmlformats.org/markup-compatibility/2006" xmlns:r="http://schemas.openxmlformats.org/officeDocument/2006/relationships" xmlns:w="http://schemas.openxmlformats.org/wordprocessingml/2006/main" xmlns:w14="http://schemas.microsoft.com/office/word/2010/wordml" xmlns:w15="http://schemas.microsoft.com/office/word/2012/wordml" mc:Ignorable="w14 w15">
   <w:docDefaults>
     <w:rPrDefault>
       <w:rPr>
@@ -6646,153 +6961,369 @@
       </w:pPr>
     </w:pPrDefault>
   </w:docDefaults>
-  <w:latentStyles w:defLockedState="0" w:defUIPriority="99" w:defSemiHidden="1" w:defUnhideWhenUsed="1" w:defQFormat="0" w:count="276">
-    <w:lsdException w:name="Normal" w:semiHidden="0" w:uiPriority="0" w:unhideWhenUsed="0" w:qFormat="1"/>
-    <w:lsdException w:name="heading 1" w:semiHidden="0" w:uiPriority="9" w:unhideWhenUsed="0" w:qFormat="1"/>
-    <w:lsdException w:name="heading 2" w:uiPriority="9" w:qFormat="1"/>
-    <w:lsdException w:name="heading 3" w:uiPriority="9" w:qFormat="1"/>
-    <w:lsdException w:name="heading 4" w:uiPriority="9" w:qFormat="1"/>
-    <w:lsdException w:name="heading 5" w:uiPriority="9" w:qFormat="1"/>
-    <w:lsdException w:name="heading 6" w:uiPriority="9" w:qFormat="1"/>
-    <w:lsdException w:name="heading 7" w:uiPriority="9" w:qFormat="1"/>
-    <w:lsdException w:name="heading 8" w:uiPriority="9" w:qFormat="1"/>
-    <w:lsdException w:name="heading 9" w:uiPriority="9" w:qFormat="1"/>
-    <w:lsdException w:name="toc 1" w:uiPriority="39"/>
-    <w:lsdException w:name="toc 2" w:uiPriority="39"/>
-    <w:lsdException w:name="toc 3" w:uiPriority="39"/>
-    <w:lsdException w:name="toc 4" w:uiPriority="39"/>
-    <w:lsdException w:name="toc 5" w:uiPriority="39"/>
-    <w:lsdException w:name="toc 6" w:uiPriority="39"/>
-    <w:lsdException w:name="toc 7" w:uiPriority="39"/>
-    <w:lsdException w:name="toc 8" w:uiPriority="39"/>
-    <w:lsdException w:name="toc 9" w:uiPriority="39"/>
-    <w:lsdException w:name="caption" w:uiPriority="35" w:qFormat="1"/>
-    <w:lsdException w:name="Title" w:semiHidden="0" w:uiPriority="10" w:unhideWhenUsed="0" w:qFormat="1"/>
-    <w:lsdException w:name="Default Paragraph Font" w:uiPriority="1"/>
-    <w:lsdException w:name="Subtitle" w:semiHidden="0" w:uiPriority="11" w:unhideWhenUsed="0" w:qFormat="1"/>
-    <w:lsdException w:name="Strong" w:semiHidden="0" w:uiPriority="22" w:unhideWhenUsed="0" w:qFormat="1"/>
-    <w:lsdException w:name="Emphasis" w:semiHidden="0" w:uiPriority="20" w:unhideWhenUsed="0" w:qFormat="1"/>
-    <w:lsdException w:name="Table Grid" w:semiHidden="0" w:uiPriority="39" w:unhideWhenUsed="0"/>
-    <w:lsdException w:name="Note Level 1" w:semiHidden="0" w:unhideWhenUsed="0"/>
-    <w:lsdException w:name="Note Level 2" w:semiHidden="0" w:unhideWhenUsed="0"/>
-    <w:lsdException w:name="Note Level 3" w:semiHidden="0" w:unhideWhenUsed="0"/>
-    <w:lsdException w:name="Note Level 4" w:semiHidden="0" w:unhideWhenUsed="0"/>
-    <w:lsdException w:name="Note Level 5" w:semiHidden="0" w:unhideWhenUsed="0"/>
-    <w:lsdException w:name="Note Level 6" w:semiHidden="0" w:unhideWhenUsed="0"/>
-    <w:lsdException w:name="Note Level 7" w:semiHidden="0" w:unhideWhenUsed="0"/>
-    <w:lsdException w:name="Note Level 8" w:semiHidden="0" w:unhideWhenUsed="0"/>
-    <w:lsdException w:name="Note Level 9" w:semiHidden="0" w:unhideWhenUsed="0"/>
-    <w:lsdException w:name="Placeholder Text" w:unhideWhenUsed="0"/>
-    <w:lsdException w:name="No Spacing" w:semiHidden="0" w:uiPriority="1" w:unhideWhenUsed="0" w:qFormat="1"/>
-    <w:lsdException w:name="Light Shading" w:semiHidden="0" w:uiPriority="60" w:unhideWhenUsed="0"/>
-    <w:lsdException w:name="Light List" w:semiHidden="0" w:uiPriority="61" w:unhideWhenUsed="0"/>
-    <w:lsdException w:name="Light Grid" w:semiHidden="0" w:uiPriority="62" w:unhideWhenUsed="0"/>
-    <w:lsdException w:name="Medium Shading 1" w:semiHidden="0" w:uiPriority="63" w:unhideWhenUsed="0"/>
-    <w:lsdException w:name="Medium Shading 2" w:semiHidden="0" w:uiPriority="64" w:unhideWhenUsed="0"/>
-    <w:lsdException w:name="Medium List 1" w:semiHidden="0" w:uiPriority="65" w:unhideWhenUsed="0"/>
-    <w:lsdException w:name="Medium List 2" w:semiHidden="0" w:uiPriority="66" w:unhideWhenUsed="0"/>
-    <w:lsdException w:name="Medium Grid 1" w:semiHidden="0" w:uiPriority="67" w:unhideWhenUsed="0"/>
-    <w:lsdException w:name="Medium Grid 2" w:semiHidden="0" w:uiPriority="68" w:unhideWhenUsed="0"/>
-    <w:lsdException w:name="Medium Grid 3" w:semiHidden="0" w:uiPriority="69" w:unhideWhenUsed="0"/>
-    <w:lsdException w:name="Dark List" w:semiHidden="0" w:uiPriority="70" w:unhideWhenUsed="0"/>
-    <w:lsdException w:name="Colorful Shading" w:semiHidden="0" w:uiPriority="71" w:unhideWhenUsed="0"/>
-    <w:lsdException w:name="Colorful List" w:semiHidden="0" w:uiPriority="72" w:unhideWhenUsed="0"/>
-    <w:lsdException w:name="Colorful Grid" w:semiHidden="0" w:uiPriority="73" w:unhideWhenUsed="0"/>
-    <w:lsdException w:name="Light Shading Accent 1" w:semiHidden="0" w:uiPriority="60" w:unhideWhenUsed="0"/>
-    <w:lsdException w:name="Light List Accent 1" w:semiHidden="0" w:uiPriority="61" w:unhideWhenUsed="0"/>
-    <w:lsdException w:name="Light Grid Accent 1" w:semiHidden="0" w:uiPriority="62" w:unhideWhenUsed="0"/>
-    <w:lsdException w:name="Medium Shading 1 Accent 1" w:semiHidden="0" w:uiPriority="63" w:unhideWhenUsed="0"/>
-    <w:lsdException w:name="Medium Shading 2 Accent 1" w:semiHidden="0" w:uiPriority="64" w:unhideWhenUsed="0"/>
-    <w:lsdException w:name="Medium List 1 Accent 1" w:semiHidden="0" w:uiPriority="65" w:unhideWhenUsed="0"/>
-    <w:lsdException w:name="Revision" w:unhideWhenUsed="0"/>
-    <w:lsdException w:name="List Paragraph" w:semiHidden="0" w:uiPriority="34" w:unhideWhenUsed="0" w:qFormat="1"/>
-    <w:lsdException w:name="Quote" w:semiHidden="0" w:uiPriority="29" w:unhideWhenUsed="0" w:qFormat="1"/>
-    <w:lsdException w:name="Intense Quote" w:semiHidden="0" w:uiPriority="30" w:unhideWhenUsed="0" w:qFormat="1"/>
-    <w:lsdException w:name="Medium List 2 Accent 1" w:semiHidden="0" w:uiPriority="66" w:unhideWhenUsed="0"/>
-    <w:lsdException w:name="Medium Grid 1 Accent 1" w:semiHidden="0" w:uiPriority="67" w:unhideWhenUsed="0"/>
-    <w:lsdException w:name="Medium Grid 2 Accent 1" w:semiHidden="0" w:uiPriority="68" w:unhideWhenUsed="0"/>
-    <w:lsdException w:name="Medium Grid 3 Accent 1" w:semiHidden="0" w:uiPriority="69" w:unhideWhenUsed="0"/>
-    <w:lsdException w:name="Dark List Accent 1" w:semiHidden="0" w:uiPriority="70" w:unhideWhenUsed="0"/>
-    <w:lsdException w:name="Colorful Shading Accent 1" w:semiHidden="0" w:uiPriority="71" w:unhideWhenUsed="0"/>
-    <w:lsdException w:name="Colorful List Accent 1" w:semiHidden="0" w:uiPriority="72" w:unhideWhenUsed="0"/>
-    <w:lsdException w:name="Colorful Grid Accent 1" w:semiHidden="0" w:uiPriority="73" w:unhideWhenUsed="0"/>
-    <w:lsdException w:name="Light Shading Accent 2" w:semiHidden="0" w:uiPriority="60" w:unhideWhenUsed="0"/>
-    <w:lsdException w:name="Light List Accent 2" w:semiHidden="0" w:uiPriority="61" w:unhideWhenUsed="0"/>
-    <w:lsdException w:name="Light Grid Accent 2" w:semiHidden="0" w:uiPriority="62" w:unhideWhenUsed="0"/>
-    <w:lsdException w:name="Medium Shading 1 Accent 2" w:semiHidden="0" w:uiPriority="63" w:unhideWhenUsed="0"/>
-    <w:lsdException w:name="Medium Shading 2 Accent 2" w:semiHidden="0" w:uiPriority="64" w:unhideWhenUsed="0"/>
-    <w:lsdException w:name="Medium List 1 Accent 2" w:semiHidden="0" w:uiPriority="65" w:unhideWhenUsed="0"/>
-    <w:lsdException w:name="Medium List 2 Accent 2" w:semiHidden="0" w:uiPriority="66" w:unhideWhenUsed="0"/>
-    <w:lsdException w:name="Medium Grid 1 Accent 2" w:semiHidden="0" w:uiPriority="67" w:unhideWhenUsed="0"/>
-    <w:lsdException w:name="Medium Grid 2 Accent 2" w:semiHidden="0" w:uiPriority="68" w:unhideWhenUsed="0"/>
-    <w:lsdException w:name="Medium Grid 3 Accent 2" w:semiHidden="0" w:uiPriority="69" w:unhideWhenUsed="0"/>
-    <w:lsdException w:name="Dark List Accent 2" w:semiHidden="0" w:uiPriority="70" w:unhideWhenUsed="0"/>
-    <w:lsdException w:name="Colorful Shading Accent 2" w:semiHidden="0" w:uiPriority="71" w:unhideWhenUsed="0"/>
-    <w:lsdException w:name="Colorful List Accent 2" w:semiHidden="0" w:uiPriority="72" w:unhideWhenUsed="0"/>
-    <w:lsdException w:name="Colorful Grid Accent 2" w:semiHidden="0" w:uiPriority="73" w:unhideWhenUsed="0"/>
-    <w:lsdException w:name="Light Shading Accent 3" w:semiHidden="0" w:uiPriority="60" w:unhideWhenUsed="0"/>
-    <w:lsdException w:name="Light List Accent 3" w:semiHidden="0" w:uiPriority="61" w:unhideWhenUsed="0"/>
-    <w:lsdException w:name="Light Grid Accent 3" w:semiHidden="0" w:uiPriority="62" w:unhideWhenUsed="0"/>
-    <w:lsdException w:name="Medium Shading 1 Accent 3" w:semiHidden="0" w:uiPriority="63" w:unhideWhenUsed="0"/>
-    <w:lsdException w:name="Medium Shading 2 Accent 3" w:semiHidden="0" w:uiPriority="64" w:unhideWhenUsed="0"/>
-    <w:lsdException w:name="Medium List 1 Accent 3" w:semiHidden="0" w:uiPriority="65" w:unhideWhenUsed="0"/>
-    <w:lsdException w:name="Medium List 2 Accent 3" w:semiHidden="0" w:uiPriority="66" w:unhideWhenUsed="0"/>
-    <w:lsdException w:name="Medium Grid 1 Accent 3" w:semiHidden="0" w:uiPriority="67" w:unhideWhenUsed="0"/>
-    <w:lsdException w:name="Medium Grid 2 Accent 3" w:semiHidden="0" w:uiPriority="68" w:unhideWhenUsed="0"/>
-    <w:lsdException w:name="Medium Grid 3 Accent 3" w:semiHidden="0" w:uiPriority="69" w:unhideWhenUsed="0"/>
-    <w:lsdException w:name="Dark List Accent 3" w:semiHidden="0" w:uiPriority="70" w:unhideWhenUsed="0"/>
-    <w:lsdException w:name="Colorful Shading Accent 3" w:semiHidden="0" w:uiPriority="71" w:unhideWhenUsed="0"/>
-    <w:lsdException w:name="Colorful List Accent 3" w:semiHidden="0" w:uiPriority="72" w:unhideWhenUsed="0"/>
-    <w:lsdException w:name="Colorful Grid Accent 3" w:semiHidden="0" w:uiPriority="73" w:unhideWhenUsed="0"/>
-    <w:lsdException w:name="Light Shading Accent 4" w:semiHidden="0" w:uiPriority="60" w:unhideWhenUsed="0"/>
-    <w:lsdException w:name="Light List Accent 4" w:semiHidden="0" w:uiPriority="61" w:unhideWhenUsed="0"/>
-    <w:lsdException w:name="Light Grid Accent 4" w:semiHidden="0" w:uiPriority="62" w:unhideWhenUsed="0"/>
-    <w:lsdException w:name="Medium Shading 1 Accent 4" w:semiHidden="0" w:uiPriority="63" w:unhideWhenUsed="0"/>
-    <w:lsdException w:name="Medium Shading 2 Accent 4" w:semiHidden="0" w:uiPriority="64" w:unhideWhenUsed="0"/>
-    <w:lsdException w:name="Medium List 1 Accent 4" w:semiHidden="0" w:uiPriority="65" w:unhideWhenUsed="0"/>
-    <w:lsdException w:name="Medium List 2 Accent 4" w:semiHidden="0" w:uiPriority="66" w:unhideWhenUsed="0"/>
-    <w:lsdException w:name="Medium Grid 1 Accent 4" w:semiHidden="0" w:uiPriority="67" w:unhideWhenUsed="0"/>
-    <w:lsdException w:name="Medium Grid 2 Accent 4" w:semiHidden="0" w:uiPriority="68" w:unhideWhenUsed="0"/>
-    <w:lsdException w:name="Medium Grid 3 Accent 4" w:semiHidden="0" w:uiPriority="69" w:unhideWhenUsed="0"/>
-    <w:lsdException w:name="Dark List Accent 4" w:semiHidden="0" w:uiPriority="70" w:unhideWhenUsed="0"/>
-    <w:lsdException w:name="Colorful Shading Accent 4" w:semiHidden="0" w:uiPriority="71" w:unhideWhenUsed="0"/>
-    <w:lsdException w:name="Colorful List Accent 4" w:semiHidden="0" w:uiPriority="72" w:unhideWhenUsed="0"/>
-    <w:lsdException w:name="Colorful Grid Accent 4" w:semiHidden="0" w:uiPriority="73" w:unhideWhenUsed="0"/>
-    <w:lsdException w:name="Light Shading Accent 5" w:semiHidden="0" w:uiPriority="60" w:unhideWhenUsed="0"/>
-    <w:lsdException w:name="Light List Accent 5" w:semiHidden="0" w:uiPriority="61" w:unhideWhenUsed="0"/>
-    <w:lsdException w:name="Light Grid Accent 5" w:semiHidden="0" w:uiPriority="62" w:unhideWhenUsed="0"/>
-    <w:lsdException w:name="Medium Shading 1 Accent 5" w:semiHidden="0" w:uiPriority="63" w:unhideWhenUsed="0"/>
-    <w:lsdException w:name="Medium Shading 2 Accent 5" w:semiHidden="0" w:uiPriority="64" w:unhideWhenUsed="0"/>
-    <w:lsdException w:name="Medium List 1 Accent 5" w:semiHidden="0" w:uiPriority="65" w:unhideWhenUsed="0"/>
-    <w:lsdException w:name="Medium List 2 Accent 5" w:semiHidden="0" w:uiPriority="66" w:unhideWhenUsed="0"/>
-    <w:lsdException w:name="Medium Grid 1 Accent 5" w:semiHidden="0" w:uiPriority="67" w:unhideWhenUsed="0"/>
-    <w:lsdException w:name="Medium Grid 2 Accent 5" w:semiHidden="0" w:uiPriority="68" w:unhideWhenUsed="0"/>
-    <w:lsdException w:name="Medium Grid 3 Accent 5" w:semiHidden="0" w:uiPriority="69" w:unhideWhenUsed="0"/>
-    <w:lsdException w:name="Dark List Accent 5" w:semiHidden="0" w:uiPriority="70" w:unhideWhenUsed="0"/>
-    <w:lsdException w:name="Colorful Shading Accent 5" w:semiHidden="0" w:uiPriority="71" w:unhideWhenUsed="0"/>
-    <w:lsdException w:name="Colorful List Accent 5" w:semiHidden="0" w:uiPriority="72" w:unhideWhenUsed="0"/>
-    <w:lsdException w:name="Colorful Grid Accent 5" w:semiHidden="0" w:uiPriority="73" w:unhideWhenUsed="0"/>
-    <w:lsdException w:name="Light Shading Accent 6" w:semiHidden="0" w:uiPriority="60" w:unhideWhenUsed="0"/>
-    <w:lsdException w:name="Light List Accent 6" w:semiHidden="0" w:uiPriority="61" w:unhideWhenUsed="0"/>
-    <w:lsdException w:name="Light Grid Accent 6" w:semiHidden="0" w:uiPriority="62" w:unhideWhenUsed="0"/>
-    <w:lsdException w:name="Medium Shading 1 Accent 6" w:semiHidden="0" w:uiPriority="63" w:unhideWhenUsed="0"/>
-    <w:lsdException w:name="Medium Shading 2 Accent 6" w:semiHidden="0" w:uiPriority="64" w:unhideWhenUsed="0"/>
-    <w:lsdException w:name="Medium List 1 Accent 6" w:semiHidden="0" w:uiPriority="65" w:unhideWhenUsed="0"/>
-    <w:lsdException w:name="Medium List 2 Accent 6" w:semiHidden="0" w:uiPriority="66" w:unhideWhenUsed="0"/>
-    <w:lsdException w:name="Medium Grid 1 Accent 6" w:semiHidden="0" w:uiPriority="67" w:unhideWhenUsed="0"/>
-    <w:lsdException w:name="Medium Grid 2 Accent 6" w:semiHidden="0" w:uiPriority="68" w:unhideWhenUsed="0"/>
-    <w:lsdException w:name="Medium Grid 3 Accent 6" w:semiHidden="0" w:uiPriority="69" w:unhideWhenUsed="0"/>
-    <w:lsdException w:name="Dark List Accent 6" w:semiHidden="0" w:uiPriority="70" w:unhideWhenUsed="0"/>
-    <w:lsdException w:name="Colorful Shading Accent 6" w:semiHidden="0" w:uiPriority="71" w:unhideWhenUsed="0"/>
-    <w:lsdException w:name="Colorful List Accent 6" w:semiHidden="0" w:uiPriority="72" w:unhideWhenUsed="0"/>
-    <w:lsdException w:name="Colorful Grid Accent 6" w:semiHidden="0" w:uiPriority="73" w:unhideWhenUsed="0"/>
-    <w:lsdException w:name="Subtle Emphasis" w:semiHidden="0" w:uiPriority="19" w:unhideWhenUsed="0" w:qFormat="1"/>
-    <w:lsdException w:name="Intense Emphasis" w:semiHidden="0" w:uiPriority="21" w:unhideWhenUsed="0" w:qFormat="1"/>
-    <w:lsdException w:name="Subtle Reference" w:semiHidden="0" w:uiPriority="31" w:unhideWhenUsed="0" w:qFormat="1"/>
-    <w:lsdException w:name="Intense Reference" w:semiHidden="0" w:uiPriority="32" w:unhideWhenUsed="0" w:qFormat="1"/>
-    <w:lsdException w:name="Book Title" w:semiHidden="0" w:uiPriority="33" w:unhideWhenUsed="0" w:qFormat="1"/>
-    <w:lsdException w:name="Bibliography" w:uiPriority="37"/>
-    <w:lsdException w:name="TOC Heading" w:uiPriority="39" w:qFormat="1"/>
+  <w:latentStyles w:defLockedState="0" w:defUIPriority="99" w:defSemiHidden="0" w:defUnhideWhenUsed="0" w:defQFormat="0" w:count="371">
+    <w:lsdException w:name="Normal" w:uiPriority="0" w:qFormat="1"/>
+    <w:lsdException w:name="heading 1" w:uiPriority="9" w:qFormat="1"/>
+    <w:lsdException w:name="heading 2" w:semiHidden="1" w:uiPriority="9" w:unhideWhenUsed="1" w:qFormat="1"/>
+    <w:lsdException w:name="heading 3" w:semiHidden="1" w:uiPriority="9" w:unhideWhenUsed="1" w:qFormat="1"/>
+    <w:lsdException w:name="heading 4" w:semiHidden="1" w:uiPriority="9" w:unhideWhenUsed="1" w:qFormat="1"/>
+    <w:lsdException w:name="heading 5" w:semiHidden="1" w:uiPriority="9" w:unhideWhenUsed="1" w:qFormat="1"/>
+    <w:lsdException w:name="heading 6" w:semiHidden="1" w:uiPriority="9" w:unhideWhenUsed="1" w:qFormat="1"/>
+    <w:lsdException w:name="heading 7" w:semiHidden="1" w:uiPriority="9" w:unhideWhenUsed="1" w:qFormat="1"/>
+    <w:lsdException w:name="heading 8" w:semiHidden="1" w:uiPriority="9" w:unhideWhenUsed="1" w:qFormat="1"/>
+    <w:lsdException w:name="heading 9" w:semiHidden="1" w:uiPriority="9" w:unhideWhenUsed="1" w:qFormat="1"/>
+    <w:lsdException w:name="index 1" w:semiHidden="1" w:unhideWhenUsed="1"/>
+    <w:lsdException w:name="index 2" w:semiHidden="1" w:unhideWhenUsed="1"/>
+    <w:lsdException w:name="index 3" w:semiHidden="1" w:unhideWhenUsed="1"/>
+    <w:lsdException w:name="index 4" w:semiHidden="1" w:unhideWhenUsed="1"/>
+    <w:lsdException w:name="index 5" w:semiHidden="1" w:unhideWhenUsed="1"/>
+    <w:lsdException w:name="index 6" w:semiHidden="1" w:unhideWhenUsed="1"/>
+    <w:lsdException w:name="index 7" w:semiHidden="1" w:unhideWhenUsed="1"/>
+    <w:lsdException w:name="index 8" w:semiHidden="1" w:unhideWhenUsed="1"/>
+    <w:lsdException w:name="index 9" w:semiHidden="1" w:unhideWhenUsed="1"/>
+    <w:lsdException w:name="toc 1" w:semiHidden="1" w:uiPriority="39" w:unhideWhenUsed="1"/>
+    <w:lsdException w:name="toc 2" w:semiHidden="1" w:uiPriority="39" w:unhideWhenUsed="1"/>
+    <w:lsdException w:name="toc 3" w:semiHidden="1" w:uiPriority="39" w:unhideWhenUsed="1"/>
+    <w:lsdException w:name="toc 4" w:semiHidden="1" w:uiPriority="39" w:unhideWhenUsed="1"/>
+    <w:lsdException w:name="toc 5" w:semiHidden="1" w:uiPriority="39" w:unhideWhenUsed="1"/>
+    <w:lsdException w:name="toc 6" w:semiHidden="1" w:uiPriority="39" w:unhideWhenUsed="1"/>
+    <w:lsdException w:name="toc 7" w:semiHidden="1" w:uiPriority="39" w:unhideWhenUsed="1"/>
+    <w:lsdException w:name="toc 8" w:semiHidden="1" w:uiPriority="39" w:unhideWhenUsed="1"/>
+    <w:lsdException w:name="toc 9" w:semiHidden="1" w:uiPriority="39" w:unhideWhenUsed="1"/>
+    <w:lsdException w:name="Normal Indent" w:semiHidden="1" w:unhideWhenUsed="1"/>
+    <w:lsdException w:name="footnote text" w:semiHidden="1" w:unhideWhenUsed="1"/>
+    <w:lsdException w:name="annotation text" w:semiHidden="1" w:unhideWhenUsed="1"/>
+    <w:lsdException w:name="header" w:semiHidden="1" w:unhideWhenUsed="1"/>
+    <w:lsdException w:name="footer" w:semiHidden="1" w:unhideWhenUsed="1"/>
+    <w:lsdException w:name="index heading" w:semiHidden="1" w:unhideWhenUsed="1"/>
+    <w:lsdException w:name="caption" w:semiHidden="1" w:uiPriority="35" w:unhideWhenUsed="1" w:qFormat="1"/>
+    <w:lsdException w:name="table of figures" w:semiHidden="1" w:unhideWhenUsed="1"/>
+    <w:lsdException w:name="envelope address" w:semiHidden="1" w:unhideWhenUsed="1"/>
+    <w:lsdException w:name="envelope return" w:semiHidden="1" w:unhideWhenUsed="1"/>
+    <w:lsdException w:name="footnote reference" w:semiHidden="1" w:unhideWhenUsed="1"/>
+    <w:lsdException w:name="annotation reference" w:semiHidden="1" w:unhideWhenUsed="1"/>
+    <w:lsdException w:name="line number" w:semiHidden="1" w:unhideWhenUsed="1"/>
+    <w:lsdException w:name="page number" w:semiHidden="1" w:unhideWhenUsed="1"/>
+    <w:lsdException w:name="endnote reference" w:semiHidden="1" w:unhideWhenUsed="1"/>
+    <w:lsdException w:name="endnote text" w:semiHidden="1" w:unhideWhenUsed="1"/>
+    <w:lsdException w:name="table of authorities" w:semiHidden="1" w:unhideWhenUsed="1"/>
+    <w:lsdException w:name="macro" w:semiHidden="1" w:unhideWhenUsed="1"/>
+    <w:lsdException w:name="toa heading" w:semiHidden="1" w:unhideWhenUsed="1"/>
+    <w:lsdException w:name="List" w:semiHidden="1" w:unhideWhenUsed="1"/>
+    <w:lsdException w:name="List Bullet" w:semiHidden="1" w:unhideWhenUsed="1"/>
+    <w:lsdException w:name="List Number" w:semiHidden="1" w:unhideWhenUsed="1"/>
+    <w:lsdException w:name="List 2" w:semiHidden="1" w:unhideWhenUsed="1"/>
+    <w:lsdException w:name="List 3" w:semiHidden="1" w:unhideWhenUsed="1"/>
+    <w:lsdException w:name="List 4" w:semiHidden="1" w:unhideWhenUsed="1"/>
+    <w:lsdException w:name="List 5" w:semiHidden="1" w:unhideWhenUsed="1"/>
+    <w:lsdException w:name="List Bullet 2" w:semiHidden="1" w:unhideWhenUsed="1"/>
+    <w:lsdException w:name="List Bullet 3" w:semiHidden="1" w:unhideWhenUsed="1"/>
+    <w:lsdException w:name="List Bullet 4" w:semiHidden="1" w:unhideWhenUsed="1"/>
+    <w:lsdException w:name="List Bullet 5" w:semiHidden="1" w:unhideWhenUsed="1"/>
+    <w:lsdException w:name="List Number 2" w:semiHidden="1" w:unhideWhenUsed="1"/>
+    <w:lsdException w:name="List Number 3" w:semiHidden="1" w:unhideWhenUsed="1"/>
+    <w:lsdException w:name="List Number 4" w:semiHidden="1" w:unhideWhenUsed="1"/>
+    <w:lsdException w:name="List Number 5" w:semiHidden="1" w:unhideWhenUsed="1"/>
+    <w:lsdException w:name="Title" w:uiPriority="10" w:qFormat="1"/>
+    <w:lsdException w:name="Closing" w:semiHidden="1" w:unhideWhenUsed="1"/>
+    <w:lsdException w:name="Signature" w:semiHidden="1" w:unhideWhenUsed="1"/>
+    <w:lsdException w:name="Default Paragraph Font" w:semiHidden="1" w:uiPriority="1" w:unhideWhenUsed="1"/>
+    <w:lsdException w:name="Body Text" w:semiHidden="1" w:unhideWhenUsed="1"/>
+    <w:lsdException w:name="Body Text Indent" w:semiHidden="1" w:unhideWhenUsed="1"/>
+    <w:lsdException w:name="List Continue" w:semiHidden="1" w:unhideWhenUsed="1"/>
+    <w:lsdException w:name="List Continue 2" w:semiHidden="1" w:unhideWhenUsed="1"/>
+    <w:lsdException w:name="List Continue 3" w:semiHidden="1" w:unhideWhenUsed="1"/>
+    <w:lsdException w:name="List Continue 4" w:semiHidden="1" w:unhideWhenUsed="1"/>
+    <w:lsdException w:name="List Continue 5" w:semiHidden="1" w:unhideWhenUsed="1"/>
+    <w:lsdException w:name="Message Header" w:semiHidden="1" w:unhideWhenUsed="1"/>
+    <w:lsdException w:name="Subtitle" w:uiPriority="11" w:qFormat="1"/>
+    <w:lsdException w:name="Salutation" w:semiHidden="1" w:unhideWhenUsed="1"/>
+    <w:lsdException w:name="Date" w:semiHidden="1" w:unhideWhenUsed="1"/>
+    <w:lsdException w:name="Body Text First Indent" w:semiHidden="1" w:unhideWhenUsed="1"/>
+    <w:lsdException w:name="Body Text First Indent 2" w:semiHidden="1" w:unhideWhenUsed="1"/>
+    <w:lsdException w:name="Note Heading" w:semiHidden="1" w:unhideWhenUsed="1"/>
+    <w:lsdException w:name="Body Text 2" w:semiHidden="1" w:unhideWhenUsed="1"/>
+    <w:lsdException w:name="Body Text 3" w:semiHidden="1" w:unhideWhenUsed="1"/>
+    <w:lsdException w:name="Body Text Indent 2" w:semiHidden="1" w:unhideWhenUsed="1"/>
+    <w:lsdException w:name="Body Text Indent 3" w:semiHidden="1" w:unhideWhenUsed="1"/>
+    <w:lsdException w:name="Block Text" w:semiHidden="1" w:unhideWhenUsed="1"/>
+    <w:lsdException w:name="Hyperlink" w:semiHidden="1" w:unhideWhenUsed="1"/>
+    <w:lsdException w:name="FollowedHyperlink" w:semiHidden="1" w:unhideWhenUsed="1"/>
+    <w:lsdException w:name="Strong" w:uiPriority="22" w:qFormat="1"/>
+    <w:lsdException w:name="Emphasis" w:uiPriority="20" w:qFormat="1"/>
+    <w:lsdException w:name="Document Map" w:semiHidden="1" w:unhideWhenUsed="1"/>
+    <w:lsdException w:name="Plain Text" w:semiHidden="1" w:unhideWhenUsed="1"/>
+    <w:lsdException w:name="E-mail Signature" w:semiHidden="1" w:unhideWhenUsed="1"/>
+    <w:lsdException w:name="HTML Top of Form" w:semiHidden="1" w:unhideWhenUsed="1"/>
+    <w:lsdException w:name="HTML Bottom of Form" w:semiHidden="1" w:unhideWhenUsed="1"/>
+    <w:lsdException w:name="Normal (Web)" w:semiHidden="1" w:unhideWhenUsed="1"/>
+    <w:lsdException w:name="HTML Acronym" w:semiHidden="1" w:unhideWhenUsed="1"/>
+    <w:lsdException w:name="HTML Address" w:semiHidden="1" w:unhideWhenUsed="1"/>
+    <w:lsdException w:name="HTML Cite" w:semiHidden="1" w:unhideWhenUsed="1"/>
+    <w:lsdException w:name="HTML Code" w:semiHidden="1" w:unhideWhenUsed="1"/>
+    <w:lsdException w:name="HTML Definition" w:semiHidden="1" w:unhideWhenUsed="1"/>
+    <w:lsdException w:name="HTML Keyboard" w:semiHidden="1" w:unhideWhenUsed="1"/>
+    <w:lsdException w:name="HTML Preformatted" w:semiHidden="1" w:unhideWhenUsed="1"/>
+    <w:lsdException w:name="HTML Sample" w:semiHidden="1" w:unhideWhenUsed="1"/>
+    <w:lsdException w:name="HTML Typewriter" w:semiHidden="1" w:unhideWhenUsed="1"/>
+    <w:lsdException w:name="HTML Variable" w:semiHidden="1" w:unhideWhenUsed="1"/>
+    <w:lsdException w:name="Normal Table" w:semiHidden="1" w:unhideWhenUsed="1"/>
+    <w:lsdException w:name="annotation subject" w:semiHidden="1" w:unhideWhenUsed="1"/>
+    <w:lsdException w:name="No List" w:semiHidden="1" w:unhideWhenUsed="1"/>
+    <w:lsdException w:name="Outline List 1" w:semiHidden="1" w:unhideWhenUsed="1"/>
+    <w:lsdException w:name="Outline List 2" w:semiHidden="1" w:unhideWhenUsed="1"/>
+    <w:lsdException w:name="Outline List 3" w:semiHidden="1" w:unhideWhenUsed="1"/>
+    <w:lsdException w:name="Table Simple 1" w:semiHidden="1" w:unhideWhenUsed="1"/>
+    <w:lsdException w:name="Table Simple 2" w:semiHidden="1" w:unhideWhenUsed="1"/>
+    <w:lsdException w:name="Table Simple 3" w:semiHidden="1" w:unhideWhenUsed="1"/>
+    <w:lsdException w:name="Table Classic 1" w:semiHidden="1" w:unhideWhenUsed="1"/>
+    <w:lsdException w:name="Table Classic 2" w:semiHidden="1" w:unhideWhenUsed="1"/>
+    <w:lsdException w:name="Table Classic 3" w:semiHidden="1" w:unhideWhenUsed="1"/>
+    <w:lsdException w:name="Table Classic 4" w:semiHidden="1" w:unhideWhenUsed="1"/>
+    <w:lsdException w:name="Table Colorful 1" w:semiHidden="1" w:unhideWhenUsed="1"/>
+    <w:lsdException w:name="Table Colorful 2" w:semiHidden="1" w:unhideWhenUsed="1"/>
+    <w:lsdException w:name="Table Colorful 3" w:semiHidden="1" w:unhideWhenUsed="1"/>
+    <w:lsdException w:name="Table Columns 1" w:semiHidden="1" w:unhideWhenUsed="1"/>
+    <w:lsdException w:name="Table Columns 2" w:semiHidden="1" w:unhideWhenUsed="1"/>
+    <w:lsdException w:name="Table Columns 3" w:semiHidden="1" w:unhideWhenUsed="1"/>
+    <w:lsdException w:name="Table Columns 4" w:semiHidden="1" w:unhideWhenUsed="1"/>
+    <w:lsdException w:name="Table Columns 5" w:semiHidden="1" w:unhideWhenUsed="1"/>
+    <w:lsdException w:name="Table Grid 1" w:semiHidden="1" w:unhideWhenUsed="1"/>
+    <w:lsdException w:name="Table Grid 2" w:semiHidden="1" w:unhideWhenUsed="1"/>
+    <w:lsdException w:name="Table Grid 3" w:semiHidden="1" w:unhideWhenUsed="1"/>
+    <w:lsdException w:name="Table Grid 4" w:semiHidden="1" w:unhideWhenUsed="1"/>
+    <w:lsdException w:name="Table Grid 5" w:semiHidden="1" w:unhideWhenUsed="1"/>
+    <w:lsdException w:name="Table Grid 6" w:semiHidden="1" w:unhideWhenUsed="1"/>
+    <w:lsdException w:name="Table Grid 7" w:semiHidden="1" w:unhideWhenUsed="1"/>
+    <w:lsdException w:name="Table Grid 8" w:semiHidden="1" w:unhideWhenUsed="1"/>
+    <w:lsdException w:name="Table List 1" w:semiHidden="1" w:unhideWhenUsed="1"/>
+    <w:lsdException w:name="Table List 2" w:semiHidden="1" w:unhideWhenUsed="1"/>
+    <w:lsdException w:name="Table List 3" w:semiHidden="1" w:unhideWhenUsed="1"/>
+    <w:lsdException w:name="Table List 4" w:semiHidden="1" w:unhideWhenUsed="1"/>
+    <w:lsdException w:name="Table List 5" w:semiHidden="1" w:unhideWhenUsed="1"/>
+    <w:lsdException w:name="Table List 6" w:semiHidden="1" w:unhideWhenUsed="1"/>
+    <w:lsdException w:name="Table List 7" w:semiHidden="1" w:unhideWhenUsed="1"/>
+    <w:lsdException w:name="Table List 8" w:semiHidden="1" w:unhideWhenUsed="1"/>
+    <w:lsdException w:name="Table 3D effects 1" w:semiHidden="1" w:unhideWhenUsed="1"/>
+    <w:lsdException w:name="Table 3D effects 2" w:semiHidden="1" w:unhideWhenUsed="1"/>
+    <w:lsdException w:name="Table 3D effects 3" w:semiHidden="1" w:unhideWhenUsed="1"/>
+    <w:lsdException w:name="Table Contemporary" w:semiHidden="1" w:unhideWhenUsed="1"/>
+    <w:lsdException w:name="Table Elegant" w:semiHidden="1" w:unhideWhenUsed="1"/>
+    <w:lsdException w:name="Table Professional" w:semiHidden="1" w:unhideWhenUsed="1"/>
+    <w:lsdException w:name="Table Subtle 1" w:semiHidden="1" w:unhideWhenUsed="1"/>
+    <w:lsdException w:name="Table Subtle 2" w:semiHidden="1" w:unhideWhenUsed="1"/>
+    <w:lsdException w:name="Table Web 1" w:semiHidden="1" w:unhideWhenUsed="1"/>
+    <w:lsdException w:name="Table Web 2" w:semiHidden="1" w:unhideWhenUsed="1"/>
+    <w:lsdException w:name="Table Web 3" w:semiHidden="1" w:unhideWhenUsed="1"/>
+    <w:lsdException w:name="Balloon Text" w:semiHidden="1" w:unhideWhenUsed="1"/>
+    <w:lsdException w:name="Table Grid" w:uiPriority="39"/>
+    <w:lsdException w:name="Table Theme" w:semiHidden="1" w:unhideWhenUsed="1"/>
+    <w:lsdException w:name="Placeholder Text" w:semiHidden="1"/>
+    <w:lsdException w:name="No Spacing" w:uiPriority="1" w:qFormat="1"/>
+    <w:lsdException w:name="Light Shading" w:uiPriority="60"/>
+    <w:lsdException w:name="Light List" w:uiPriority="61"/>
+    <w:lsdException w:name="Light Grid" w:uiPriority="62"/>
+    <w:lsdException w:name="Medium Shading 1" w:uiPriority="63"/>
+    <w:lsdException w:name="Medium Shading 2" w:uiPriority="64"/>
+    <w:lsdException w:name="Medium List 1" w:uiPriority="65"/>
+    <w:lsdException w:name="Medium List 2" w:uiPriority="66"/>
+    <w:lsdException w:name="Medium Grid 1" w:uiPriority="67"/>
+    <w:lsdException w:name="Medium Grid 2" w:uiPriority="68"/>
+    <w:lsdException w:name="Medium Grid 3" w:uiPriority="69"/>
+    <w:lsdException w:name="Dark List" w:uiPriority="70"/>
+    <w:lsdException w:name="Colorful Shading" w:uiPriority="71"/>
+    <w:lsdException w:name="Colorful List" w:uiPriority="72"/>
+    <w:lsdException w:name="Colorful Grid" w:uiPriority="73"/>
+    <w:lsdException w:name="Light Shading Accent 1" w:uiPriority="60"/>
+    <w:lsdException w:name="Light List Accent 1" w:uiPriority="61"/>
+    <w:lsdException w:name="Light Grid Accent 1" w:uiPriority="62"/>
+    <w:lsdException w:name="Medium Shading 1 Accent 1" w:uiPriority="63"/>
+    <w:lsdException w:name="Medium Shading 2 Accent 1" w:uiPriority="64"/>
+    <w:lsdException w:name="Medium List 1 Accent 1" w:uiPriority="65"/>
+    <w:lsdException w:name="Revision" w:semiHidden="1"/>
+    <w:lsdException w:name="List Paragraph" w:uiPriority="34" w:qFormat="1"/>
+    <w:lsdException w:name="Quote" w:uiPriority="29" w:qFormat="1"/>
+    <w:lsdException w:name="Intense Quote" w:uiPriority="30" w:qFormat="1"/>
+    <w:lsdException w:name="Medium List 2 Accent 1" w:uiPriority="66"/>
+    <w:lsdException w:name="Medium Grid 1 Accent 1" w:uiPriority="67"/>
+    <w:lsdException w:name="Medium Grid 2 Accent 1" w:uiPriority="68"/>
+    <w:lsdException w:name="Medium Grid 3 Accent 1" w:uiPriority="69"/>
+    <w:lsdException w:name="Dark List Accent 1" w:uiPriority="70"/>
+    <w:lsdException w:name="Colorful Shading Accent 1" w:uiPriority="71"/>
+    <w:lsdException w:name="Colorful List Accent 1" w:uiPriority="72"/>
+    <w:lsdException w:name="Colorful Grid Accent 1" w:uiPriority="73"/>
+    <w:lsdException w:name="Light Shading Accent 2" w:uiPriority="60"/>
+    <w:lsdException w:name="Light List Accent 2" w:uiPriority="61"/>
+    <w:lsdException w:name="Light Grid Accent 2" w:uiPriority="62"/>
+    <w:lsdException w:name="Medium Shading 1 Accent 2" w:uiPriority="63"/>
+    <w:lsdException w:name="Medium Shading 2 Accent 2" w:uiPriority="64"/>
+    <w:lsdException w:name="Medium List 1 Accent 2" w:uiPriority="65"/>
+    <w:lsdException w:name="Medium List 2 Accent 2" w:uiPriority="66"/>
+    <w:lsdException w:name="Medium Grid 1 Accent 2" w:uiPriority="67"/>
+    <w:lsdException w:name="Medium Grid 2 Accent 2" w:uiPriority="68"/>
+    <w:lsdException w:name="Medium Grid 3 Accent 2" w:uiPriority="69"/>
+    <w:lsdException w:name="Dark List Accent 2" w:uiPriority="70"/>
+    <w:lsdException w:name="Colorful Shading Accent 2" w:uiPriority="71"/>
+    <w:lsdException w:name="Colorful List Accent 2" w:uiPriority="72"/>
+    <w:lsdException w:name="Colorful Grid Accent 2" w:uiPriority="73"/>
+    <w:lsdException w:name="Light Shading Accent 3" w:uiPriority="60"/>
+    <w:lsdException w:name="Light List Accent 3" w:uiPriority="61"/>
+    <w:lsdException w:name="Light Grid Accent 3" w:uiPriority="62"/>
+    <w:lsdException w:name="Medium Shading 1 Accent 3" w:uiPriority="63"/>
+    <w:lsdException w:name="Medium Shading 2 Accent 3" w:uiPriority="64"/>
+    <w:lsdException w:name="Medium List 1 Accent 3" w:uiPriority="65"/>
+    <w:lsdException w:name="Medium List 2 Accent 3" w:uiPriority="66"/>
+    <w:lsdException w:name="Medium Grid 1 Accent 3" w:uiPriority="67"/>
+    <w:lsdException w:name="Medium Grid 2 Accent 3" w:uiPriority="68"/>
+    <w:lsdException w:name="Medium Grid 3 Accent 3" w:uiPriority="69"/>
+    <w:lsdException w:name="Dark List Accent 3" w:uiPriority="70"/>
+    <w:lsdException w:name="Colorful Shading Accent 3" w:uiPriority="71"/>
+    <w:lsdException w:name="Colorful List Accent 3" w:uiPriority="72"/>
+    <w:lsdException w:name="Colorful Grid Accent 3" w:uiPriority="73"/>
+    <w:lsdException w:name="Light Shading Accent 4" w:uiPriority="60"/>
+    <w:lsdException w:name="Light List Accent 4" w:uiPriority="61"/>
+    <w:lsdException w:name="Light Grid Accent 4" w:uiPriority="62"/>
+    <w:lsdException w:name="Medium Shading 1 Accent 4" w:uiPriority="63"/>
+    <w:lsdException w:name="Medium Shading 2 Accent 4" w:uiPriority="64"/>
+    <w:lsdException w:name="Medium List 1 Accent 4" w:uiPriority="65"/>
+    <w:lsdException w:name="Medium List 2 Accent 4" w:uiPriority="66"/>
+    <w:lsdException w:name="Medium Grid 1 Accent 4" w:uiPriority="67"/>
+    <w:lsdException w:name="Medium Grid 2 Accent 4" w:uiPriority="68"/>
+    <w:lsdException w:name="Medium Grid 3 Accent 4" w:uiPriority="69"/>
+    <w:lsdException w:name="Dark List Accent 4" w:uiPriority="70"/>
+    <w:lsdException w:name="Colorful Shading Accent 4" w:uiPriority="71"/>
+    <w:lsdException w:name="Colorful List Accent 4" w:uiPriority="72"/>
+    <w:lsdException w:name="Colorful Grid Accent 4" w:uiPriority="73"/>
+    <w:lsdException w:name="Light Shading Accent 5" w:uiPriority="60"/>
+    <w:lsdException w:name="Light List Accent 5" w:uiPriority="61"/>
+    <w:lsdException w:name="Light Grid Accent 5" w:uiPriority="62"/>
+    <w:lsdException w:name="Medium Shading 1 Accent 5" w:uiPriority="63"/>
+    <w:lsdException w:name="Medium Shading 2 Accent 5" w:uiPriority="64"/>
+    <w:lsdException w:name="Medium List 1 Accent 5" w:uiPriority="65"/>
+    <w:lsdException w:name="Medium List 2 Accent 5" w:uiPriority="66"/>
+    <w:lsdException w:name="Medium Grid 1 Accent 5" w:uiPriority="67"/>
+    <w:lsdException w:name="Medium Grid 2 Accent 5" w:uiPriority="68"/>
+    <w:lsdException w:name="Medium Grid 3 Accent 5" w:uiPriority="69"/>
+    <w:lsdException w:name="Dark List Accent 5" w:uiPriority="70"/>
+    <w:lsdException w:name="Colorful Shading Accent 5" w:uiPriority="71"/>
+    <w:lsdException w:name="Colorful List Accent 5" w:uiPriority="72"/>
+    <w:lsdException w:name="Colorful Grid Accent 5" w:uiPriority="73"/>
+    <w:lsdException w:name="Light Shading Accent 6" w:uiPriority="60"/>
+    <w:lsdException w:name="Light List Accent 6" w:uiPriority="61"/>
+    <w:lsdException w:name="Light Grid Accent 6" w:uiPriority="62"/>
+    <w:lsdException w:name="Medium Shading 1 Accent 6" w:uiPriority="63"/>
+    <w:lsdException w:name="Medium Shading 2 Accent 6" w:uiPriority="64"/>
+    <w:lsdException w:name="Medium List 1 Accent 6" w:uiPriority="65"/>
+    <w:lsdException w:name="Medium List 2 Accent 6" w:uiPriority="66"/>
+    <w:lsdException w:name="Medium Grid 1 Accent 6" w:uiPriority="67"/>
+    <w:lsdException w:name="Medium Grid 2 Accent 6" w:uiPriority="68"/>
+    <w:lsdException w:name="Medium Grid 3 Accent 6" w:uiPriority="69"/>
+    <w:lsdException w:name="Dark List Accent 6" w:uiPriority="70"/>
+    <w:lsdException w:name="Colorful Shading Accent 6" w:uiPriority="71"/>
+    <w:lsdException w:name="Colorful List Accent 6" w:uiPriority="72"/>
+    <w:lsdException w:name="Colorful Grid Accent 6" w:uiPriority="73"/>
+    <w:lsdException w:name="Subtle Emphasis" w:uiPriority="19" w:qFormat="1"/>
+    <w:lsdException w:name="Intense Emphasis" w:uiPriority="21" w:qFormat="1"/>
+    <w:lsdException w:name="Subtle Reference" w:uiPriority="31" w:qFormat="1"/>
+    <w:lsdException w:name="Intense Reference" w:uiPriority="32" w:qFormat="1"/>
+    <w:lsdException w:name="Book Title" w:uiPriority="33" w:qFormat="1"/>
+    <w:lsdException w:name="Bibliography" w:semiHidden="1" w:uiPriority="37" w:unhideWhenUsed="1"/>
+    <w:lsdException w:name="TOC Heading" w:semiHidden="1" w:uiPriority="39" w:unhideWhenUsed="1" w:qFormat="1"/>
+    <w:lsdException w:name="Grid Table 4" w:uiPriority="49"/>
+    <w:lsdException w:name="Grid Table 5 Dark" w:uiPriority="50"/>
+    <w:lsdException w:name="Grid Table 6 Colorful" w:uiPriority="51"/>
+    <w:lsdException w:name="Grid Table 7 Colorful" w:uiPriority="52"/>
+    <w:lsdException w:name="Grid Table 1 Light Accent 1" w:uiPriority="46"/>
+    <w:lsdException w:name="Grid Table 2 Accent 1" w:uiPriority="47"/>
+    <w:lsdException w:name="Grid Table 3 Accent 1" w:uiPriority="48"/>
+    <w:lsdException w:name="Grid Table 4 Accent 1" w:uiPriority="49"/>
+    <w:lsdException w:name="Grid Table 5 Dark Accent 1" w:uiPriority="50"/>
+    <w:lsdException w:name="Grid Table 6 Colorful Accent 1" w:uiPriority="51"/>
+    <w:lsdException w:name="Grid Table 7 Colorful Accent 1" w:uiPriority="52"/>
+    <w:lsdException w:name="Grid Table 1 Light Accent 2" w:uiPriority="46"/>
+    <w:lsdException w:name="Grid Table 2 Accent 2" w:uiPriority="47"/>
+    <w:lsdException w:name="Grid Table 3 Accent 2" w:uiPriority="48"/>
+    <w:lsdException w:name="Grid Table 4 Accent 2" w:uiPriority="49"/>
+    <w:lsdException w:name="Grid Table 5 Dark Accent 2" w:uiPriority="50"/>
+    <w:lsdException w:name="Grid Table 6 Colorful Accent 2" w:uiPriority="51"/>
+    <w:lsdException w:name="Grid Table 7 Colorful Accent 2" w:uiPriority="52"/>
+    <w:lsdException w:name="Grid Table 1 Light Accent 3" w:uiPriority="46"/>
+    <w:lsdException w:name="Grid Table 2 Accent 3" w:uiPriority="47"/>
+    <w:lsdException w:name="Grid Table 3 Accent 3" w:uiPriority="48"/>
+    <w:lsdException w:name="Grid Table 4 Accent 3" w:uiPriority="49"/>
+    <w:lsdException w:name="Grid Table 5 Dark Accent 3" w:uiPriority="50"/>
+    <w:lsdException w:name="Grid Table 6 Colorful Accent 3" w:uiPriority="51"/>
+    <w:lsdException w:name="Grid Table 7 Colorful Accent 3" w:uiPriority="52"/>
+    <w:lsdException w:name="Grid Table 1 Light Accent 4" w:uiPriority="46"/>
+    <w:lsdException w:name="Grid Table 2 Accent 4" w:uiPriority="47"/>
+    <w:lsdException w:name="Grid Table 3 Accent 4" w:uiPriority="48"/>
+    <w:lsdException w:name="Grid Table 4 Accent 4" w:uiPriority="49"/>
+    <w:lsdException w:name="Grid Table 5 Dark Accent 4" w:uiPriority="50"/>
+    <w:lsdException w:name="Grid Table 6 Colorful Accent 4" w:uiPriority="51"/>
+    <w:lsdException w:name="Grid Table 7 Colorful Accent 4" w:uiPriority="52"/>
+    <w:lsdException w:name="Grid Table 1 Light Accent 5" w:uiPriority="46"/>
+    <w:lsdException w:name="Grid Table 2 Accent 5" w:uiPriority="47"/>
+    <w:lsdException w:name="Grid Table 3 Accent 5" w:uiPriority="48"/>
+    <w:lsdException w:name="Grid Table 4 Accent 5" w:uiPriority="49"/>
+    <w:lsdException w:name="Grid Table 5 Dark Accent 5" w:uiPriority="50"/>
+    <w:lsdException w:name="Grid Table 6 Colorful Accent 5" w:uiPriority="51"/>
+    <w:lsdException w:name="Grid Table 7 Colorful Accent 5" w:uiPriority="52"/>
+    <w:lsdException w:name="Grid Table 1 Light Accent 6" w:uiPriority="46"/>
+    <w:lsdException w:name="Grid Table 2 Accent 6" w:uiPriority="47"/>
+    <w:lsdException w:name="Grid Table 3 Accent 6" w:uiPriority="48"/>
+    <w:lsdException w:name="Grid Table 4 Accent 6" w:uiPriority="49"/>
+    <w:lsdException w:name="Grid Table 5 Dark Accent 6" w:uiPriority="50"/>
+    <w:lsdException w:name="Grid Table 6 Colorful Accent 6" w:uiPriority="51"/>
+    <w:lsdException w:name="Grid Table 7 Colorful Accent 6" w:uiPriority="52"/>
+    <w:lsdException w:name="List Table 1 Light" w:uiPriority="46"/>
+    <w:lsdException w:name="List Table 2" w:uiPriority="47"/>
+    <w:lsdException w:name="List Table 3" w:uiPriority="48"/>
+    <w:lsdException w:name="List Table 4" w:uiPriority="49"/>
+    <w:lsdException w:name="List Table 5 Dark" w:uiPriority="50"/>
+    <w:lsdException w:name="List Table 6 Colorful" w:uiPriority="51"/>
+    <w:lsdException w:name="List Table 7 Colorful" w:uiPriority="52"/>
+    <w:lsdException w:name="List Table 1 Light Accent 1" w:uiPriority="46"/>
+    <w:lsdException w:name="List Table 2 Accent 1" w:uiPriority="47"/>
+    <w:lsdException w:name="List Table 3 Accent 1" w:uiPriority="48"/>
+    <w:lsdException w:name="List Table 4 Accent 1" w:uiPriority="49"/>
+    <w:lsdException w:name="List Table 5 Dark Accent 1" w:uiPriority="50"/>
+    <w:lsdException w:name="List Table 6 Colorful Accent 1" w:uiPriority="51"/>
+    <w:lsdException w:name="List Table 7 Colorful Accent 1" w:uiPriority="52"/>
+    <w:lsdException w:name="List Table 1 Light Accent 2" w:uiPriority="46"/>
+    <w:lsdException w:name="List Table 2 Accent 2" w:uiPriority="47"/>
+    <w:lsdException w:name="List Table 3 Accent 2" w:uiPriority="48"/>
+    <w:lsdException w:name="List Table 4 Accent 2" w:uiPriority="49"/>
+    <w:lsdException w:name="List Table 5 Dark Accent 2" w:uiPriority="50"/>
+    <w:lsdException w:name="List Table 6 Colorful Accent 2" w:uiPriority="51"/>
+    <w:lsdException w:name="List Table 7 Colorful Accent 2" w:uiPriority="52"/>
+    <w:lsdException w:name="List Table 1 Light Accent 3" w:uiPriority="46"/>
+    <w:lsdException w:name="List Table 2 Accent 3" w:uiPriority="47"/>
+    <w:lsdException w:name="List Table 3 Accent 3" w:uiPriority="48"/>
+    <w:lsdException w:name="List Table 4 Accent 3" w:uiPriority="49"/>
+    <w:lsdException w:name="List Table 5 Dark Accent 3" w:uiPriority="50"/>
+    <w:lsdException w:name="List Table 6 Colorful Accent 3" w:uiPriority="51"/>
+    <w:lsdException w:name="List Table 7 Colorful Accent 3" w:uiPriority="52"/>
+    <w:lsdException w:name="List Table 1 Light Accent 4" w:uiPriority="46"/>
+    <w:lsdException w:name="List Table 2 Accent 4" w:uiPriority="47"/>
+    <w:lsdException w:name="List Table 3 Accent 4" w:uiPriority="48"/>
+    <w:lsdException w:name="List Table 4 Accent 4" w:uiPriority="49"/>
+    <w:lsdException w:name="List Table 5 Dark Accent 4" w:uiPriority="50"/>
+    <w:lsdException w:name="List Table 6 Colorful Accent 4" w:uiPriority="51"/>
+    <w:lsdException w:name="List Table 7 Colorful Accent 4" w:uiPriority="52"/>
+    <w:lsdException w:name="List Table 1 Light Accent 5" w:uiPriority="46"/>
+    <w:lsdException w:name="List Table 2 Accent 5" w:uiPriority="47"/>
+    <w:lsdException w:name="List Table 3 Accent 5" w:uiPriority="48"/>
+    <w:lsdException w:name="List Table 4 Accent 5" w:uiPriority="49"/>
+    <w:lsdException w:name="List Table 5 Dark Accent 5" w:uiPriority="50"/>
+    <w:lsdException w:name="List Table 6 Colorful Accent 5" w:uiPriority="51"/>
+    <w:lsdException w:name="List Table 7 Colorful Accent 5" w:uiPriority="52"/>
+    <w:lsdException w:name="List Table 1 Light Accent 6" w:uiPriority="46"/>
+    <w:lsdException w:name="List Table 2 Accent 6" w:uiPriority="47"/>
+    <w:lsdException w:name="List Table 3 Accent 6" w:uiPriority="48"/>
+    <w:lsdException w:name="List Table 4 Accent 6" w:uiPriority="49"/>
+    <w:lsdException w:name="List Table 5 Dark Accent 6" w:uiPriority="50"/>
+    <w:lsdException w:name="List Table 6 Colorful Accent 6" w:uiPriority="51"/>
+    <w:lsdException w:name="List Table 7 Colorful Accent 6" w:uiPriority="52"/>
   </w:latentStyles>
   <w:style w:type="paragraph" w:default="1" w:styleId="Normal">
     <w:name w:val="Normal"/>
@@ -6932,7 +7463,6 @@
       <w:spacing w:after="0" w:line="240" w:lineRule="auto"/>
     </w:pPr>
     <w:tblPr>
-      <w:tblInd w:w="0" w:type="dxa"/>
       <w:tblBorders>
         <w:top w:val="single" w:sz="4" w:space="0" w:color="auto"/>
         <w:left w:val="single" w:sz="4" w:space="0" w:color="auto"/>
@@ -6941,361 +7471,6 @@
         <w:insideH w:val="single" w:sz="4" w:space="0" w:color="auto"/>
         <w:insideV w:val="single" w:sz="4" w:space="0" w:color="auto"/>
       </w:tblBorders>
-      <w:tblCellMar>
-        <w:top w:w="0" w:type="dxa"/>
-        <w:left w:w="108" w:type="dxa"/>
-        <w:bottom w:w="0" w:type="dxa"/>
-        <w:right w:w="108" w:type="dxa"/>
-      </w:tblCellMar>
-    </w:tblPr>
-  </w:style>
-  <w:style w:type="character" w:customStyle="1" w:styleId="Heading1Char">
-    <w:name w:val="Heading 1 Char"/>
-    <w:basedOn w:val="DefaultParagraphFont"/>
-    <w:link w:val="Heading1"/>
-    <w:uiPriority w:val="9"/>
-    <w:rsid w:val="001F46F2"/>
-    <w:rPr>
-      <w:rFonts w:asciiTheme="majorHAnsi" w:eastAsiaTheme="majorEastAsia" w:hAnsiTheme="majorHAnsi" w:cstheme="majorBidi"/>
-      <w:color w:val="2E74B5" w:themeColor="accent1" w:themeShade="BF"/>
-      <w:sz w:val="32"/>
-      <w:szCs w:val="32"/>
-    </w:rPr>
-  </w:style>
-  <w:style w:type="character" w:customStyle="1" w:styleId="Heading2Char">
-    <w:name w:val="Heading 2 Char"/>
-    <w:basedOn w:val="DefaultParagraphFont"/>
-    <w:link w:val="Heading2"/>
-    <w:uiPriority w:val="9"/>
-    <w:rsid w:val="001F46F2"/>
-    <w:rPr>
-      <w:rFonts w:asciiTheme="majorHAnsi" w:eastAsiaTheme="majorEastAsia" w:hAnsiTheme="majorHAnsi" w:cstheme="majorBidi"/>
-      <w:color w:val="2E74B5" w:themeColor="accent1" w:themeShade="BF"/>
-      <w:sz w:val="26"/>
-      <w:szCs w:val="26"/>
-    </w:rPr>
-  </w:style>
-</w:styles>
-</file>
-
-<file path=word/stylesWithEffects.xml><?xml version="1.0" encoding="utf-8"?>
-<w:styles xmlns:wpc="http://schemas.microsoft.com/office/word/2010/wordprocessingCanvas" xmlns:mo="http://schemas.microsoft.com/office/mac/office/2008/main" xmlns:mc="http://schemas.openxmlformats.org/markup-compatibility/2006" xmlns:mv="urn:schemas-microsoft-com:mac:vml" xmlns:o="urn:schemas-microsoft-com:office:office" xmlns:r="http://schemas.openxmlformats.org/officeDocument/2006/relationships" xmlns:m="http://schemas.openxmlformats.org/officeDocument/2006/math" xmlns:v="urn:schemas-microsoft-com:vml" xmlns:wp14="http://schemas.microsoft.com/office/word/2010/wordprocessingDrawing" xmlns:wp="http://schemas.openxmlformats.org/drawingml/2006/wordprocessingDrawing" xmlns:w10="urn:schemas-microsoft-com:office:word" xmlns:w="http://schemas.openxmlformats.org/wordprocessingml/2006/main" xmlns:w14="http://schemas.microsoft.com/office/word/2010/wordml" xmlns:wpg="http://schemas.microsoft.com/office/word/2010/wordprocessingGroup" xmlns:wpi="http://schemas.microsoft.com/office/word/2010/wordprocessingInk" xmlns:wne="http://schemas.microsoft.com/office/word/2006/wordml" xmlns:wps="http://schemas.microsoft.com/office/word/2010/wordprocessingShape" mc:Ignorable="w14 wp14">
-  <w:docDefaults>
-    <w:rPrDefault>
-      <w:rPr>
-        <w:rFonts w:asciiTheme="minorHAnsi" w:eastAsiaTheme="minorHAnsi" w:hAnsiTheme="minorHAnsi" w:cstheme="minorBidi"/>
-        <w:sz w:val="22"/>
-        <w:szCs w:val="22"/>
-        <w:lang w:val="en-US" w:eastAsia="en-US" w:bidi="ar-SA"/>
-      </w:rPr>
-    </w:rPrDefault>
-    <w:pPrDefault>
-      <w:pPr>
-        <w:spacing w:after="160" w:line="259" w:lineRule="auto"/>
-      </w:pPr>
-    </w:pPrDefault>
-  </w:docDefaults>
-  <w:latentStyles w:defLockedState="0" w:defUIPriority="99" w:defSemiHidden="1" w:defUnhideWhenUsed="1" w:defQFormat="0" w:count="276">
-    <w:lsdException w:name="Normal" w:semiHidden="0" w:uiPriority="0" w:unhideWhenUsed="0" w:qFormat="1"/>
-    <w:lsdException w:name="heading 1" w:semiHidden="0" w:uiPriority="9" w:unhideWhenUsed="0" w:qFormat="1"/>
-    <w:lsdException w:name="heading 2" w:uiPriority="9" w:qFormat="1"/>
-    <w:lsdException w:name="heading 3" w:uiPriority="9" w:qFormat="1"/>
-    <w:lsdException w:name="heading 4" w:uiPriority="9" w:qFormat="1"/>
-    <w:lsdException w:name="heading 5" w:uiPriority="9" w:qFormat="1"/>
-    <w:lsdException w:name="heading 6" w:uiPriority="9" w:qFormat="1"/>
-    <w:lsdException w:name="heading 7" w:uiPriority="9" w:qFormat="1"/>
-    <w:lsdException w:name="heading 8" w:uiPriority="9" w:qFormat="1"/>
-    <w:lsdException w:name="heading 9" w:uiPriority="9" w:qFormat="1"/>
-    <w:lsdException w:name="toc 1" w:uiPriority="39"/>
-    <w:lsdException w:name="toc 2" w:uiPriority="39"/>
-    <w:lsdException w:name="toc 3" w:uiPriority="39"/>
-    <w:lsdException w:name="toc 4" w:uiPriority="39"/>
-    <w:lsdException w:name="toc 5" w:uiPriority="39"/>
-    <w:lsdException w:name="toc 6" w:uiPriority="39"/>
-    <w:lsdException w:name="toc 7" w:uiPriority="39"/>
-    <w:lsdException w:name="toc 8" w:uiPriority="39"/>
-    <w:lsdException w:name="toc 9" w:uiPriority="39"/>
-    <w:lsdException w:name="caption" w:uiPriority="35" w:qFormat="1"/>
-    <w:lsdException w:name="Title" w:semiHidden="0" w:uiPriority="10" w:unhideWhenUsed="0" w:qFormat="1"/>
-    <w:lsdException w:name="Default Paragraph Font" w:uiPriority="1"/>
-    <w:lsdException w:name="Subtitle" w:semiHidden="0" w:uiPriority="11" w:unhideWhenUsed="0" w:qFormat="1"/>
-    <w:lsdException w:name="Strong" w:semiHidden="0" w:uiPriority="22" w:unhideWhenUsed="0" w:qFormat="1"/>
-    <w:lsdException w:name="Emphasis" w:semiHidden="0" w:uiPriority="20" w:unhideWhenUsed="0" w:qFormat="1"/>
-    <w:lsdException w:name="Table Grid" w:semiHidden="0" w:uiPriority="39" w:unhideWhenUsed="0"/>
-    <w:lsdException w:name="Note Level 1" w:semiHidden="0" w:unhideWhenUsed="0"/>
-    <w:lsdException w:name="Note Level 2" w:semiHidden="0" w:unhideWhenUsed="0"/>
-    <w:lsdException w:name="Note Level 3" w:semiHidden="0" w:unhideWhenUsed="0"/>
-    <w:lsdException w:name="Note Level 4" w:semiHidden="0" w:unhideWhenUsed="0"/>
-    <w:lsdException w:name="Note Level 5" w:semiHidden="0" w:unhideWhenUsed="0"/>
-    <w:lsdException w:name="Note Level 6" w:semiHidden="0" w:unhideWhenUsed="0"/>
-    <w:lsdException w:name="Note Level 7" w:semiHidden="0" w:unhideWhenUsed="0"/>
-    <w:lsdException w:name="Note Level 8" w:semiHidden="0" w:unhideWhenUsed="0"/>
-    <w:lsdException w:name="Note Level 9" w:semiHidden="0" w:unhideWhenUsed="0"/>
-    <w:lsdException w:name="Placeholder Text" w:unhideWhenUsed="0"/>
-    <w:lsdException w:name="No Spacing" w:semiHidden="0" w:uiPriority="1" w:unhideWhenUsed="0" w:qFormat="1"/>
-    <w:lsdException w:name="Light Shading" w:semiHidden="0" w:uiPriority="60" w:unhideWhenUsed="0"/>
-    <w:lsdException w:name="Light List" w:semiHidden="0" w:uiPriority="61" w:unhideWhenUsed="0"/>
-    <w:lsdException w:name="Light Grid" w:semiHidden="0" w:uiPriority="62" w:unhideWhenUsed="0"/>
-    <w:lsdException w:name="Medium Shading 1" w:semiHidden="0" w:uiPriority="63" w:unhideWhenUsed="0"/>
-    <w:lsdException w:name="Medium Shading 2" w:semiHidden="0" w:uiPriority="64" w:unhideWhenUsed="0"/>
-    <w:lsdException w:name="Medium List 1" w:semiHidden="0" w:uiPriority="65" w:unhideWhenUsed="0"/>
-    <w:lsdException w:name="Medium List 2" w:semiHidden="0" w:uiPriority="66" w:unhideWhenUsed="0"/>
-    <w:lsdException w:name="Medium Grid 1" w:semiHidden="0" w:uiPriority="67" w:unhideWhenUsed="0"/>
-    <w:lsdException w:name="Medium Grid 2" w:semiHidden="0" w:uiPriority="68" w:unhideWhenUsed="0"/>
-    <w:lsdException w:name="Medium Grid 3" w:semiHidden="0" w:uiPriority="69" w:unhideWhenUsed="0"/>
-    <w:lsdException w:name="Dark List" w:semiHidden="0" w:uiPriority="70" w:unhideWhenUsed="0"/>
-    <w:lsdException w:name="Colorful Shading" w:semiHidden="0" w:uiPriority="71" w:unhideWhenUsed="0"/>
-    <w:lsdException w:name="Colorful List" w:semiHidden="0" w:uiPriority="72" w:unhideWhenUsed="0"/>
-    <w:lsdException w:name="Colorful Grid" w:semiHidden="0" w:uiPriority="73" w:unhideWhenUsed="0"/>
-    <w:lsdException w:name="Light Shading Accent 1" w:semiHidden="0" w:uiPriority="60" w:unhideWhenUsed="0"/>
-    <w:lsdException w:name="Light List Accent 1" w:semiHidden="0" w:uiPriority="61" w:unhideWhenUsed="0"/>
-    <w:lsdException w:name="Light Grid Accent 1" w:semiHidden="0" w:uiPriority="62" w:unhideWhenUsed="0"/>
-    <w:lsdException w:name="Medium Shading 1 Accent 1" w:semiHidden="0" w:uiPriority="63" w:unhideWhenUsed="0"/>
-    <w:lsdException w:name="Medium Shading 2 Accent 1" w:semiHidden="0" w:uiPriority="64" w:unhideWhenUsed="0"/>
-    <w:lsdException w:name="Medium List 1 Accent 1" w:semiHidden="0" w:uiPriority="65" w:unhideWhenUsed="0"/>
-    <w:lsdException w:name="Revision" w:unhideWhenUsed="0"/>
-    <w:lsdException w:name="List Paragraph" w:semiHidden="0" w:uiPriority="34" w:unhideWhenUsed="0" w:qFormat="1"/>
-    <w:lsdException w:name="Quote" w:semiHidden="0" w:uiPriority="29" w:unhideWhenUsed="0" w:qFormat="1"/>
-    <w:lsdException w:name="Intense Quote" w:semiHidden="0" w:uiPriority="30" w:unhideWhenUsed="0" w:qFormat="1"/>
-    <w:lsdException w:name="Medium List 2 Accent 1" w:semiHidden="0" w:uiPriority="66" w:unhideWhenUsed="0"/>
-    <w:lsdException w:name="Medium Grid 1 Accent 1" w:semiHidden="0" w:uiPriority="67" w:unhideWhenUsed="0"/>
-    <w:lsdException w:name="Medium Grid 2 Accent 1" w:semiHidden="0" w:uiPriority="68" w:unhideWhenUsed="0"/>
-    <w:lsdException w:name="Medium Grid 3 Accent 1" w:semiHidden="0" w:uiPriority="69" w:unhideWhenUsed="0"/>
-    <w:lsdException w:name="Dark List Accent 1" w:semiHidden="0" w:uiPriority="70" w:unhideWhenUsed="0"/>
-    <w:lsdException w:name="Colorful Shading Accent 1" w:semiHidden="0" w:uiPriority="71" w:unhideWhenUsed="0"/>
-    <w:lsdException w:name="Colorful List Accent 1" w:semiHidden="0" w:uiPriority="72" w:unhideWhenUsed="0"/>
-    <w:lsdException w:name="Colorful Grid Accent 1" w:semiHidden="0" w:uiPriority="73" w:unhideWhenUsed="0"/>
-    <w:lsdException w:name="Light Shading Accent 2" w:semiHidden="0" w:uiPriority="60" w:unhideWhenUsed="0"/>
-    <w:lsdException w:name="Light List Accent 2" w:semiHidden="0" w:uiPriority="61" w:unhideWhenUsed="0"/>
-    <w:lsdException w:name="Light Grid Accent 2" w:semiHidden="0" w:uiPriority="62" w:unhideWhenUsed="0"/>
-    <w:lsdException w:name="Medium Shading 1 Accent 2" w:semiHidden="0" w:uiPriority="63" w:unhideWhenUsed="0"/>
-    <w:lsdException w:name="Medium Shading 2 Accent 2" w:semiHidden="0" w:uiPriority="64" w:unhideWhenUsed="0"/>
-    <w:lsdException w:name="Medium List 1 Accent 2" w:semiHidden="0" w:uiPriority="65" w:unhideWhenUsed="0"/>
-    <w:lsdException w:name="Medium List 2 Accent 2" w:semiHidden="0" w:uiPriority="66" w:unhideWhenUsed="0"/>
-    <w:lsdException w:name="Medium Grid 1 Accent 2" w:semiHidden="0" w:uiPriority="67" w:unhideWhenUsed="0"/>
-    <w:lsdException w:name="Medium Grid 2 Accent 2" w:semiHidden="0" w:uiPriority="68" w:unhideWhenUsed="0"/>
-    <w:lsdException w:name="Medium Grid 3 Accent 2" w:semiHidden="0" w:uiPriority="69" w:unhideWhenUsed="0"/>
-    <w:lsdException w:name="Dark List Accent 2" w:semiHidden="0" w:uiPriority="70" w:unhideWhenUsed="0"/>
-    <w:lsdException w:name="Colorful Shading Accent 2" w:semiHidden="0" w:uiPriority="71" w:unhideWhenUsed="0"/>
-    <w:lsdException w:name="Colorful List Accent 2" w:semiHidden="0" w:uiPriority="72" w:unhideWhenUsed="0"/>
-    <w:lsdException w:name="Colorful Grid Accent 2" w:semiHidden="0" w:uiPriority="73" w:unhideWhenUsed="0"/>
-    <w:lsdException w:name="Light Shading Accent 3" w:semiHidden="0" w:uiPriority="60" w:unhideWhenUsed="0"/>
-    <w:lsdException w:name="Light List Accent 3" w:semiHidden="0" w:uiPriority="61" w:unhideWhenUsed="0"/>
-    <w:lsdException w:name="Light Grid Accent 3" w:semiHidden="0" w:uiPriority="62" w:unhideWhenUsed="0"/>
-    <w:lsdException w:name="Medium Shading 1 Accent 3" w:semiHidden="0" w:uiPriority="63" w:unhideWhenUsed="0"/>
-    <w:lsdException w:name="Medium Shading 2 Accent 3" w:semiHidden="0" w:uiPriority="64" w:unhideWhenUsed="0"/>
-    <w:lsdException w:name="Medium List 1 Accent 3" w:semiHidden="0" w:uiPriority="65" w:unhideWhenUsed="0"/>
-    <w:lsdException w:name="Medium List 2 Accent 3" w:semiHidden="0" w:uiPriority="66" w:unhideWhenUsed="0"/>
-    <w:lsdException w:name="Medium Grid 1 Accent 3" w:semiHidden="0" w:uiPriority="67" w:unhideWhenUsed="0"/>
-    <w:lsdException w:name="Medium Grid 2 Accent 3" w:semiHidden="0" w:uiPriority="68" w:unhideWhenUsed="0"/>
-    <w:lsdException w:name="Medium Grid 3 Accent 3" w:semiHidden="0" w:uiPriority="69" w:unhideWhenUsed="0"/>
-    <w:lsdException w:name="Dark List Accent 3" w:semiHidden="0" w:uiPriority="70" w:unhideWhenUsed="0"/>
-    <w:lsdException w:name="Colorful Shading Accent 3" w:semiHidden="0" w:uiPriority="71" w:unhideWhenUsed="0"/>
-    <w:lsdException w:name="Colorful List Accent 3" w:semiHidden="0" w:uiPriority="72" w:unhideWhenUsed="0"/>
-    <w:lsdException w:name="Colorful Grid Accent 3" w:semiHidden="0" w:uiPriority="73" w:unhideWhenUsed="0"/>
-    <w:lsdException w:name="Light Shading Accent 4" w:semiHidden="0" w:uiPriority="60" w:unhideWhenUsed="0"/>
-    <w:lsdException w:name="Light List Accent 4" w:semiHidden="0" w:uiPriority="61" w:unhideWhenUsed="0"/>
-    <w:lsdException w:name="Light Grid Accent 4" w:semiHidden="0" w:uiPriority="62" w:unhideWhenUsed="0"/>
-    <w:lsdException w:name="Medium Shading 1 Accent 4" w:semiHidden="0" w:uiPriority="63" w:unhideWhenUsed="0"/>
-    <w:lsdException w:name="Medium Shading 2 Accent 4" w:semiHidden="0" w:uiPriority="64" w:unhideWhenUsed="0"/>
-    <w:lsdException w:name="Medium List 1 Accent 4" w:semiHidden="0" w:uiPriority="65" w:unhideWhenUsed="0"/>
-    <w:lsdException w:name="Medium List 2 Accent 4" w:semiHidden="0" w:uiPriority="66" w:unhideWhenUsed="0"/>
-    <w:lsdException w:name="Medium Grid 1 Accent 4" w:semiHidden="0" w:uiPriority="67" w:unhideWhenUsed="0"/>
-    <w:lsdException w:name="Medium Grid 2 Accent 4" w:semiHidden="0" w:uiPriority="68" w:unhideWhenUsed="0"/>
-    <w:lsdException w:name="Medium Grid 3 Accent 4" w:semiHidden="0" w:uiPriority="69" w:unhideWhenUsed="0"/>
-    <w:lsdException w:name="Dark List Accent 4" w:semiHidden="0" w:uiPriority="70" w:unhideWhenUsed="0"/>
-    <w:lsdException w:name="Colorful Shading Accent 4" w:semiHidden="0" w:uiPriority="71" w:unhideWhenUsed="0"/>
-    <w:lsdException w:name="Colorful List Accent 4" w:semiHidden="0" w:uiPriority="72" w:unhideWhenUsed="0"/>
-    <w:lsdException w:name="Colorful Grid Accent 4" w:semiHidden="0" w:uiPriority="73" w:unhideWhenUsed="0"/>
-    <w:lsdException w:name="Light Shading Accent 5" w:semiHidden="0" w:uiPriority="60" w:unhideWhenUsed="0"/>
-    <w:lsdException w:name="Light List Accent 5" w:semiHidden="0" w:uiPriority="61" w:unhideWhenUsed="0"/>
-    <w:lsdException w:name="Light Grid Accent 5" w:semiHidden="0" w:uiPriority="62" w:unhideWhenUsed="0"/>
-    <w:lsdException w:name="Medium Shading 1 Accent 5" w:semiHidden="0" w:uiPriority="63" w:unhideWhenUsed="0"/>
-    <w:lsdException w:name="Medium Shading 2 Accent 5" w:semiHidden="0" w:uiPriority="64" w:unhideWhenUsed="0"/>
-    <w:lsdException w:name="Medium List 1 Accent 5" w:semiHidden="0" w:uiPriority="65" w:unhideWhenUsed="0"/>
-    <w:lsdException w:name="Medium List 2 Accent 5" w:semiHidden="0" w:uiPriority="66" w:unhideWhenUsed="0"/>
-    <w:lsdException w:name="Medium Grid 1 Accent 5" w:semiHidden="0" w:uiPriority="67" w:unhideWhenUsed="0"/>
-    <w:lsdException w:name="Medium Grid 2 Accent 5" w:semiHidden="0" w:uiPriority="68" w:unhideWhenUsed="0"/>
-    <w:lsdException w:name="Medium Grid 3 Accent 5" w:semiHidden="0" w:uiPriority="69" w:unhideWhenUsed="0"/>
-    <w:lsdException w:name="Dark List Accent 5" w:semiHidden="0" w:uiPriority="70" w:unhideWhenUsed="0"/>
-    <w:lsdException w:name="Colorful Shading Accent 5" w:semiHidden="0" w:uiPriority="71" w:unhideWhenUsed="0"/>
-    <w:lsdException w:name="Colorful List Accent 5" w:semiHidden="0" w:uiPriority="72" w:unhideWhenUsed="0"/>
-    <w:lsdException w:name="Colorful Grid Accent 5" w:semiHidden="0" w:uiPriority="73" w:unhideWhenUsed="0"/>
-    <w:lsdException w:name="Light Shading Accent 6" w:semiHidden="0" w:uiPriority="60" w:unhideWhenUsed="0"/>
-    <w:lsdException w:name="Light List Accent 6" w:semiHidden="0" w:uiPriority="61" w:unhideWhenUsed="0"/>
-    <w:lsdException w:name="Light Grid Accent 6" w:semiHidden="0" w:uiPriority="62" w:unhideWhenUsed="0"/>
-    <w:lsdException w:name="Medium Shading 1 Accent 6" w:semiHidden="0" w:uiPriority="63" w:unhideWhenUsed="0"/>
-    <w:lsdException w:name="Medium Shading 2 Accent 6" w:semiHidden="0" w:uiPriority="64" w:unhideWhenUsed="0"/>
-    <w:lsdException w:name="Medium List 1 Accent 6" w:semiHidden="0" w:uiPriority="65" w:unhideWhenUsed="0"/>
-    <w:lsdException w:name="Medium List 2 Accent 6" w:semiHidden="0" w:uiPriority="66" w:unhideWhenUsed="0"/>
-    <w:lsdException w:name="Medium Grid 1 Accent 6" w:semiHidden="0" w:uiPriority="67" w:unhideWhenUsed="0"/>
-    <w:lsdException w:name="Medium Grid 2 Accent 6" w:semiHidden="0" w:uiPriority="68" w:unhideWhenUsed="0"/>
-    <w:lsdException w:name="Medium Grid 3 Accent 6" w:semiHidden="0" w:uiPriority="69" w:unhideWhenUsed="0"/>
-    <w:lsdException w:name="Dark List Accent 6" w:semiHidden="0" w:uiPriority="70" w:unhideWhenUsed="0"/>
-    <w:lsdException w:name="Colorful Shading Accent 6" w:semiHidden="0" w:uiPriority="71" w:unhideWhenUsed="0"/>
-    <w:lsdException w:name="Colorful List Accent 6" w:semiHidden="0" w:uiPriority="72" w:unhideWhenUsed="0"/>
-    <w:lsdException w:name="Colorful Grid Accent 6" w:semiHidden="0" w:uiPriority="73" w:unhideWhenUsed="0"/>
-    <w:lsdException w:name="Subtle Emphasis" w:semiHidden="0" w:uiPriority="19" w:unhideWhenUsed="0" w:qFormat="1"/>
-    <w:lsdException w:name="Intense Emphasis" w:semiHidden="0" w:uiPriority="21" w:unhideWhenUsed="0" w:qFormat="1"/>
-    <w:lsdException w:name="Subtle Reference" w:semiHidden="0" w:uiPriority="31" w:unhideWhenUsed="0" w:qFormat="1"/>
-    <w:lsdException w:name="Intense Reference" w:semiHidden="0" w:uiPriority="32" w:unhideWhenUsed="0" w:qFormat="1"/>
-    <w:lsdException w:name="Book Title" w:semiHidden="0" w:uiPriority="33" w:unhideWhenUsed="0" w:qFormat="1"/>
-    <w:lsdException w:name="Bibliography" w:uiPriority="37"/>
-    <w:lsdException w:name="TOC Heading" w:uiPriority="39" w:qFormat="1"/>
-  </w:latentStyles>
-  <w:style w:type="paragraph" w:default="1" w:styleId="Normal">
-    <w:name w:val="Normal"/>
-    <w:qFormat/>
-  </w:style>
-  <w:style w:type="paragraph" w:styleId="Heading1">
-    <w:name w:val="heading 1"/>
-    <w:basedOn w:val="Normal"/>
-    <w:next w:val="Normal"/>
-    <w:link w:val="Heading1Char"/>
-    <w:uiPriority w:val="9"/>
-    <w:qFormat/>
-    <w:rsid w:val="001F46F2"/>
-    <w:pPr>
-      <w:keepNext/>
-      <w:keepLines/>
-      <w:spacing w:before="240" w:after="0"/>
-      <w:outlineLvl w:val="0"/>
-    </w:pPr>
-    <w:rPr>
-      <w:rFonts w:asciiTheme="majorHAnsi" w:eastAsiaTheme="majorEastAsia" w:hAnsiTheme="majorHAnsi" w:cstheme="majorBidi"/>
-      <w:color w:val="2E74B5" w:themeColor="accent1" w:themeShade="BF"/>
-      <w:sz w:val="32"/>
-      <w:szCs w:val="32"/>
-    </w:rPr>
-  </w:style>
-  <w:style w:type="paragraph" w:styleId="Heading2">
-    <w:name w:val="heading 2"/>
-    <w:basedOn w:val="Normal"/>
-    <w:next w:val="Normal"/>
-    <w:link w:val="Heading2Char"/>
-    <w:uiPriority w:val="9"/>
-    <w:unhideWhenUsed/>
-    <w:qFormat/>
-    <w:rsid w:val="001F46F2"/>
-    <w:pPr>
-      <w:keepNext/>
-      <w:keepLines/>
-      <w:spacing w:before="40" w:after="0"/>
-      <w:outlineLvl w:val="1"/>
-    </w:pPr>
-    <w:rPr>
-      <w:rFonts w:asciiTheme="majorHAnsi" w:eastAsiaTheme="majorEastAsia" w:hAnsiTheme="majorHAnsi" w:cstheme="majorBidi"/>
-      <w:color w:val="2E74B5" w:themeColor="accent1" w:themeShade="BF"/>
-      <w:sz w:val="26"/>
-      <w:szCs w:val="26"/>
-    </w:rPr>
-  </w:style>
-  <w:style w:type="character" w:default="1" w:styleId="DefaultParagraphFont">
-    <w:name w:val="Default Paragraph Font"/>
-    <w:uiPriority w:val="1"/>
-    <w:semiHidden/>
-    <w:unhideWhenUsed/>
-  </w:style>
-  <w:style w:type="table" w:default="1" w:styleId="TableNormal">
-    <w:name w:val="Normal Table"/>
-    <w:uiPriority w:val="99"/>
-    <w:semiHidden/>
-    <w:unhideWhenUsed/>
-    <w:tblPr>
-      <w:tblInd w:w="0" w:type="dxa"/>
-      <w:tblCellMar>
-        <w:top w:w="0" w:type="dxa"/>
-        <w:left w:w="108" w:type="dxa"/>
-        <w:bottom w:w="0" w:type="dxa"/>
-        <w:right w:w="108" w:type="dxa"/>
-      </w:tblCellMar>
-    </w:tblPr>
-  </w:style>
-  <w:style w:type="numbering" w:default="1" w:styleId="NoList">
-    <w:name w:val="No List"/>
-    <w:uiPriority w:val="99"/>
-    <w:semiHidden/>
-    <w:unhideWhenUsed/>
-  </w:style>
-  <w:style w:type="paragraph" w:styleId="ListParagraph">
-    <w:name w:val="List Paragraph"/>
-    <w:basedOn w:val="Normal"/>
-    <w:uiPriority w:val="34"/>
-    <w:qFormat/>
-    <w:rsid w:val="00E35120"/>
-    <w:pPr>
-      <w:ind w:left="720"/>
-      <w:contextualSpacing/>
-    </w:pPr>
-  </w:style>
-  <w:style w:type="paragraph" w:styleId="Header">
-    <w:name w:val="header"/>
-    <w:basedOn w:val="Normal"/>
-    <w:link w:val="HeaderChar"/>
-    <w:uiPriority w:val="99"/>
-    <w:unhideWhenUsed/>
-    <w:rsid w:val="00E800C7"/>
-    <w:pPr>
-      <w:tabs>
-        <w:tab w:val="center" w:pos="4680"/>
-        <w:tab w:val="right" w:pos="9360"/>
-      </w:tabs>
-      <w:spacing w:after="0" w:line="240" w:lineRule="auto"/>
-    </w:pPr>
-  </w:style>
-  <w:style w:type="character" w:customStyle="1" w:styleId="HeaderChar">
-    <w:name w:val="Header Char"/>
-    <w:basedOn w:val="DefaultParagraphFont"/>
-    <w:link w:val="Header"/>
-    <w:uiPriority w:val="99"/>
-    <w:rsid w:val="00E800C7"/>
-  </w:style>
-  <w:style w:type="paragraph" w:styleId="Footer">
-    <w:name w:val="footer"/>
-    <w:basedOn w:val="Normal"/>
-    <w:link w:val="FooterChar"/>
-    <w:uiPriority w:val="99"/>
-    <w:unhideWhenUsed/>
-    <w:rsid w:val="00E800C7"/>
-    <w:pPr>
-      <w:tabs>
-        <w:tab w:val="center" w:pos="4680"/>
-        <w:tab w:val="right" w:pos="9360"/>
-      </w:tabs>
-      <w:spacing w:after="0" w:line="240" w:lineRule="auto"/>
-    </w:pPr>
-  </w:style>
-  <w:style w:type="character" w:customStyle="1" w:styleId="FooterChar">
-    <w:name w:val="Footer Char"/>
-    <w:basedOn w:val="DefaultParagraphFont"/>
-    <w:link w:val="Footer"/>
-    <w:uiPriority w:val="99"/>
-    <w:rsid w:val="00E800C7"/>
-  </w:style>
-  <w:style w:type="table" w:styleId="TableGrid">
-    <w:name w:val="Table Grid"/>
-    <w:basedOn w:val="TableNormal"/>
-    <w:uiPriority w:val="39"/>
-    <w:rsid w:val="008C7D0B"/>
-    <w:pPr>
-      <w:spacing w:after="0" w:line="240" w:lineRule="auto"/>
-    </w:pPr>
-    <w:tblPr>
-      <w:tblInd w:w="0" w:type="dxa"/>
-      <w:tblBorders>
-        <w:top w:val="single" w:sz="4" w:space="0" w:color="auto"/>
-        <w:left w:val="single" w:sz="4" w:space="0" w:color="auto"/>
-        <w:bottom w:val="single" w:sz="4" w:space="0" w:color="auto"/>
-        <w:right w:val="single" w:sz="4" w:space="0" w:color="auto"/>
-        <w:insideH w:val="single" w:sz="4" w:space="0" w:color="auto"/>
-        <w:insideV w:val="single" w:sz="4" w:space="0" w:color="auto"/>
-      </w:tblBorders>
-      <w:tblCellMar>
-        <w:top w:w="0" w:type="dxa"/>
-        <w:left w:w="108" w:type="dxa"/>
-        <w:bottom w:w="0" w:type="dxa"/>
-        <w:right w:w="108" w:type="dxa"/>
-      </w:tblCellMar>
     </w:tblPr>
   </w:style>
   <w:style w:type="character" w:customStyle="1" w:styleId="Heading1Char">
@@ -7582,7 +7757,7 @@
   <a:extraClrSchemeLst/>
   <a:extLst>
     <a:ext uri="{05A4C25C-085E-4340-85A3-A5531E510DB2}">
-      <thm15:themeFamily xmlns:thm15="http://schemas.microsoft.com/office/thememl/2012/main" xmlns="" name="Office Theme" id="{62F939B6-93AF-4DB8-9C6B-D6C7DFDC589F}" vid="{4A3C46E8-61CC-4603-A589-7422A47A8E4A}"/>
+      <thm15:themeFamily xmlns:thm15="http://schemas.microsoft.com/office/thememl/2012/main" name="Office Theme" id="{62F939B6-93AF-4DB8-9C6B-D6C7DFDC589F}" vid="{4A3C46E8-61CC-4603-A589-7422A47A8E4A}"/>
     </a:ext>
   </a:extLst>
 </a:theme>

</xml_diff>

<commit_message>
Added sprint 1 times
</commit_message>
<xml_diff>
--- a/Documentation/Sprint_Planning_Doc_S1.docx
+++ b/Documentation/Sprint_Planning_Doc_S1.docx
@@ -49,51 +49,31 @@
           <w:sz w:val="28"/>
         </w:rPr>
       </w:pPr>
-      <w:proofErr w:type="gramStart"/>
       <w:r>
         <w:rPr>
           <w:rFonts w:cs="Arial"/>
           <w:b/>
           <w:sz w:val="28"/>
         </w:rPr>
-        <w:t>for</w:t>
+        <w:t>for the</w:t>
       </w:r>
-      <w:proofErr w:type="gramEnd"/>
+    </w:p>
+    <w:p>
+      <w:pPr>
+        <w:jc w:val="center"/>
+        <w:rPr>
+          <w:rFonts w:cs="Arial"/>
+          <w:b/>
+          <w:sz w:val="28"/>
+        </w:rPr>
+      </w:pPr>
       <w:r>
         <w:rPr>
           <w:rFonts w:cs="Arial"/>
           <w:b/>
           <w:sz w:val="28"/>
         </w:rPr>
-        <w:t xml:space="preserve"> the</w:t>
-      </w:r>
-    </w:p>
-    <w:p>
-      <w:pPr>
-        <w:jc w:val="center"/>
-        <w:rPr>
-          <w:rFonts w:cs="Arial"/>
-          <w:b/>
-          <w:sz w:val="28"/>
-        </w:rPr>
-      </w:pPr>
-      <w:proofErr w:type="spellStart"/>
-      <w:r>
-        <w:rPr>
-          <w:rFonts w:cs="Arial"/>
-          <w:b/>
-          <w:sz w:val="28"/>
-        </w:rPr>
-        <w:t>Hotspotter</w:t>
-      </w:r>
-      <w:proofErr w:type="spellEnd"/>
-      <w:r>
-        <w:rPr>
-          <w:rFonts w:cs="Arial"/>
-          <w:b/>
-          <w:sz w:val="28"/>
-        </w:rPr>
-        <w:t xml:space="preserve"> Bug Prediction Software</w:t>
+        <w:t>Hotspotter Bug Prediction Software</w:t>
       </w:r>
     </w:p>
     <w:p>
@@ -133,7 +113,6 @@
           <w:sz w:val="28"/>
         </w:rPr>
       </w:pPr>
-      <w:proofErr w:type="gramStart"/>
       <w:r>
         <w:rPr>
           <w:rFonts w:cs="Arial"/>
@@ -142,7 +121,6 @@
         </w:rPr>
         <w:t>by</w:t>
       </w:r>
-      <w:proofErr w:type="gramEnd"/>
     </w:p>
     <w:p>
       <w:pPr>
@@ -217,7 +195,6 @@
           <w:sz w:val="28"/>
         </w:rPr>
       </w:pPr>
-      <w:proofErr w:type="gramStart"/>
       <w:r>
         <w:rPr>
           <w:rFonts w:cs="Arial"/>
@@ -226,7 +203,6 @@
         </w:rPr>
         <w:t>of</w:t>
       </w:r>
-      <w:proofErr w:type="gramEnd"/>
     </w:p>
     <w:p>
       <w:pPr>
@@ -243,18 +219,8 @@
           <w:b/>
           <w:sz w:val="28"/>
         </w:rPr>
-        <w:t xml:space="preserve">Team </w:t>
+        <w:t>Team HotSpotter</w:t>
       </w:r>
-      <w:proofErr w:type="spellStart"/>
-      <w:r>
-        <w:rPr>
-          <w:rFonts w:cs="Arial"/>
-          <w:b/>
-          <w:sz w:val="28"/>
-        </w:rPr>
-        <w:t>HotSpotter</w:t>
-      </w:r>
-      <w:proofErr w:type="spellEnd"/>
     </w:p>
     <w:p>
       <w:pPr>
@@ -864,7 +830,7 @@
           </mc:Choice>
           <mc:Fallback>
             <w:pict>
-              <v:shapetype w14:anchorId="5D18E4A7" id="_x0000_t13" coordsize="21600,21600" o:spt="13" adj="16200,5400" path="m@0,l@0@1,0@1,0@2@0@2@0,21600,21600,10800xe">
+              <v:shapetype w14:anchorId="012E9ECE" id="_x0000_t13" coordsize="21600,21600" o:spt="13" adj="16200,5400" path="m@0,l@0@1,0@1,0@2@0@2@0,21600,21600,10800xe">
                 <v:stroke joinstyle="miter"/>
                 <v:formulas>
                   <v:f eqn="val #0"/>
@@ -1158,7 +1124,7 @@
           </mc:Choice>
           <mc:Fallback>
             <w:pict>
-              <v:shape w14:anchorId="02E60D1E" id="Right Arrow 20" o:spid="_x0000_s1026" type="#_x0000_t13" style="position:absolute;margin-left:156.75pt;margin-top:87pt;width:38.25pt;height:18pt;z-index:251666432;visibility:visible;mso-wrap-style:square;mso-wrap-distance-left:9pt;mso-wrap-distance-top:0;mso-wrap-distance-right:9pt;mso-wrap-distance-bottom:0;mso-position-horizontal:absolute;mso-position-horizontal-relative:text;mso-position-vertical:absolute;mso-position-vertical-relative:text;v-text-anchor:middle" o:gfxdata="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" adj="16518" fillcolor="black [3200]" strokecolor="black [1600]" strokeweight="1pt"/>
+              <v:shape w14:anchorId="4CE5A32C" id="Right Arrow 20" o:spid="_x0000_s1026" type="#_x0000_t13" style="position:absolute;margin-left:156.75pt;margin-top:87pt;width:38.25pt;height:18pt;z-index:251666432;visibility:visible;mso-wrap-style:square;mso-wrap-distance-left:9pt;mso-wrap-distance-top:0;mso-wrap-distance-right:9pt;mso-wrap-distance-bottom:0;mso-position-horizontal:absolute;mso-position-horizontal-relative:text;mso-position-vertical:absolute;mso-position-vertical-relative:text;v-text-anchor:middle" o:gfxdata="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" adj="16518" fillcolor="black [3200]" strokecolor="black [1600]" strokeweight="1pt"/>
             </w:pict>
           </mc:Fallback>
         </mc:AlternateContent>
@@ -2463,43 +2429,71 @@
           <w:tcPr>
             <w:tcW w:w="0" w:type="auto"/>
           </w:tcPr>
-          <w:p/>
-        </w:tc>
-        <w:tc>
-          <w:tcPr>
-            <w:tcW w:w="0" w:type="auto"/>
-          </w:tcPr>
-          <w:p/>
-        </w:tc>
-        <w:tc>
-          <w:tcPr>
-            <w:tcW w:w="0" w:type="auto"/>
-          </w:tcPr>
-          <w:p/>
-        </w:tc>
-        <w:tc>
-          <w:tcPr>
-            <w:tcW w:w="0" w:type="auto"/>
-          </w:tcPr>
-          <w:p/>
-        </w:tc>
-        <w:tc>
-          <w:tcPr>
-            <w:tcW w:w="0" w:type="auto"/>
-          </w:tcPr>
-          <w:p/>
-        </w:tc>
-        <w:tc>
-          <w:tcPr>
-            <w:tcW w:w="0" w:type="auto"/>
-          </w:tcPr>
-          <w:p/>
-        </w:tc>
-        <w:tc>
-          <w:tcPr>
-            <w:tcW w:w="0" w:type="auto"/>
-          </w:tcPr>
-          <w:p/>
+          <w:p>
+            <w:r>
+              <w:t>0</w:t>
+            </w:r>
+          </w:p>
+        </w:tc>
+        <w:tc>
+          <w:tcPr>
+            <w:tcW w:w="0" w:type="auto"/>
+          </w:tcPr>
+          <w:p>
+            <w:r>
+              <w:t>0</w:t>
+            </w:r>
+          </w:p>
+        </w:tc>
+        <w:tc>
+          <w:tcPr>
+            <w:tcW w:w="0" w:type="auto"/>
+          </w:tcPr>
+          <w:p>
+            <w:r>
+              <w:t>0</w:t>
+            </w:r>
+          </w:p>
+        </w:tc>
+        <w:tc>
+          <w:tcPr>
+            <w:tcW w:w="0" w:type="auto"/>
+          </w:tcPr>
+          <w:p>
+            <w:r>
+              <w:t>0</w:t>
+            </w:r>
+          </w:p>
+        </w:tc>
+        <w:tc>
+          <w:tcPr>
+            <w:tcW w:w="0" w:type="auto"/>
+          </w:tcPr>
+          <w:p>
+            <w:r>
+              <w:t>0</w:t>
+            </w:r>
+          </w:p>
+        </w:tc>
+        <w:tc>
+          <w:tcPr>
+            <w:tcW w:w="0" w:type="auto"/>
+          </w:tcPr>
+          <w:p>
+            <w:r>
+              <w:t>0</w:t>
+            </w:r>
+          </w:p>
+        </w:tc>
+        <w:tc>
+          <w:tcPr>
+            <w:tcW w:w="0" w:type="auto"/>
+          </w:tcPr>
+          <w:p>
+            <w:r>
+              <w:t>.5</w:t>
+            </w:r>
+          </w:p>
         </w:tc>
         <w:tc>
           <w:tcPr>
@@ -2555,67 +2549,67 @@
           </w:tcPr>
           <w:p>
             <w:r>
-              <w:t>0</w:t>
-            </w:r>
-          </w:p>
-        </w:tc>
-        <w:tc>
-          <w:tcPr>
-            <w:tcW w:w="0" w:type="auto"/>
-          </w:tcPr>
-          <w:p>
-            <w:r>
-              <w:t>0</w:t>
-            </w:r>
-          </w:p>
-        </w:tc>
-        <w:tc>
-          <w:tcPr>
-            <w:tcW w:w="0" w:type="auto"/>
-          </w:tcPr>
-          <w:p>
-            <w:r>
-              <w:t>0</w:t>
-            </w:r>
-          </w:p>
-        </w:tc>
-        <w:tc>
-          <w:tcPr>
-            <w:tcW w:w="0" w:type="auto"/>
-          </w:tcPr>
-          <w:p>
-            <w:r>
-              <w:t>0</w:t>
-            </w:r>
-          </w:p>
-        </w:tc>
-        <w:tc>
-          <w:tcPr>
-            <w:tcW w:w="0" w:type="auto"/>
-          </w:tcPr>
-          <w:p>
-            <w:r>
-              <w:t>0</w:t>
-            </w:r>
-          </w:p>
-        </w:tc>
-        <w:tc>
-          <w:tcPr>
-            <w:tcW w:w="0" w:type="auto"/>
-          </w:tcPr>
-          <w:p>
-            <w:r>
-              <w:t>.5</w:t>
-            </w:r>
-          </w:p>
-        </w:tc>
-        <w:tc>
-          <w:tcPr>
-            <w:tcW w:w="0" w:type="auto"/>
-          </w:tcPr>
-          <w:p>
-            <w:r>
-              <w:t>.5</w:t>
+              <w:t>0.5</w:t>
+            </w:r>
+          </w:p>
+        </w:tc>
+        <w:tc>
+          <w:tcPr>
+            <w:tcW w:w="0" w:type="auto"/>
+          </w:tcPr>
+          <w:p>
+            <w:r>
+              <w:t>0</w:t>
+            </w:r>
+          </w:p>
+        </w:tc>
+        <w:tc>
+          <w:tcPr>
+            <w:tcW w:w="0" w:type="auto"/>
+          </w:tcPr>
+          <w:p>
+            <w:r>
+              <w:t>0</w:t>
+            </w:r>
+          </w:p>
+        </w:tc>
+        <w:tc>
+          <w:tcPr>
+            <w:tcW w:w="0" w:type="auto"/>
+          </w:tcPr>
+          <w:p>
+            <w:r>
+              <w:t>0</w:t>
+            </w:r>
+          </w:p>
+        </w:tc>
+        <w:tc>
+          <w:tcPr>
+            <w:tcW w:w="0" w:type="auto"/>
+          </w:tcPr>
+          <w:p>
+            <w:r>
+              <w:t>0</w:t>
+            </w:r>
+          </w:p>
+        </w:tc>
+        <w:tc>
+          <w:tcPr>
+            <w:tcW w:w="0" w:type="auto"/>
+          </w:tcPr>
+          <w:p>
+            <w:r>
+              <w:t>1</w:t>
+            </w:r>
+          </w:p>
+        </w:tc>
+        <w:tc>
+          <w:tcPr>
+            <w:tcW w:w="0" w:type="auto"/>
+          </w:tcPr>
+          <w:p>
+            <w:r>
+              <w:t>0</w:t>
             </w:r>
           </w:p>
         </w:tc>
@@ -2834,43 +2828,71 @@
           <w:tcPr>
             <w:tcW w:w="0" w:type="auto"/>
           </w:tcPr>
-          <w:p/>
-        </w:tc>
-        <w:tc>
-          <w:tcPr>
-            <w:tcW w:w="0" w:type="auto"/>
-          </w:tcPr>
-          <w:p/>
-        </w:tc>
-        <w:tc>
-          <w:tcPr>
-            <w:tcW w:w="0" w:type="auto"/>
-          </w:tcPr>
-          <w:p/>
-        </w:tc>
-        <w:tc>
-          <w:tcPr>
-            <w:tcW w:w="0" w:type="auto"/>
-          </w:tcPr>
-          <w:p/>
-        </w:tc>
-        <w:tc>
-          <w:tcPr>
-            <w:tcW w:w="0" w:type="auto"/>
-          </w:tcPr>
-          <w:p/>
-        </w:tc>
-        <w:tc>
-          <w:tcPr>
-            <w:tcW w:w="0" w:type="auto"/>
-          </w:tcPr>
-          <w:p/>
-        </w:tc>
-        <w:tc>
-          <w:tcPr>
-            <w:tcW w:w="0" w:type="auto"/>
-          </w:tcPr>
-          <w:p/>
+          <w:p>
+            <w:r>
+              <w:t>0</w:t>
+            </w:r>
+          </w:p>
+        </w:tc>
+        <w:tc>
+          <w:tcPr>
+            <w:tcW w:w="0" w:type="auto"/>
+          </w:tcPr>
+          <w:p>
+            <w:r>
+              <w:t>0</w:t>
+            </w:r>
+          </w:p>
+        </w:tc>
+        <w:tc>
+          <w:tcPr>
+            <w:tcW w:w="0" w:type="auto"/>
+          </w:tcPr>
+          <w:p>
+            <w:r>
+              <w:t>0</w:t>
+            </w:r>
+          </w:p>
+        </w:tc>
+        <w:tc>
+          <w:tcPr>
+            <w:tcW w:w="0" w:type="auto"/>
+          </w:tcPr>
+          <w:p>
+            <w:r>
+              <w:t>0</w:t>
+            </w:r>
+          </w:p>
+        </w:tc>
+        <w:tc>
+          <w:tcPr>
+            <w:tcW w:w="0" w:type="auto"/>
+          </w:tcPr>
+          <w:p>
+            <w:r>
+              <w:t>0</w:t>
+            </w:r>
+          </w:p>
+        </w:tc>
+        <w:tc>
+          <w:tcPr>
+            <w:tcW w:w="0" w:type="auto"/>
+          </w:tcPr>
+          <w:p>
+            <w:r>
+              <w:t>0</w:t>
+            </w:r>
+          </w:p>
+        </w:tc>
+        <w:tc>
+          <w:tcPr>
+            <w:tcW w:w="0" w:type="auto"/>
+          </w:tcPr>
+          <w:p>
+            <w:r>
+              <w:t>0</w:t>
+            </w:r>
+          </w:p>
         </w:tc>
         <w:tc>
           <w:tcPr>
@@ -3097,51 +3119,79 @@
           <w:tcPr>
             <w:tcW w:w="0" w:type="auto"/>
           </w:tcPr>
-          <w:p/>
-        </w:tc>
-        <w:tc>
-          <w:tcPr>
-            <w:tcW w:w="0" w:type="auto"/>
-          </w:tcPr>
-          <w:p/>
-        </w:tc>
-        <w:tc>
-          <w:tcPr>
-            <w:tcW w:w="0" w:type="auto"/>
-          </w:tcPr>
-          <w:p/>
-        </w:tc>
-        <w:tc>
-          <w:tcPr>
-            <w:tcW w:w="0" w:type="auto"/>
-          </w:tcPr>
-          <w:p/>
-        </w:tc>
-        <w:tc>
-          <w:tcPr>
-            <w:tcW w:w="0" w:type="auto"/>
-          </w:tcPr>
-          <w:p/>
-        </w:tc>
-        <w:tc>
-          <w:tcPr>
-            <w:tcW w:w="0" w:type="auto"/>
-          </w:tcPr>
-          <w:p/>
-        </w:tc>
-        <w:tc>
-          <w:tcPr>
-            <w:tcW w:w="0" w:type="auto"/>
-          </w:tcPr>
-          <w:p/>
-        </w:tc>
-        <w:tc>
-          <w:tcPr>
-            <w:tcW w:w="0" w:type="auto"/>
-          </w:tcPr>
-          <w:p>
-            <w:r>
-              <w:t>.5</w:t>
+          <w:p>
+            <w:r>
+              <w:t>0</w:t>
+            </w:r>
+          </w:p>
+        </w:tc>
+        <w:tc>
+          <w:tcPr>
+            <w:tcW w:w="0" w:type="auto"/>
+          </w:tcPr>
+          <w:p>
+            <w:r>
+              <w:t>0</w:t>
+            </w:r>
+          </w:p>
+        </w:tc>
+        <w:tc>
+          <w:tcPr>
+            <w:tcW w:w="0" w:type="auto"/>
+          </w:tcPr>
+          <w:p>
+            <w:r>
+              <w:t>0</w:t>
+            </w:r>
+          </w:p>
+        </w:tc>
+        <w:tc>
+          <w:tcPr>
+            <w:tcW w:w="0" w:type="auto"/>
+          </w:tcPr>
+          <w:p>
+            <w:r>
+              <w:t>0</w:t>
+            </w:r>
+          </w:p>
+        </w:tc>
+        <w:tc>
+          <w:tcPr>
+            <w:tcW w:w="0" w:type="auto"/>
+          </w:tcPr>
+          <w:p>
+            <w:r>
+              <w:t>0</w:t>
+            </w:r>
+          </w:p>
+        </w:tc>
+        <w:tc>
+          <w:tcPr>
+            <w:tcW w:w="0" w:type="auto"/>
+          </w:tcPr>
+          <w:p>
+            <w:r>
+              <w:t>0</w:t>
+            </w:r>
+          </w:p>
+        </w:tc>
+        <w:tc>
+          <w:tcPr>
+            <w:tcW w:w="0" w:type="auto"/>
+          </w:tcPr>
+          <w:p>
+            <w:r>
+              <w:t>1</w:t>
+            </w:r>
+          </w:p>
+        </w:tc>
+        <w:tc>
+          <w:tcPr>
+            <w:tcW w:w="0" w:type="auto"/>
+          </w:tcPr>
+          <w:p>
+            <w:r>
+              <w:t>1</w:t>
             </w:r>
           </w:p>
         </w:tc>
@@ -3360,43 +3410,61 @@
           <w:tcPr>
             <w:tcW w:w="0" w:type="auto"/>
           </w:tcPr>
-          <w:p/>
-        </w:tc>
-        <w:tc>
-          <w:tcPr>
-            <w:tcW w:w="0" w:type="auto"/>
-          </w:tcPr>
-          <w:p/>
-        </w:tc>
-        <w:tc>
-          <w:tcPr>
-            <w:tcW w:w="0" w:type="auto"/>
-          </w:tcPr>
-          <w:p/>
-        </w:tc>
-        <w:tc>
-          <w:tcPr>
-            <w:tcW w:w="0" w:type="auto"/>
-          </w:tcPr>
-          <w:p/>
-        </w:tc>
-        <w:tc>
-          <w:tcPr>
-            <w:tcW w:w="0" w:type="auto"/>
-          </w:tcPr>
-          <w:p/>
-        </w:tc>
-        <w:tc>
-          <w:tcPr>
-            <w:tcW w:w="0" w:type="auto"/>
-          </w:tcPr>
-          <w:p/>
-        </w:tc>
-        <w:tc>
-          <w:tcPr>
-            <w:tcW w:w="0" w:type="auto"/>
-          </w:tcPr>
-          <w:p/>
+          <w:p>
+            <w:r>
+              <w:t>0</w:t>
+            </w:r>
+          </w:p>
+        </w:tc>
+        <w:tc>
+          <w:tcPr>
+            <w:tcW w:w="0" w:type="auto"/>
+          </w:tcPr>
+          <w:p>
+            <w:r>
+              <w:t>0</w:t>
+            </w:r>
+          </w:p>
+        </w:tc>
+        <w:tc>
+          <w:tcPr>
+            <w:tcW w:w="0" w:type="auto"/>
+          </w:tcPr>
+          <w:p>
+            <w:r>
+              <w:t>0</w:t>
+            </w:r>
+          </w:p>
+        </w:tc>
+        <w:tc>
+          <w:tcPr>
+            <w:tcW w:w="0" w:type="auto"/>
+          </w:tcPr>
+          <w:p>
+            <w:r>
+              <w:t>0</w:t>
+            </w:r>
+          </w:p>
+        </w:tc>
+        <w:tc>
+          <w:tcPr>
+            <w:tcW w:w="0" w:type="auto"/>
+          </w:tcPr>
+          <w:p>
+            <w:r>
+              <w:t>0</w:t>
+            </w:r>
+          </w:p>
+        </w:tc>
+        <w:tc>
+          <w:tcPr>
+            <w:tcW w:w="0" w:type="auto"/>
+          </w:tcPr>
+          <w:p>
+            <w:r>
+              <w:t>0</w:t>
+            </w:r>
+          </w:p>
         </w:tc>
         <w:tc>
           <w:tcPr>
@@ -3405,6 +3473,16 @@
           <w:p>
             <w:r>
               <w:t>.5</w:t>
+            </w:r>
+          </w:p>
+        </w:tc>
+        <w:tc>
+          <w:tcPr>
+            <w:tcW w:w="0" w:type="auto"/>
+          </w:tcPr>
+          <w:p>
+            <w:r>
+              <w:t>0</w:t>
             </w:r>
           </w:p>
         </w:tc>
@@ -3623,43 +3701,71 @@
           <w:tcPr>
             <w:tcW w:w="0" w:type="auto"/>
           </w:tcPr>
-          <w:p/>
-        </w:tc>
-        <w:tc>
-          <w:tcPr>
-            <w:tcW w:w="0" w:type="auto"/>
-          </w:tcPr>
-          <w:p/>
-        </w:tc>
-        <w:tc>
-          <w:tcPr>
-            <w:tcW w:w="0" w:type="auto"/>
-          </w:tcPr>
-          <w:p/>
-        </w:tc>
-        <w:tc>
-          <w:tcPr>
-            <w:tcW w:w="0" w:type="auto"/>
-          </w:tcPr>
-          <w:p/>
-        </w:tc>
-        <w:tc>
-          <w:tcPr>
-            <w:tcW w:w="0" w:type="auto"/>
-          </w:tcPr>
-          <w:p/>
-        </w:tc>
-        <w:tc>
-          <w:tcPr>
-            <w:tcW w:w="0" w:type="auto"/>
-          </w:tcPr>
-          <w:p/>
-        </w:tc>
-        <w:tc>
-          <w:tcPr>
-            <w:tcW w:w="0" w:type="auto"/>
-          </w:tcPr>
-          <w:p/>
+          <w:p>
+            <w:r>
+              <w:t>0</w:t>
+            </w:r>
+          </w:p>
+        </w:tc>
+        <w:tc>
+          <w:tcPr>
+            <w:tcW w:w="0" w:type="auto"/>
+          </w:tcPr>
+          <w:p>
+            <w:r>
+              <w:t>0</w:t>
+            </w:r>
+          </w:p>
+        </w:tc>
+        <w:tc>
+          <w:tcPr>
+            <w:tcW w:w="0" w:type="auto"/>
+          </w:tcPr>
+          <w:p>
+            <w:r>
+              <w:t>0</w:t>
+            </w:r>
+          </w:p>
+        </w:tc>
+        <w:tc>
+          <w:tcPr>
+            <w:tcW w:w="0" w:type="auto"/>
+          </w:tcPr>
+          <w:p>
+            <w:r>
+              <w:t>0</w:t>
+            </w:r>
+          </w:p>
+        </w:tc>
+        <w:tc>
+          <w:tcPr>
+            <w:tcW w:w="0" w:type="auto"/>
+          </w:tcPr>
+          <w:p>
+            <w:r>
+              <w:t>0</w:t>
+            </w:r>
+          </w:p>
+        </w:tc>
+        <w:tc>
+          <w:tcPr>
+            <w:tcW w:w="0" w:type="auto"/>
+          </w:tcPr>
+          <w:p>
+            <w:r>
+              <w:t>0</w:t>
+            </w:r>
+          </w:p>
+        </w:tc>
+        <w:tc>
+          <w:tcPr>
+            <w:tcW w:w="0" w:type="auto"/>
+          </w:tcPr>
+          <w:p>
+            <w:r>
+              <w:t>0</w:t>
+            </w:r>
+          </w:p>
         </w:tc>
         <w:tc>
           <w:tcPr>
@@ -4877,51 +4983,79 @@
           <w:tcPr>
             <w:tcW w:w="0" w:type="auto"/>
           </w:tcPr>
-          <w:p/>
-        </w:tc>
-        <w:tc>
-          <w:tcPr>
-            <w:tcW w:w="0" w:type="auto"/>
-          </w:tcPr>
-          <w:p/>
-        </w:tc>
-        <w:tc>
-          <w:tcPr>
-            <w:tcW w:w="0" w:type="auto"/>
-          </w:tcPr>
-          <w:p/>
-        </w:tc>
-        <w:tc>
-          <w:tcPr>
-            <w:tcW w:w="0" w:type="auto"/>
-          </w:tcPr>
-          <w:p/>
-        </w:tc>
-        <w:tc>
-          <w:tcPr>
-            <w:tcW w:w="0" w:type="auto"/>
-          </w:tcPr>
-          <w:p/>
-        </w:tc>
-        <w:tc>
-          <w:tcPr>
-            <w:tcW w:w="0" w:type="auto"/>
-          </w:tcPr>
-          <w:p/>
-        </w:tc>
-        <w:tc>
-          <w:tcPr>
-            <w:tcW w:w="0" w:type="auto"/>
-          </w:tcPr>
-          <w:p/>
-        </w:tc>
-        <w:tc>
-          <w:tcPr>
-            <w:tcW w:w="0" w:type="auto"/>
-          </w:tcPr>
-          <w:p>
-            <w:r>
-              <w:t>.5</w:t>
+          <w:p>
+            <w:r>
+              <w:t>0</w:t>
+            </w:r>
+          </w:p>
+        </w:tc>
+        <w:tc>
+          <w:tcPr>
+            <w:tcW w:w="0" w:type="auto"/>
+          </w:tcPr>
+          <w:p>
+            <w:r>
+              <w:t>0</w:t>
+            </w:r>
+          </w:p>
+        </w:tc>
+        <w:tc>
+          <w:tcPr>
+            <w:tcW w:w="0" w:type="auto"/>
+          </w:tcPr>
+          <w:p>
+            <w:r>
+              <w:t>0</w:t>
+            </w:r>
+          </w:p>
+        </w:tc>
+        <w:tc>
+          <w:tcPr>
+            <w:tcW w:w="0" w:type="auto"/>
+          </w:tcPr>
+          <w:p>
+            <w:r>
+              <w:t>0</w:t>
+            </w:r>
+          </w:p>
+        </w:tc>
+        <w:tc>
+          <w:tcPr>
+            <w:tcW w:w="0" w:type="auto"/>
+          </w:tcPr>
+          <w:p>
+            <w:r>
+              <w:t>0</w:t>
+            </w:r>
+          </w:p>
+        </w:tc>
+        <w:tc>
+          <w:tcPr>
+            <w:tcW w:w="0" w:type="auto"/>
+          </w:tcPr>
+          <w:p>
+            <w:r>
+              <w:t>0</w:t>
+            </w:r>
+          </w:p>
+        </w:tc>
+        <w:tc>
+          <w:tcPr>
+            <w:tcW w:w="0" w:type="auto"/>
+          </w:tcPr>
+          <w:p>
+            <w:r>
+              <w:t>0</w:t>
+            </w:r>
+          </w:p>
+        </w:tc>
+        <w:tc>
+          <w:tcPr>
+            <w:tcW w:w="0" w:type="auto"/>
+          </w:tcPr>
+          <w:p>
+            <w:r>
+              <w:t>0</w:t>
             </w:r>
           </w:p>
         </w:tc>
@@ -5140,43 +5274,21 @@
           <w:tcPr>
             <w:tcW w:w="0" w:type="auto"/>
           </w:tcPr>
-          <w:p/>
-        </w:tc>
-        <w:tc>
-          <w:tcPr>
-            <w:tcW w:w="0" w:type="auto"/>
-          </w:tcPr>
-          <w:p/>
-        </w:tc>
-        <w:tc>
-          <w:tcPr>
-            <w:tcW w:w="0" w:type="auto"/>
-          </w:tcPr>
-          <w:p/>
-        </w:tc>
-        <w:tc>
-          <w:tcPr>
-            <w:tcW w:w="0" w:type="auto"/>
-          </w:tcPr>
-          <w:p/>
-        </w:tc>
-        <w:tc>
-          <w:tcPr>
-            <w:tcW w:w="0" w:type="auto"/>
-          </w:tcPr>
-          <w:p/>
-        </w:tc>
-        <w:tc>
-          <w:tcPr>
-            <w:tcW w:w="0" w:type="auto"/>
-          </w:tcPr>
-          <w:p/>
-        </w:tc>
-        <w:tc>
-          <w:tcPr>
-            <w:tcW w:w="0" w:type="auto"/>
-          </w:tcPr>
-          <w:p/>
+          <w:p>
+            <w:r>
+              <w:t>0</w:t>
+            </w:r>
+          </w:p>
+        </w:tc>
+        <w:tc>
+          <w:tcPr>
+            <w:tcW w:w="0" w:type="auto"/>
+          </w:tcPr>
+          <w:p>
+            <w:r>
+              <w:t>0</w:t>
+            </w:r>
+          </w:p>
         </w:tc>
         <w:tc>
           <w:tcPr>
@@ -5185,6 +5297,56 @@
           <w:p>
             <w:r>
               <w:t>.5</w:t>
+            </w:r>
+          </w:p>
+        </w:tc>
+        <w:tc>
+          <w:tcPr>
+            <w:tcW w:w="0" w:type="auto"/>
+          </w:tcPr>
+          <w:p>
+            <w:r>
+              <w:t>0</w:t>
+            </w:r>
+          </w:p>
+        </w:tc>
+        <w:tc>
+          <w:tcPr>
+            <w:tcW w:w="0" w:type="auto"/>
+          </w:tcPr>
+          <w:p>
+            <w:r>
+              <w:t>0</w:t>
+            </w:r>
+          </w:p>
+        </w:tc>
+        <w:tc>
+          <w:tcPr>
+            <w:tcW w:w="0" w:type="auto"/>
+          </w:tcPr>
+          <w:p>
+            <w:r>
+              <w:t>0</w:t>
+            </w:r>
+          </w:p>
+        </w:tc>
+        <w:tc>
+          <w:tcPr>
+            <w:tcW w:w="0" w:type="auto"/>
+          </w:tcPr>
+          <w:p>
+            <w:r>
+              <w:t>.5</w:t>
+            </w:r>
+          </w:p>
+        </w:tc>
+        <w:tc>
+          <w:tcPr>
+            <w:tcW w:w="0" w:type="auto"/>
+          </w:tcPr>
+          <w:p>
+            <w:r>
+              <w:t>0</w:t>
             </w:r>
           </w:p>
         </w:tc>
@@ -5403,43 +5565,21 @@
           <w:tcPr>
             <w:tcW w:w="0" w:type="auto"/>
           </w:tcPr>
-          <w:p/>
-        </w:tc>
-        <w:tc>
-          <w:tcPr>
-            <w:tcW w:w="0" w:type="auto"/>
-          </w:tcPr>
-          <w:p/>
-        </w:tc>
-        <w:tc>
-          <w:tcPr>
-            <w:tcW w:w="0" w:type="auto"/>
-          </w:tcPr>
-          <w:p/>
-        </w:tc>
-        <w:tc>
-          <w:tcPr>
-            <w:tcW w:w="0" w:type="auto"/>
-          </w:tcPr>
-          <w:p/>
-        </w:tc>
-        <w:tc>
-          <w:tcPr>
-            <w:tcW w:w="0" w:type="auto"/>
-          </w:tcPr>
-          <w:p/>
-        </w:tc>
-        <w:tc>
-          <w:tcPr>
-            <w:tcW w:w="0" w:type="auto"/>
-          </w:tcPr>
-          <w:p/>
-        </w:tc>
-        <w:tc>
-          <w:tcPr>
-            <w:tcW w:w="0" w:type="auto"/>
-          </w:tcPr>
-          <w:p/>
+          <w:p>
+            <w:r>
+              <w:t>0</w:t>
+            </w:r>
+          </w:p>
+        </w:tc>
+        <w:tc>
+          <w:tcPr>
+            <w:tcW w:w="0" w:type="auto"/>
+          </w:tcPr>
+          <w:p>
+            <w:r>
+              <w:t>0</w:t>
+            </w:r>
+          </w:p>
         </w:tc>
         <w:tc>
           <w:tcPr>
@@ -5448,6 +5588,56 @@
           <w:p>
             <w:r>
               <w:t>.5</w:t>
+            </w:r>
+          </w:p>
+        </w:tc>
+        <w:tc>
+          <w:tcPr>
+            <w:tcW w:w="0" w:type="auto"/>
+          </w:tcPr>
+          <w:p>
+            <w:r>
+              <w:t>0</w:t>
+            </w:r>
+          </w:p>
+        </w:tc>
+        <w:tc>
+          <w:tcPr>
+            <w:tcW w:w="0" w:type="auto"/>
+          </w:tcPr>
+          <w:p>
+            <w:r>
+              <w:t>0</w:t>
+            </w:r>
+          </w:p>
+        </w:tc>
+        <w:tc>
+          <w:tcPr>
+            <w:tcW w:w="0" w:type="auto"/>
+          </w:tcPr>
+          <w:p>
+            <w:r>
+              <w:t>0</w:t>
+            </w:r>
+          </w:p>
+        </w:tc>
+        <w:tc>
+          <w:tcPr>
+            <w:tcW w:w="0" w:type="auto"/>
+          </w:tcPr>
+          <w:p>
+            <w:r>
+              <w:t>.5</w:t>
+            </w:r>
+          </w:p>
+        </w:tc>
+        <w:tc>
+          <w:tcPr>
+            <w:tcW w:w="0" w:type="auto"/>
+          </w:tcPr>
+          <w:p>
+            <w:r>
+              <w:t>0</w:t>
             </w:r>
           </w:p>
         </w:tc>
@@ -5666,51 +5856,79 @@
           <w:tcPr>
             <w:tcW w:w="0" w:type="auto"/>
           </w:tcPr>
-          <w:p/>
-        </w:tc>
-        <w:tc>
-          <w:tcPr>
-            <w:tcW w:w="0" w:type="auto"/>
-          </w:tcPr>
-          <w:p/>
-        </w:tc>
-        <w:tc>
-          <w:tcPr>
-            <w:tcW w:w="0" w:type="auto"/>
-          </w:tcPr>
-          <w:p/>
-        </w:tc>
-        <w:tc>
-          <w:tcPr>
-            <w:tcW w:w="0" w:type="auto"/>
-          </w:tcPr>
-          <w:p/>
-        </w:tc>
-        <w:tc>
-          <w:tcPr>
-            <w:tcW w:w="0" w:type="auto"/>
-          </w:tcPr>
-          <w:p/>
-        </w:tc>
-        <w:tc>
-          <w:tcPr>
-            <w:tcW w:w="0" w:type="auto"/>
-          </w:tcPr>
-          <w:p/>
-        </w:tc>
-        <w:tc>
-          <w:tcPr>
-            <w:tcW w:w="0" w:type="auto"/>
-          </w:tcPr>
-          <w:p/>
-        </w:tc>
-        <w:tc>
-          <w:tcPr>
-            <w:tcW w:w="0" w:type="auto"/>
-          </w:tcPr>
-          <w:p>
-            <w:r>
-              <w:t>.5</w:t>
+          <w:p>
+            <w:r>
+              <w:t>0</w:t>
+            </w:r>
+          </w:p>
+        </w:tc>
+        <w:tc>
+          <w:tcPr>
+            <w:tcW w:w="0" w:type="auto"/>
+          </w:tcPr>
+          <w:p>
+            <w:r>
+              <w:t>0</w:t>
+            </w:r>
+          </w:p>
+        </w:tc>
+        <w:tc>
+          <w:tcPr>
+            <w:tcW w:w="0" w:type="auto"/>
+          </w:tcPr>
+          <w:p>
+            <w:r>
+              <w:t>0</w:t>
+            </w:r>
+          </w:p>
+        </w:tc>
+        <w:tc>
+          <w:tcPr>
+            <w:tcW w:w="0" w:type="auto"/>
+          </w:tcPr>
+          <w:p>
+            <w:r>
+              <w:t>0</w:t>
+            </w:r>
+          </w:p>
+        </w:tc>
+        <w:tc>
+          <w:tcPr>
+            <w:tcW w:w="0" w:type="auto"/>
+          </w:tcPr>
+          <w:p>
+            <w:r>
+              <w:t>0</w:t>
+            </w:r>
+          </w:p>
+        </w:tc>
+        <w:tc>
+          <w:tcPr>
+            <w:tcW w:w="0" w:type="auto"/>
+          </w:tcPr>
+          <w:p>
+            <w:r>
+              <w:t>0</w:t>
+            </w:r>
+          </w:p>
+        </w:tc>
+        <w:tc>
+          <w:tcPr>
+            <w:tcW w:w="0" w:type="auto"/>
+          </w:tcPr>
+          <w:p>
+            <w:r>
+              <w:t>0</w:t>
+            </w:r>
+          </w:p>
+        </w:tc>
+        <w:tc>
+          <w:tcPr>
+            <w:tcW w:w="0" w:type="auto"/>
+          </w:tcPr>
+          <w:p>
+            <w:r>
+              <w:t>0</w:t>
             </w:r>
           </w:p>
         </w:tc>
@@ -5929,43 +6147,61 @@
           <w:tcPr>
             <w:tcW w:w="0" w:type="auto"/>
           </w:tcPr>
-          <w:p/>
-        </w:tc>
-        <w:tc>
-          <w:tcPr>
-            <w:tcW w:w="0" w:type="auto"/>
-          </w:tcPr>
-          <w:p/>
-        </w:tc>
-        <w:tc>
-          <w:tcPr>
-            <w:tcW w:w="0" w:type="auto"/>
-          </w:tcPr>
-          <w:p/>
-        </w:tc>
-        <w:tc>
-          <w:tcPr>
-            <w:tcW w:w="0" w:type="auto"/>
-          </w:tcPr>
-          <w:p/>
-        </w:tc>
-        <w:tc>
-          <w:tcPr>
-            <w:tcW w:w="0" w:type="auto"/>
-          </w:tcPr>
-          <w:p/>
-        </w:tc>
-        <w:tc>
-          <w:tcPr>
-            <w:tcW w:w="0" w:type="auto"/>
-          </w:tcPr>
-          <w:p/>
-        </w:tc>
-        <w:tc>
-          <w:tcPr>
-            <w:tcW w:w="0" w:type="auto"/>
-          </w:tcPr>
-          <w:p/>
+          <w:p>
+            <w:r>
+              <w:t>0</w:t>
+            </w:r>
+          </w:p>
+        </w:tc>
+        <w:tc>
+          <w:tcPr>
+            <w:tcW w:w="0" w:type="auto"/>
+          </w:tcPr>
+          <w:p>
+            <w:r>
+              <w:t>0</w:t>
+            </w:r>
+          </w:p>
+        </w:tc>
+        <w:tc>
+          <w:tcPr>
+            <w:tcW w:w="0" w:type="auto"/>
+          </w:tcPr>
+          <w:p>
+            <w:r>
+              <w:t>0</w:t>
+            </w:r>
+          </w:p>
+        </w:tc>
+        <w:tc>
+          <w:tcPr>
+            <w:tcW w:w="0" w:type="auto"/>
+          </w:tcPr>
+          <w:p>
+            <w:r>
+              <w:t>0</w:t>
+            </w:r>
+          </w:p>
+        </w:tc>
+        <w:tc>
+          <w:tcPr>
+            <w:tcW w:w="0" w:type="auto"/>
+          </w:tcPr>
+          <w:p>
+            <w:r>
+              <w:t>0</w:t>
+            </w:r>
+          </w:p>
+        </w:tc>
+        <w:tc>
+          <w:tcPr>
+            <w:tcW w:w="0" w:type="auto"/>
+          </w:tcPr>
+          <w:p>
+            <w:r>
+              <w:t>0</w:t>
+            </w:r>
+          </w:p>
         </w:tc>
         <w:tc>
           <w:tcPr>
@@ -5975,15 +6211,24 @@
             <w:r>
               <w:t>.5</w:t>
             </w:r>
+          </w:p>
+        </w:tc>
+        <w:tc>
+          <w:tcPr>
+            <w:tcW w:w="0" w:type="auto"/>
+          </w:tcPr>
+          <w:p>
+            <w:r>
+              <w:t>0</w:t>
+            </w:r>
+            <w:bookmarkStart w:id="0" w:name="_GoBack"/>
+            <w:bookmarkEnd w:id="0"/>
           </w:p>
         </w:tc>
       </w:tr>
     </w:tbl>
     <w:p/>
-    <w:p>
-      <w:bookmarkStart w:id="0" w:name="_GoBack"/>
-      <w:bookmarkEnd w:id="0"/>
-    </w:p>
+    <w:p/>
     <w:sectPr>
       <w:pgSz w:w="12240" w:h="15840"/>
       <w:pgMar w:top="1440" w:right="1440" w:bottom="1440" w:left="1440" w:header="720" w:footer="720" w:gutter="0"/>
@@ -6052,7 +6297,7 @@
           <w:rPr>
             <w:noProof/>
           </w:rPr>
-          <w:t>3</w:t>
+          <w:t>2</w:t>
         </w:r>
         <w:r>
           <w:rPr>

</xml_diff>